<commit_message>
Avanzando con TrabajoPractico1 y agregado png
</commit_message>
<xml_diff>
--- a/TrabajoPractico1/InformeTrabajoPractico1.docx
+++ b/TrabajoPractico1/InformeTrabajoPractico1.docx
@@ -510,9 +510,19 @@
     <w:p>
       <w:pPr>
         <w:pStyle w:val="Ttulo1"/>
-      </w:pPr>
-      <w:bookmarkStart w:id="0" w:name="_Toc146797985"/>
-      <w:r>
+        <w:rPr>
+          <w:b/>
+          <w:bCs/>
+          <w:color w:val="auto"/>
+        </w:rPr>
+      </w:pPr>
+      <w:bookmarkStart w:id="0" w:name="_Toc146809230"/>
+      <w:r>
+        <w:rPr>
+          <w:b/>
+          <w:bCs/>
+          <w:color w:val="auto"/>
+        </w:rPr>
         <w:lastRenderedPageBreak/>
         <w:t>Resumen</w:t>
       </w:r>
@@ -538,6 +548,15 @@
     </w:p>
     <w:sdt>
       <w:sdtPr>
+        <w:rPr>
+          <w:rFonts w:asciiTheme="minorHAnsi" w:eastAsiaTheme="minorHAnsi" w:hAnsiTheme="minorHAnsi" w:cstheme="minorBidi"/>
+          <w:color w:val="auto"/>
+          <w:kern w:val="2"/>
+          <w:sz w:val="22"/>
+          <w:szCs w:val="22"/>
+          <w:lang w:eastAsia="en-US"/>
+          <w14:ligatures w14:val="standardContextual"/>
+        </w:rPr>
         <w:id w:val="1356385010"/>
         <w:docPartObj>
           <w:docPartGallery w:val="Table of Contents"/>
@@ -546,15 +565,8 @@
       </w:sdtPr>
       <w:sdtEndPr>
         <w:rPr>
-          <w:rFonts w:asciiTheme="minorHAnsi" w:eastAsiaTheme="minorHAnsi" w:hAnsiTheme="minorHAnsi" w:cstheme="minorBidi"/>
           <w:b/>
           <w:bCs/>
-          <w:color w:val="auto"/>
-          <w:kern w:val="2"/>
-          <w:sz w:val="22"/>
-          <w:szCs w:val="22"/>
-          <w:lang w:eastAsia="en-US"/>
-          <w14:ligatures w14:val="standardContextual"/>
         </w:rPr>
       </w:sdtEndPr>
       <w:sdtContent>
@@ -573,7 +585,9 @@
               <w:tab w:val="right" w:leader="dot" w:pos="8494"/>
             </w:tabs>
             <w:rPr>
+              <w:rFonts w:eastAsiaTheme="minorEastAsia"/>
               <w:noProof/>
+              <w:lang w:eastAsia="es-ES"/>
             </w:rPr>
           </w:pPr>
           <w:r>
@@ -585,10 +599,12 @@
           <w:r>
             <w:fldChar w:fldCharType="separate"/>
           </w:r>
-          <w:hyperlink w:anchor="_Toc146797985" w:history="1">
+          <w:hyperlink w:anchor="_Toc146809230" w:history="1">
             <w:r>
               <w:rPr>
                 <w:rStyle w:val="Hipervnculo"/>
+                <w:b/>
+                <w:bCs/>
                 <w:noProof/>
               </w:rPr>
               <w:t>Resumen</w:t>
@@ -612,7 +628,7 @@
                 <w:noProof/>
                 <w:webHidden/>
               </w:rPr>
-              <w:instrText xml:space="preserve"> PAGEREF _Toc146797985 \h </w:instrText>
+              <w:instrText xml:space="preserve"> PAGEREF _Toc146809230 \h </w:instrText>
             </w:r>
             <w:r>
               <w:rPr>
@@ -633,6 +649,610 @@
                 <w:webHidden/>
               </w:rPr>
               <w:t>1</w:t>
+            </w:r>
+            <w:r>
+              <w:rPr>
+                <w:noProof/>
+                <w:webHidden/>
+              </w:rPr>
+              <w:fldChar w:fldCharType="end"/>
+            </w:r>
+          </w:hyperlink>
+        </w:p>
+        <w:p>
+          <w:pPr>
+            <w:pStyle w:val="TDC1"/>
+            <w:tabs>
+              <w:tab w:val="right" w:leader="dot" w:pos="8494"/>
+            </w:tabs>
+            <w:rPr>
+              <w:rFonts w:eastAsiaTheme="minorEastAsia"/>
+              <w:noProof/>
+              <w:lang w:eastAsia="es-ES"/>
+            </w:rPr>
+          </w:pPr>
+          <w:hyperlink w:anchor="_Toc146809231" w:history="1">
+            <w:r>
+              <w:rPr>
+                <w:rStyle w:val="Hipervnculo"/>
+                <w:b/>
+                <w:bCs/>
+                <w:noProof/>
+              </w:rPr>
+              <w:t>1. Introducción</w:t>
+            </w:r>
+            <w:r>
+              <w:rPr>
+                <w:noProof/>
+                <w:webHidden/>
+              </w:rPr>
+              <w:tab/>
+            </w:r>
+            <w:r>
+              <w:rPr>
+                <w:noProof/>
+                <w:webHidden/>
+              </w:rPr>
+              <w:fldChar w:fldCharType="begin"/>
+            </w:r>
+            <w:r>
+              <w:rPr>
+                <w:noProof/>
+                <w:webHidden/>
+              </w:rPr>
+              <w:instrText xml:space="preserve"> PAGEREF _Toc146809231 \h </w:instrText>
+            </w:r>
+            <w:r>
+              <w:rPr>
+                <w:noProof/>
+                <w:webHidden/>
+              </w:rPr>
+            </w:r>
+            <w:r>
+              <w:rPr>
+                <w:noProof/>
+                <w:webHidden/>
+              </w:rPr>
+              <w:fldChar w:fldCharType="separate"/>
+            </w:r>
+            <w:r>
+              <w:rPr>
+                <w:noProof/>
+                <w:webHidden/>
+              </w:rPr>
+              <w:t>3</w:t>
+            </w:r>
+            <w:r>
+              <w:rPr>
+                <w:noProof/>
+                <w:webHidden/>
+              </w:rPr>
+              <w:fldChar w:fldCharType="end"/>
+            </w:r>
+          </w:hyperlink>
+        </w:p>
+        <w:p>
+          <w:pPr>
+            <w:pStyle w:val="TDC2"/>
+            <w:tabs>
+              <w:tab w:val="right" w:leader="dot" w:pos="8494"/>
+            </w:tabs>
+            <w:rPr>
+              <w:rFonts w:eastAsiaTheme="minorEastAsia"/>
+              <w:noProof/>
+              <w:lang w:eastAsia="es-ES"/>
+            </w:rPr>
+          </w:pPr>
+          <w:hyperlink w:anchor="_Toc146809232" w:history="1">
+            <w:r>
+              <w:rPr>
+                <w:rStyle w:val="Hipervnculo"/>
+                <w:rFonts w:ascii="Arial" w:hAnsi="Arial" w:cs="Arial"/>
+                <w:noProof/>
+              </w:rPr>
+              <w:t>1.1. Lenguaje C#</w:t>
+            </w:r>
+            <w:r>
+              <w:rPr>
+                <w:noProof/>
+                <w:webHidden/>
+              </w:rPr>
+              <w:tab/>
+            </w:r>
+            <w:r>
+              <w:rPr>
+                <w:noProof/>
+                <w:webHidden/>
+              </w:rPr>
+              <w:fldChar w:fldCharType="begin"/>
+            </w:r>
+            <w:r>
+              <w:rPr>
+                <w:noProof/>
+                <w:webHidden/>
+              </w:rPr>
+              <w:instrText xml:space="preserve"> PAGEREF _Toc146809232 \h </w:instrText>
+            </w:r>
+            <w:r>
+              <w:rPr>
+                <w:noProof/>
+                <w:webHidden/>
+              </w:rPr>
+            </w:r>
+            <w:r>
+              <w:rPr>
+                <w:noProof/>
+                <w:webHidden/>
+              </w:rPr>
+              <w:fldChar w:fldCharType="separate"/>
+            </w:r>
+            <w:r>
+              <w:rPr>
+                <w:noProof/>
+                <w:webHidden/>
+              </w:rPr>
+              <w:t>3</w:t>
+            </w:r>
+            <w:r>
+              <w:rPr>
+                <w:noProof/>
+                <w:webHidden/>
+              </w:rPr>
+              <w:fldChar w:fldCharType="end"/>
+            </w:r>
+          </w:hyperlink>
+        </w:p>
+        <w:p>
+          <w:pPr>
+            <w:pStyle w:val="TDC2"/>
+            <w:tabs>
+              <w:tab w:val="left" w:pos="880"/>
+              <w:tab w:val="right" w:leader="dot" w:pos="8494"/>
+            </w:tabs>
+            <w:rPr>
+              <w:rFonts w:eastAsiaTheme="minorEastAsia"/>
+              <w:noProof/>
+              <w:lang w:eastAsia="es-ES"/>
+            </w:rPr>
+          </w:pPr>
+          <w:hyperlink w:anchor="_Toc146809233" w:history="1">
+            <w:r>
+              <w:rPr>
+                <w:rStyle w:val="Hipervnculo"/>
+                <w:rFonts w:ascii="Arial" w:hAnsi="Arial" w:cs="Arial"/>
+                <w:noProof/>
+              </w:rPr>
+              <w:t>1.2.</w:t>
+            </w:r>
+            <w:r>
+              <w:rPr>
+                <w:rFonts w:eastAsiaTheme="minorEastAsia"/>
+                <w:noProof/>
+                <w:lang w:eastAsia="es-ES"/>
+              </w:rPr>
+              <w:tab/>
+            </w:r>
+            <w:r>
+              <w:rPr>
+                <w:rStyle w:val="Hipervnculo"/>
+                <w:rFonts w:ascii="Arial" w:hAnsi="Arial" w:cs="Arial"/>
+                <w:noProof/>
+              </w:rPr>
+              <w:t>Programación Orientado a Objetos (POO)</w:t>
+            </w:r>
+            <w:r>
+              <w:rPr>
+                <w:noProof/>
+                <w:webHidden/>
+              </w:rPr>
+              <w:tab/>
+            </w:r>
+            <w:r>
+              <w:rPr>
+                <w:noProof/>
+                <w:webHidden/>
+              </w:rPr>
+              <w:fldChar w:fldCharType="begin"/>
+            </w:r>
+            <w:r>
+              <w:rPr>
+                <w:noProof/>
+                <w:webHidden/>
+              </w:rPr>
+              <w:instrText xml:space="preserve"> PAGEREF _Toc146809233 \h </w:instrText>
+            </w:r>
+            <w:r>
+              <w:rPr>
+                <w:noProof/>
+                <w:webHidden/>
+              </w:rPr>
+            </w:r>
+            <w:r>
+              <w:rPr>
+                <w:noProof/>
+                <w:webHidden/>
+              </w:rPr>
+              <w:fldChar w:fldCharType="separate"/>
+            </w:r>
+            <w:r>
+              <w:rPr>
+                <w:noProof/>
+                <w:webHidden/>
+              </w:rPr>
+              <w:t>3</w:t>
+            </w:r>
+            <w:r>
+              <w:rPr>
+                <w:noProof/>
+                <w:webHidden/>
+              </w:rPr>
+              <w:fldChar w:fldCharType="end"/>
+            </w:r>
+          </w:hyperlink>
+        </w:p>
+        <w:p>
+          <w:pPr>
+            <w:pStyle w:val="TDC2"/>
+            <w:tabs>
+              <w:tab w:val="right" w:leader="dot" w:pos="8494"/>
+            </w:tabs>
+            <w:rPr>
+              <w:rFonts w:eastAsiaTheme="minorEastAsia"/>
+              <w:noProof/>
+              <w:lang w:eastAsia="es-ES"/>
+            </w:rPr>
+          </w:pPr>
+          <w:hyperlink w:anchor="_Toc146809234" w:history="1">
+            <w:r>
+              <w:rPr>
+                <w:rStyle w:val="Hipervnculo"/>
+                <w:noProof/>
+              </w:rPr>
+              <w:t>1.3. Herencia</w:t>
+            </w:r>
+            <w:r>
+              <w:rPr>
+                <w:noProof/>
+                <w:webHidden/>
+              </w:rPr>
+              <w:tab/>
+            </w:r>
+            <w:r>
+              <w:rPr>
+                <w:noProof/>
+                <w:webHidden/>
+              </w:rPr>
+              <w:fldChar w:fldCharType="begin"/>
+            </w:r>
+            <w:r>
+              <w:rPr>
+                <w:noProof/>
+                <w:webHidden/>
+              </w:rPr>
+              <w:instrText xml:space="preserve"> PAGEREF _Toc146809234 \h </w:instrText>
+            </w:r>
+            <w:r>
+              <w:rPr>
+                <w:noProof/>
+                <w:webHidden/>
+              </w:rPr>
+            </w:r>
+            <w:r>
+              <w:rPr>
+                <w:noProof/>
+                <w:webHidden/>
+              </w:rPr>
+              <w:fldChar w:fldCharType="separate"/>
+            </w:r>
+            <w:r>
+              <w:rPr>
+                <w:noProof/>
+                <w:webHidden/>
+              </w:rPr>
+              <w:t>4</w:t>
+            </w:r>
+            <w:r>
+              <w:rPr>
+                <w:noProof/>
+                <w:webHidden/>
+              </w:rPr>
+              <w:fldChar w:fldCharType="end"/>
+            </w:r>
+          </w:hyperlink>
+        </w:p>
+        <w:p>
+          <w:pPr>
+            <w:pStyle w:val="TDC2"/>
+            <w:tabs>
+              <w:tab w:val="right" w:leader="dot" w:pos="8494"/>
+            </w:tabs>
+            <w:rPr>
+              <w:rFonts w:eastAsiaTheme="minorEastAsia"/>
+              <w:noProof/>
+              <w:lang w:eastAsia="es-ES"/>
+            </w:rPr>
+          </w:pPr>
+          <w:hyperlink w:anchor="_Toc146809235" w:history="1">
+            <w:r>
+              <w:rPr>
+                <w:rStyle w:val="Hipervnculo"/>
+                <w:noProof/>
+              </w:rPr>
+              <w:t>1.4. Polimorfismo</w:t>
+            </w:r>
+            <w:r>
+              <w:rPr>
+                <w:noProof/>
+                <w:webHidden/>
+              </w:rPr>
+              <w:tab/>
+            </w:r>
+            <w:r>
+              <w:rPr>
+                <w:noProof/>
+                <w:webHidden/>
+              </w:rPr>
+              <w:fldChar w:fldCharType="begin"/>
+            </w:r>
+            <w:r>
+              <w:rPr>
+                <w:noProof/>
+                <w:webHidden/>
+              </w:rPr>
+              <w:instrText xml:space="preserve"> PAGEREF _Toc146809235 \h </w:instrText>
+            </w:r>
+            <w:r>
+              <w:rPr>
+                <w:noProof/>
+                <w:webHidden/>
+              </w:rPr>
+            </w:r>
+            <w:r>
+              <w:rPr>
+                <w:noProof/>
+                <w:webHidden/>
+              </w:rPr>
+              <w:fldChar w:fldCharType="separate"/>
+            </w:r>
+            <w:r>
+              <w:rPr>
+                <w:noProof/>
+                <w:webHidden/>
+              </w:rPr>
+              <w:t>4</w:t>
+            </w:r>
+            <w:r>
+              <w:rPr>
+                <w:noProof/>
+                <w:webHidden/>
+              </w:rPr>
+              <w:fldChar w:fldCharType="end"/>
+            </w:r>
+          </w:hyperlink>
+        </w:p>
+        <w:p>
+          <w:pPr>
+            <w:pStyle w:val="TDC1"/>
+            <w:tabs>
+              <w:tab w:val="left" w:pos="440"/>
+              <w:tab w:val="right" w:leader="dot" w:pos="8494"/>
+            </w:tabs>
+            <w:rPr>
+              <w:rFonts w:eastAsiaTheme="minorEastAsia"/>
+              <w:noProof/>
+              <w:lang w:eastAsia="es-ES"/>
+            </w:rPr>
+          </w:pPr>
+          <w:hyperlink w:anchor="_Toc146809236" w:history="1">
+            <w:r>
+              <w:rPr>
+                <w:rStyle w:val="Hipervnculo"/>
+                <w:b/>
+                <w:bCs/>
+                <w:noProof/>
+              </w:rPr>
+              <w:t>2.</w:t>
+            </w:r>
+            <w:r>
+              <w:rPr>
+                <w:rFonts w:eastAsiaTheme="minorEastAsia"/>
+                <w:noProof/>
+                <w:lang w:eastAsia="es-ES"/>
+              </w:rPr>
+              <w:tab/>
+            </w:r>
+            <w:r>
+              <w:rPr>
+                <w:rStyle w:val="Hipervnculo"/>
+                <w:b/>
+                <w:bCs/>
+                <w:noProof/>
+              </w:rPr>
+              <w:t>Metodología de estudio</w:t>
+            </w:r>
+            <w:r>
+              <w:rPr>
+                <w:noProof/>
+                <w:webHidden/>
+              </w:rPr>
+              <w:tab/>
+            </w:r>
+            <w:r>
+              <w:rPr>
+                <w:noProof/>
+                <w:webHidden/>
+              </w:rPr>
+              <w:fldChar w:fldCharType="begin"/>
+            </w:r>
+            <w:r>
+              <w:rPr>
+                <w:noProof/>
+                <w:webHidden/>
+              </w:rPr>
+              <w:instrText xml:space="preserve"> PAGEREF _Toc146809236 \h </w:instrText>
+            </w:r>
+            <w:r>
+              <w:rPr>
+                <w:noProof/>
+                <w:webHidden/>
+              </w:rPr>
+            </w:r>
+            <w:r>
+              <w:rPr>
+                <w:noProof/>
+                <w:webHidden/>
+              </w:rPr>
+              <w:fldChar w:fldCharType="separate"/>
+            </w:r>
+            <w:r>
+              <w:rPr>
+                <w:noProof/>
+                <w:webHidden/>
+              </w:rPr>
+              <w:t>5</w:t>
+            </w:r>
+            <w:r>
+              <w:rPr>
+                <w:noProof/>
+                <w:webHidden/>
+              </w:rPr>
+              <w:fldChar w:fldCharType="end"/>
+            </w:r>
+          </w:hyperlink>
+        </w:p>
+        <w:p>
+          <w:pPr>
+            <w:pStyle w:val="TDC2"/>
+            <w:tabs>
+              <w:tab w:val="right" w:leader="dot" w:pos="8494"/>
+            </w:tabs>
+            <w:rPr>
+              <w:rFonts w:eastAsiaTheme="minorEastAsia"/>
+              <w:noProof/>
+              <w:lang w:eastAsia="es-ES"/>
+            </w:rPr>
+          </w:pPr>
+          <w:hyperlink w:anchor="_Toc146809237" w:history="1">
+            <w:r>
+              <w:rPr>
+                <w:rStyle w:val="Hipervnculo"/>
+                <w:noProof/>
+              </w:rPr>
+              <w:t>2.1 UML Trabajo Practico 1</w:t>
+            </w:r>
+            <w:r>
+              <w:rPr>
+                <w:noProof/>
+                <w:webHidden/>
+              </w:rPr>
+              <w:tab/>
+            </w:r>
+            <w:r>
+              <w:rPr>
+                <w:noProof/>
+                <w:webHidden/>
+              </w:rPr>
+              <w:fldChar w:fldCharType="begin"/>
+            </w:r>
+            <w:r>
+              <w:rPr>
+                <w:noProof/>
+                <w:webHidden/>
+              </w:rPr>
+              <w:instrText xml:space="preserve"> PAGEREF _Toc146809237 \h </w:instrText>
+            </w:r>
+            <w:r>
+              <w:rPr>
+                <w:noProof/>
+                <w:webHidden/>
+              </w:rPr>
+            </w:r>
+            <w:r>
+              <w:rPr>
+                <w:noProof/>
+                <w:webHidden/>
+              </w:rPr>
+              <w:fldChar w:fldCharType="separate"/>
+            </w:r>
+            <w:r>
+              <w:rPr>
+                <w:noProof/>
+                <w:webHidden/>
+              </w:rPr>
+              <w:t>5</w:t>
+            </w:r>
+            <w:r>
+              <w:rPr>
+                <w:noProof/>
+                <w:webHidden/>
+              </w:rPr>
+              <w:fldChar w:fldCharType="end"/>
+            </w:r>
+          </w:hyperlink>
+        </w:p>
+        <w:p>
+          <w:pPr>
+            <w:pStyle w:val="TDC1"/>
+            <w:tabs>
+              <w:tab w:val="right" w:leader="dot" w:pos="8494"/>
+            </w:tabs>
+            <w:rPr>
+              <w:rFonts w:eastAsiaTheme="minorEastAsia"/>
+              <w:noProof/>
+              <w:lang w:eastAsia="es-ES"/>
+            </w:rPr>
+          </w:pPr>
+          <w:hyperlink w:anchor="_Toc146809238" w:history="1">
+            <w:r>
+              <w:rPr>
+                <w:rStyle w:val="Hipervnculo"/>
+                <w:rFonts w:ascii="Arial" w:hAnsi="Arial" w:cs="Arial"/>
+                <w:b/>
+                <w:bCs/>
+                <w:noProof/>
+              </w:rPr>
+              <w:t>3. Referencias</w:t>
+            </w:r>
+            <w:r>
+              <w:rPr>
+                <w:noProof/>
+                <w:webHidden/>
+              </w:rPr>
+              <w:tab/>
+            </w:r>
+            <w:r>
+              <w:rPr>
+                <w:noProof/>
+                <w:webHidden/>
+              </w:rPr>
+              <w:fldChar w:fldCharType="begin"/>
+            </w:r>
+            <w:r>
+              <w:rPr>
+                <w:noProof/>
+                <w:webHidden/>
+              </w:rPr>
+              <w:instrText xml:space="preserve"> PAGEREF _Toc146809238 \h </w:instrText>
+            </w:r>
+            <w:r>
+              <w:rPr>
+                <w:noProof/>
+                <w:webHidden/>
+              </w:rPr>
+            </w:r>
+            <w:r>
+              <w:rPr>
+                <w:noProof/>
+                <w:webHidden/>
+              </w:rPr>
+              <w:fldChar w:fldCharType="separate"/>
+            </w:r>
+            <w:r>
+              <w:rPr>
+                <w:noProof/>
+                <w:webHidden/>
+              </w:rPr>
+              <w:t>7</w:t>
             </w:r>
             <w:r>
               <w:rPr>
@@ -660,6 +1280,1509 @@
         <w:br w:type="page"/>
       </w:r>
     </w:p>
+    <w:p>
+      <w:pPr>
+        <w:pStyle w:val="Ttulo1"/>
+        <w:rPr>
+          <w:b/>
+          <w:bCs/>
+          <w:color w:val="auto"/>
+          <w:sz w:val="28"/>
+          <w:szCs w:val="28"/>
+        </w:rPr>
+      </w:pPr>
+      <w:bookmarkStart w:id="1" w:name="_Toc146809231"/>
+      <w:r>
+        <w:rPr>
+          <w:b/>
+          <w:bCs/>
+          <w:color w:val="auto"/>
+          <w:sz w:val="28"/>
+          <w:szCs w:val="28"/>
+        </w:rPr>
+        <w:lastRenderedPageBreak/>
+        <w:t>1.</w:t>
+      </w:r>
+      <w:r>
+        <w:rPr>
+          <w:b/>
+          <w:bCs/>
+          <w:color w:val="auto"/>
+          <w:sz w:val="28"/>
+          <w:szCs w:val="28"/>
+        </w:rPr>
+        <w:t xml:space="preserve"> </w:t>
+      </w:r>
+      <w:r>
+        <w:rPr>
+          <w:b/>
+          <w:bCs/>
+          <w:color w:val="auto"/>
+          <w:sz w:val="28"/>
+          <w:szCs w:val="28"/>
+        </w:rPr>
+        <w:t>Introducción</w:t>
+      </w:r>
+      <w:bookmarkEnd w:id="1"/>
+    </w:p>
+    <w:p>
+      <w:pPr>
+        <w:pStyle w:val="Ttulo2"/>
+        <w:rPr>
+          <w:rFonts w:ascii="Arial" w:hAnsi="Arial" w:cs="Arial"/>
+          <w:color w:val="auto"/>
+        </w:rPr>
+      </w:pPr>
+      <w:bookmarkStart w:id="2" w:name="_Toc146217017"/>
+      <w:bookmarkStart w:id="3" w:name="_Toc146809232"/>
+      <w:r>
+        <w:rPr>
+          <w:rFonts w:ascii="Arial" w:hAnsi="Arial" w:cs="Arial"/>
+          <w:color w:val="auto"/>
+        </w:rPr>
+        <w:t>1.1. Lenguaje C#</w:t>
+      </w:r>
+      <w:bookmarkEnd w:id="2"/>
+      <w:bookmarkEnd w:id="3"/>
+    </w:p>
+    <w:p>
+      <w:pPr>
+        <w:pStyle w:val="NormalWeb"/>
+        <w:spacing w:before="0" w:beforeAutospacing="0" w:after="0" w:afterAutospacing="0"/>
+        <w:jc w:val="both"/>
+        <w:rPr>
+          <w:rFonts w:ascii="Arial" w:hAnsi="Arial" w:cs="Arial"/>
+        </w:rPr>
+      </w:pPr>
+      <w:r>
+        <w:rPr>
+          <w:rFonts w:ascii="Arial" w:hAnsi="Arial" w:cs="Arial"/>
+          <w:color w:val="000000"/>
+        </w:rPr>
+        <w:t xml:space="preserve">C# (pronunciado "C </w:t>
+      </w:r>
+      <w:proofErr w:type="spellStart"/>
+      <w:r>
+        <w:rPr>
+          <w:rFonts w:ascii="Arial" w:hAnsi="Arial" w:cs="Arial"/>
+          <w:color w:val="000000"/>
+        </w:rPr>
+        <w:t>sharp</w:t>
+      </w:r>
+      <w:proofErr w:type="spellEnd"/>
+      <w:r>
+        <w:rPr>
+          <w:rFonts w:ascii="Arial" w:hAnsi="Arial" w:cs="Arial"/>
+          <w:color w:val="000000"/>
+        </w:rPr>
+        <w:t>") es un lenguaje de programación de propósito general desarrollado por Microsoft. Fue creado a principios de la década de 2000 y se ha convertido en uno de los lenguajes de programación más populares y ampliamente utilizados en el mundo del desarrollo de software. C# Es conocido por su sintaxis limpia y estructurada, lo que lo hace relativamente fácil de aprender y leer. Este lenguaje se utiliza principalmente para desarrollar aplicaciones de escritorio, aplicaciones web y aplicaciones móviles en el entorno de desarrollo de Microsoft, incluyendo el uso de la plataforma .NET. Una de las características distintivas de C# Es su capacidad de programación orientada a objetos, que permite a los desarrolladores crear software modular y escalable. También ofrece soporte para la programación asincrónica, lo que facilita la creación de aplicaciones que pueden manejar múltiples tareas de manera eficiente.</w:t>
+      </w:r>
+    </w:p>
+    <w:p>
+      <w:pPr>
+        <w:pStyle w:val="NormalWeb"/>
+        <w:spacing w:before="0" w:beforeAutospacing="0" w:after="0" w:afterAutospacing="0"/>
+        <w:jc w:val="both"/>
+        <w:rPr>
+          <w:rFonts w:ascii="Arial" w:hAnsi="Arial" w:cs="Arial"/>
+        </w:rPr>
+      </w:pPr>
+      <w:r>
+        <w:rPr>
+          <w:rFonts w:ascii="Arial" w:hAnsi="Arial" w:cs="Arial"/>
+          <w:color w:val="000000"/>
+        </w:rPr>
+        <w:t xml:space="preserve">Microsoft pone al alcance, de toda la comunidad planetaria de programadores, sus plataformas de desarrollo, como Visual Studio </w:t>
+      </w:r>
+      <w:proofErr w:type="spellStart"/>
+      <w:r>
+        <w:rPr>
+          <w:rFonts w:ascii="Arial" w:hAnsi="Arial" w:cs="Arial"/>
+          <w:color w:val="000000"/>
+        </w:rPr>
+        <w:t>Code</w:t>
+      </w:r>
+      <w:proofErr w:type="spellEnd"/>
+      <w:r>
+        <w:rPr>
+          <w:rFonts w:ascii="Arial" w:hAnsi="Arial" w:cs="Arial"/>
+          <w:color w:val="000000"/>
+        </w:rPr>
+        <w:t>, de licencia gratuita (Freeware: no pagas por utilizarla), multiplataforma (para Windows, Linux y Mac OS), bajo el entorno .NET Core; y también Visual Studio (de pago), en sus versiones de 2017/2019, para Windows y Mac OS, bajo el entorno de .NET Framework. La diferencia entre ambos entornos es el destinatario final de las aplicaciones, siendo el último solo para Windows, mientras que el primero para las 3 plataformas mencionadas.</w:t>
+      </w:r>
+    </w:p>
+    <w:p>
+      <w:pPr>
+        <w:pStyle w:val="NormalWeb"/>
+        <w:spacing w:before="0" w:beforeAutospacing="0" w:after="0" w:afterAutospacing="0"/>
+        <w:jc w:val="both"/>
+        <w:rPr>
+          <w:rFonts w:ascii="Arial" w:hAnsi="Arial" w:cs="Arial"/>
+        </w:rPr>
+      </w:pPr>
+      <w:r>
+        <w:rPr>
+          <w:rFonts w:ascii="Arial" w:hAnsi="Arial" w:cs="Arial"/>
+          <w:color w:val="000000"/>
+        </w:rPr>
+        <w:t>Para trabajar con C# es recomendable utilizar Microsoft Visual Studio, ya que ha sido desarrollado especialmente para ello y soporta la carga y trabajo con su mismo lenguaje.</w:t>
+      </w:r>
+    </w:p>
+    <w:p>
+      <w:pPr>
+        <w:pStyle w:val="NormalWeb"/>
+        <w:spacing w:before="0" w:beforeAutospacing="0" w:after="0" w:afterAutospacing="0"/>
+        <w:jc w:val="both"/>
+        <w:rPr>
+          <w:rFonts w:ascii="Arial" w:hAnsi="Arial" w:cs="Arial"/>
+        </w:rPr>
+      </w:pPr>
+      <w:r>
+        <w:rPr>
+          <w:rFonts w:ascii="Arial" w:hAnsi="Arial" w:cs="Arial"/>
+          <w:color w:val="000000"/>
+        </w:rPr>
+        <w:t>Por ello, nos descargamos Microsoft Visual Studio y ejecutamos el programa. Puede ocurrir que te pida la instalación de algunas librerías esenciales para un correcto funcionamiento del programa, que nos la podemos descargar gratuitamente desde Microsoft.</w:t>
+      </w:r>
+    </w:p>
+    <w:p>
+      <w:pPr>
+        <w:pStyle w:val="NormalWeb"/>
+        <w:spacing w:before="0" w:beforeAutospacing="0" w:after="0" w:afterAutospacing="0"/>
+        <w:jc w:val="both"/>
+        <w:rPr>
+          <w:rFonts w:ascii="Arial" w:hAnsi="Arial" w:cs="Arial"/>
+        </w:rPr>
+      </w:pPr>
+      <w:r>
+        <w:rPr>
+          <w:rFonts w:ascii="Arial" w:hAnsi="Arial" w:cs="Arial"/>
+          <w:color w:val="000000"/>
+        </w:rPr>
+        <w:t>Una vez ejecutado el programa, puedes crear un documento de tipo C# y ya puedes escribir en este código.[1]</w:t>
+      </w:r>
+    </w:p>
+    <w:p>
+      <w:pPr>
+        <w:pStyle w:val="NormalWeb"/>
+        <w:numPr>
+          <w:ilvl w:val="0"/>
+          <w:numId w:val="4"/>
+        </w:numPr>
+        <w:spacing w:before="0" w:beforeAutospacing="0" w:after="0" w:afterAutospacing="0"/>
+        <w:textAlignment w:val="baseline"/>
+        <w:rPr>
+          <w:rFonts w:ascii="Arial" w:hAnsi="Arial" w:cs="Arial"/>
+          <w:color w:val="000000"/>
+        </w:rPr>
+      </w:pPr>
+      <w:r>
+        <w:rPr>
+          <w:rFonts w:ascii="Arial" w:hAnsi="Arial" w:cs="Arial"/>
+          <w:color w:val="000000"/>
+        </w:rPr>
+        <w:t>POO</w:t>
+      </w:r>
+    </w:p>
+    <w:p>
+      <w:pPr>
+        <w:pStyle w:val="NormalWeb"/>
+        <w:spacing w:before="0" w:beforeAutospacing="0" w:after="0" w:afterAutospacing="0"/>
+        <w:textAlignment w:val="baseline"/>
+        <w:rPr>
+          <w:rFonts w:ascii="Arial" w:hAnsi="Arial" w:cs="Arial"/>
+          <w:color w:val="000000"/>
+        </w:rPr>
+      </w:pPr>
+    </w:p>
+    <w:p>
+      <w:pPr>
+        <w:pStyle w:val="NormalWeb"/>
+        <w:spacing w:before="0" w:beforeAutospacing="0" w:after="0" w:afterAutospacing="0"/>
+        <w:textAlignment w:val="baseline"/>
+        <w:rPr>
+          <w:rFonts w:ascii="Arial" w:hAnsi="Arial" w:cs="Arial"/>
+          <w:color w:val="000000"/>
+        </w:rPr>
+      </w:pPr>
+    </w:p>
+    <w:p>
+      <w:pPr>
+        <w:pStyle w:val="NormalWeb"/>
+        <w:spacing w:before="0" w:beforeAutospacing="0" w:after="0" w:afterAutospacing="0"/>
+        <w:textAlignment w:val="baseline"/>
+        <w:rPr>
+          <w:rFonts w:ascii="Arial" w:hAnsi="Arial" w:cs="Arial"/>
+          <w:color w:val="000000"/>
+        </w:rPr>
+      </w:pPr>
+    </w:p>
+    <w:p>
+      <w:pPr>
+        <w:pStyle w:val="Ttulo2"/>
+        <w:numPr>
+          <w:ilvl w:val="1"/>
+          <w:numId w:val="3"/>
+        </w:numPr>
+        <w:ind w:left="1440" w:hanging="360"/>
+        <w:rPr>
+          <w:rFonts w:ascii="Arial" w:hAnsi="Arial" w:cs="Arial"/>
+          <w:color w:val="auto"/>
+        </w:rPr>
+      </w:pPr>
+      <w:bookmarkStart w:id="4" w:name="_Toc146217018"/>
+      <w:bookmarkStart w:id="5" w:name="_Toc146809233"/>
+      <w:r>
+        <w:rPr>
+          <w:rFonts w:ascii="Arial" w:hAnsi="Arial" w:cs="Arial"/>
+          <w:color w:val="auto"/>
+        </w:rPr>
+        <w:t>Programación Orientado a Objetos (POO)</w:t>
+      </w:r>
+      <w:bookmarkEnd w:id="4"/>
+      <w:bookmarkEnd w:id="5"/>
+    </w:p>
+    <w:p>
+      <w:pPr>
+        <w:pStyle w:val="NormalWeb"/>
+        <w:spacing w:before="0" w:beforeAutospacing="0" w:after="0" w:afterAutospacing="0"/>
+        <w:textAlignment w:val="baseline"/>
+        <w:rPr>
+          <w:rFonts w:ascii="Arial" w:hAnsi="Arial" w:cs="Arial"/>
+          <w:color w:val="000000"/>
+        </w:rPr>
+      </w:pPr>
+      <w:r>
+        <w:rPr>
+          <w:rFonts w:ascii="Arial" w:hAnsi="Arial" w:cs="Arial"/>
+          <w:color w:val="000000"/>
+        </w:rPr>
+        <w:t>La Programación Orientada a Objetos (POO) es un enfoque de programación que se fundamenta en la utilización de objetos para modelar entidades del mundo real y llevar a cabo tareas complejas. La POO se encuentra presente en numerosos lenguajes de programación populares, tales como Java, Python, C++, y muchos más. En este artículo, examinaremos los cuatro pilares fundamentales de la POO: el encapsulamiento, la herencia, el polimorfismo y la abstracción.[2]</w:t>
+      </w:r>
+    </w:p>
+    <w:p>
+      <w:pPr>
+        <w:pStyle w:val="NormalWeb"/>
+        <w:numPr>
+          <w:ilvl w:val="0"/>
+          <w:numId w:val="3"/>
+        </w:numPr>
+        <w:spacing w:before="0" w:beforeAutospacing="0" w:after="0" w:afterAutospacing="0"/>
+        <w:textAlignment w:val="baseline"/>
+        <w:rPr>
+          <w:rFonts w:ascii="Arial" w:hAnsi="Arial" w:cs="Arial"/>
+          <w:color w:val="000000"/>
+        </w:rPr>
+      </w:pPr>
+      <w:r>
+        <w:rPr>
+          <w:rFonts w:ascii="Arial" w:hAnsi="Arial" w:cs="Arial"/>
+          <w:color w:val="000000"/>
+        </w:rPr>
+        <w:t>POO</w:t>
+      </w:r>
+    </w:p>
+    <w:p>
+      <w:pPr>
+        <w:pStyle w:val="NormalWeb"/>
+        <w:spacing w:before="0" w:beforeAutospacing="0" w:after="0" w:afterAutospacing="0"/>
+        <w:ind w:left="360"/>
+        <w:textAlignment w:val="baseline"/>
+        <w:rPr>
+          <w:rFonts w:ascii="Arial" w:hAnsi="Arial" w:cs="Arial"/>
+          <w:color w:val="000000"/>
+        </w:rPr>
+      </w:pPr>
+    </w:p>
+    <w:p>
+      <w:pPr>
+        <w:pStyle w:val="NormalWeb"/>
+        <w:spacing w:before="0" w:beforeAutospacing="0" w:after="0" w:afterAutospacing="0"/>
+        <w:ind w:left="360"/>
+        <w:textAlignment w:val="baseline"/>
+        <w:rPr>
+          <w:rFonts w:ascii="Arial" w:hAnsi="Arial" w:cs="Arial"/>
+          <w:color w:val="000000"/>
+        </w:rPr>
+      </w:pPr>
+    </w:p>
+    <w:p>
+      <w:pPr>
+        <w:pStyle w:val="NormalWeb"/>
+        <w:spacing w:before="0" w:beforeAutospacing="0" w:after="0" w:afterAutospacing="0"/>
+        <w:ind w:left="360"/>
+        <w:textAlignment w:val="baseline"/>
+        <w:rPr>
+          <w:rFonts w:ascii="Arial" w:hAnsi="Arial" w:cs="Arial"/>
+          <w:color w:val="000000"/>
+        </w:rPr>
+      </w:pPr>
+    </w:p>
+    <w:p>
+      <w:pPr>
+        <w:pStyle w:val="NormalWeb"/>
+        <w:spacing w:before="0" w:beforeAutospacing="0" w:after="0" w:afterAutospacing="0"/>
+        <w:ind w:left="360"/>
+        <w:textAlignment w:val="baseline"/>
+        <w:rPr>
+          <w:rFonts w:ascii="Arial" w:hAnsi="Arial" w:cs="Arial"/>
+          <w:color w:val="000000"/>
+        </w:rPr>
+      </w:pPr>
+    </w:p>
+    <w:p>
+      <w:pPr>
+        <w:pStyle w:val="Ttulo2"/>
+        <w:rPr>
+          <w:color w:val="auto"/>
+        </w:rPr>
+      </w:pPr>
+      <w:r>
+        <w:br w:type="page"/>
+      </w:r>
+      <w:bookmarkStart w:id="6" w:name="_Toc146809234"/>
+      <w:r>
+        <w:rPr>
+          <w:color w:val="auto"/>
+        </w:rPr>
+        <w:lastRenderedPageBreak/>
+        <w:t>1.3. Herencia</w:t>
+      </w:r>
+      <w:bookmarkEnd w:id="6"/>
+    </w:p>
+    <w:p>
+      <w:pPr>
+        <w:pStyle w:val="NormalWeb"/>
+        <w:spacing w:before="0" w:beforeAutospacing="0" w:after="0" w:afterAutospacing="0"/>
+        <w:ind w:left="360"/>
+        <w:textAlignment w:val="baseline"/>
+        <w:rPr>
+          <w:rFonts w:ascii="Arial" w:hAnsi="Arial" w:cs="Arial"/>
+          <w:color w:val="000000"/>
+        </w:rPr>
+      </w:pPr>
+      <w:r>
+        <w:rPr>
+          <w:rFonts w:ascii="Arial" w:hAnsi="Arial" w:cs="Arial"/>
+          <w:color w:val="000000"/>
+        </w:rPr>
+        <w:t>La herencia es una de las tres características principales de la programación orientada a objetos, junto con la encapsulación y el polimorfismo. Permite crear clases que reutilizan y extienden el comportamiento de otras clases. En este proceso, una clase base proporciona la estructura inicial, mientras que una clase derivada hereda sus miembros. La clase derivada puede especializarse aún más, representando diferentes aspectos de la clase base. Por ejemplo, una clase base "Animal" puede tener clases derivadas como "</w:t>
+      </w:r>
+      <w:proofErr w:type="spellStart"/>
+      <w:r>
+        <w:rPr>
+          <w:rFonts w:ascii="Arial" w:hAnsi="Arial" w:cs="Arial"/>
+          <w:color w:val="000000"/>
+        </w:rPr>
+        <w:t>Mammal</w:t>
+      </w:r>
+      <w:proofErr w:type="spellEnd"/>
+      <w:r>
+        <w:rPr>
+          <w:rFonts w:ascii="Arial" w:hAnsi="Arial" w:cs="Arial"/>
+          <w:color w:val="000000"/>
+        </w:rPr>
+        <w:t>" y "</w:t>
+      </w:r>
+      <w:proofErr w:type="spellStart"/>
+      <w:r>
+        <w:rPr>
+          <w:rFonts w:ascii="Arial" w:hAnsi="Arial" w:cs="Arial"/>
+          <w:color w:val="000000"/>
+        </w:rPr>
+        <w:t>Reptile</w:t>
+      </w:r>
+      <w:proofErr w:type="spellEnd"/>
+      <w:r>
+        <w:rPr>
+          <w:rFonts w:ascii="Arial" w:hAnsi="Arial" w:cs="Arial"/>
+          <w:color w:val="000000"/>
+        </w:rPr>
+        <w:t>", que son especializaciones de "Animal". Esto facilita la organización y la reutilización del código en la programación orientada a objetos.</w:t>
+      </w:r>
+      <w:r>
+        <w:rPr>
+          <w:rFonts w:ascii="Arial" w:hAnsi="Arial" w:cs="Arial"/>
+          <w:color w:val="000000"/>
+        </w:rPr>
+        <w:t xml:space="preserve"> [3]</w:t>
+      </w:r>
+    </w:p>
+    <w:p>
+      <w:pPr>
+        <w:pStyle w:val="NormalWeb"/>
+        <w:numPr>
+          <w:ilvl w:val="0"/>
+          <w:numId w:val="3"/>
+        </w:numPr>
+        <w:spacing w:before="0" w:beforeAutospacing="0" w:after="0" w:afterAutospacing="0"/>
+        <w:textAlignment w:val="baseline"/>
+        <w:rPr>
+          <w:rFonts w:ascii="Arial" w:hAnsi="Arial" w:cs="Arial"/>
+          <w:color w:val="000000"/>
+        </w:rPr>
+      </w:pPr>
+      <w:r>
+        <w:rPr>
+          <w:rFonts w:ascii="Arial" w:hAnsi="Arial" w:cs="Arial"/>
+          <w:color w:val="000000"/>
+        </w:rPr>
+        <w:t>Herencia</w:t>
+      </w:r>
+    </w:p>
+    <w:p>
+      <w:pPr>
+        <w:pStyle w:val="NormalWeb"/>
+        <w:spacing w:before="0" w:beforeAutospacing="0" w:after="0" w:afterAutospacing="0"/>
+        <w:ind w:left="360"/>
+        <w:textAlignment w:val="baseline"/>
+        <w:rPr>
+          <w:rFonts w:ascii="Arial" w:hAnsi="Arial" w:cs="Arial"/>
+          <w:color w:val="000000"/>
+        </w:rPr>
+      </w:pPr>
+    </w:p>
+    <w:p>
+      <w:pPr>
+        <w:pStyle w:val="NormalWeb"/>
+        <w:spacing w:before="0" w:beforeAutospacing="0" w:after="0" w:afterAutospacing="0"/>
+        <w:ind w:left="360"/>
+        <w:textAlignment w:val="baseline"/>
+        <w:rPr>
+          <w:rFonts w:ascii="Arial" w:hAnsi="Arial" w:cs="Arial"/>
+          <w:color w:val="000000"/>
+        </w:rPr>
+      </w:pPr>
+    </w:p>
+    <w:p>
+      <w:pPr>
+        <w:pStyle w:val="Ttulo2"/>
+        <w:rPr>
+          <w:color w:val="auto"/>
+          <w:u w:val="single"/>
+        </w:rPr>
+      </w:pPr>
+      <w:bookmarkStart w:id="7" w:name="_Toc146809235"/>
+      <w:r>
+        <w:rPr>
+          <w:color w:val="auto"/>
+        </w:rPr>
+        <w:t>1.4. Polimorfismo</w:t>
+      </w:r>
+      <w:bookmarkEnd w:id="7"/>
+    </w:p>
+    <w:p>
+      <w:pPr>
+        <w:pStyle w:val="NormalWeb"/>
+        <w:spacing w:before="0" w:beforeAutospacing="0" w:after="0" w:afterAutospacing="0"/>
+        <w:ind w:left="360"/>
+        <w:textAlignment w:val="baseline"/>
+        <w:rPr>
+          <w:rFonts w:ascii="Arial" w:hAnsi="Arial" w:cs="Arial"/>
+          <w:color w:val="000000"/>
+        </w:rPr>
+      </w:pPr>
+      <w:r>
+        <w:rPr>
+          <w:rFonts w:ascii="Arial" w:hAnsi="Arial" w:cs="Arial"/>
+          <w:color w:val="000000"/>
+        </w:rPr>
+        <w:t>La palabra "polimorfismo" proviene del griego y significa "varias formas diferentes". En programación orientada a objetos, esta idea es fundamental. Al igual que la herencia se relaciona con las clases y su jerarquía, el polimorfismo se relaciona con los métodos. Existen tres tipos de polimorfismo: Polimorfismo de sobrecarga: Esto ocurre cuando funciones con el mismo nombre y funcionalidad similar existen en clases completamente independientes. Por ejemplo, clases como "</w:t>
+      </w:r>
+      <w:proofErr w:type="spellStart"/>
+      <w:r>
+        <w:rPr>
+          <w:rFonts w:ascii="Arial" w:hAnsi="Arial" w:cs="Arial"/>
+          <w:color w:val="000000"/>
+        </w:rPr>
+        <w:t>complex</w:t>
+      </w:r>
+      <w:proofErr w:type="spellEnd"/>
+      <w:r>
+        <w:rPr>
+          <w:rFonts w:ascii="Arial" w:hAnsi="Arial" w:cs="Arial"/>
+          <w:color w:val="000000"/>
+        </w:rPr>
+        <w:t>", "</w:t>
+      </w:r>
+      <w:proofErr w:type="spellStart"/>
+      <w:r>
+        <w:rPr>
+          <w:rFonts w:ascii="Arial" w:hAnsi="Arial" w:cs="Arial"/>
+          <w:color w:val="000000"/>
+        </w:rPr>
+        <w:t>image</w:t>
+      </w:r>
+      <w:proofErr w:type="spellEnd"/>
+      <w:r>
+        <w:rPr>
+          <w:rFonts w:ascii="Arial" w:hAnsi="Arial" w:cs="Arial"/>
+          <w:color w:val="000000"/>
+        </w:rPr>
+        <w:t>" y "link" pueden tener una función llamada "</w:t>
+      </w:r>
+      <w:proofErr w:type="spellStart"/>
+      <w:r>
+        <w:rPr>
+          <w:rFonts w:ascii="Arial" w:hAnsi="Arial" w:cs="Arial"/>
+          <w:color w:val="000000"/>
+        </w:rPr>
+        <w:t>display</w:t>
+      </w:r>
+      <w:proofErr w:type="spellEnd"/>
+      <w:r>
+        <w:rPr>
+          <w:rFonts w:ascii="Arial" w:hAnsi="Arial" w:cs="Arial"/>
+          <w:color w:val="000000"/>
+        </w:rPr>
+        <w:t xml:space="preserve">". Esto significa que no es necesario preocuparse por el tipo de objeto cuando se quiere mostrar en pantalla. Polimorfismo paramétrico: Aquí, se pueden definir varias funciones con el mismo </w:t>
+      </w:r>
+      <w:r>
+        <w:rPr>
+          <w:rFonts w:ascii="Arial" w:hAnsi="Arial" w:cs="Arial"/>
+          <w:color w:val="000000"/>
+        </w:rPr>
+        <w:t>nombre,</w:t>
+      </w:r>
+      <w:r>
+        <w:rPr>
+          <w:rFonts w:ascii="Arial" w:hAnsi="Arial" w:cs="Arial"/>
+          <w:color w:val="000000"/>
+        </w:rPr>
+        <w:t xml:space="preserve"> pero diferentes parámetros. El método correcto se selecciona automáticamente según el tipo de datos pasados como parámetros. Por ejemplo, se pueden tener métodos "</w:t>
+      </w:r>
+      <w:proofErr w:type="spellStart"/>
+      <w:r>
+        <w:rPr>
+          <w:rFonts w:ascii="Arial" w:hAnsi="Arial" w:cs="Arial"/>
+          <w:color w:val="000000"/>
+        </w:rPr>
+        <w:t>addition</w:t>
+      </w:r>
+      <w:proofErr w:type="spellEnd"/>
+      <w:r>
+        <w:rPr>
+          <w:rFonts w:ascii="Arial" w:hAnsi="Arial" w:cs="Arial"/>
+          <w:color w:val="000000"/>
+        </w:rPr>
+        <w:t xml:space="preserve">" que sumen enteros, flotantes, caracteres, etc. Polimorfismo de </w:t>
+      </w:r>
+      <w:proofErr w:type="spellStart"/>
+      <w:r>
+        <w:rPr>
+          <w:rFonts w:ascii="Arial" w:hAnsi="Arial" w:cs="Arial"/>
+          <w:color w:val="000000"/>
+        </w:rPr>
+        <w:t>subtipado</w:t>
+      </w:r>
+      <w:proofErr w:type="spellEnd"/>
+      <w:r>
+        <w:rPr>
+          <w:rFonts w:ascii="Arial" w:hAnsi="Arial" w:cs="Arial"/>
+          <w:color w:val="000000"/>
+        </w:rPr>
+        <w:t xml:space="preserve">: Este tipo de polimorfismo permite redefinir un método en clases derivadas de una clase base. Esto se llama especialización y permite llamar a un método de objeto sin necesidad de conocer su tipo intrínseco. Por ejemplo, en un juego de ajedrez, el método "movimiento" podría realizar el movimiento correspondiente según el tipo de pieza que se llama, sin preocuparse por los detalles de cada pieza en particular. </w:t>
+      </w:r>
+      <w:r>
+        <w:rPr>
+          <w:rFonts w:ascii="Arial" w:hAnsi="Arial" w:cs="Arial"/>
+          <w:color w:val="000000"/>
+        </w:rPr>
+        <w:t>E</w:t>
+      </w:r>
+      <w:r>
+        <w:rPr>
+          <w:rFonts w:ascii="Arial" w:hAnsi="Arial" w:cs="Arial"/>
+          <w:color w:val="000000"/>
+        </w:rPr>
+        <w:t>l polimorfismo en programación orientada a objetos permite utilizar métodos de manera flexible, adaptándolos a diferentes situaciones y tipos de datos, lo que simplifica el diseño y la reutilización de código.</w:t>
+      </w:r>
+      <w:r>
+        <w:rPr>
+          <w:rFonts w:ascii="Arial" w:hAnsi="Arial" w:cs="Arial"/>
+          <w:color w:val="000000"/>
+        </w:rPr>
+        <w:t xml:space="preserve"> </w:t>
+      </w:r>
+      <w:r>
+        <w:rPr>
+          <w:rFonts w:ascii="Arial" w:hAnsi="Arial" w:cs="Arial"/>
+          <w:color w:val="000000"/>
+        </w:rPr>
+        <w:t>[4]</w:t>
+      </w:r>
+    </w:p>
+    <w:p>
+      <w:pPr>
+        <w:pStyle w:val="NormalWeb"/>
+        <w:numPr>
+          <w:ilvl w:val="0"/>
+          <w:numId w:val="3"/>
+        </w:numPr>
+        <w:spacing w:before="0" w:beforeAutospacing="0" w:after="0" w:afterAutospacing="0"/>
+        <w:textAlignment w:val="baseline"/>
+        <w:rPr>
+          <w:rFonts w:ascii="Arial" w:hAnsi="Arial" w:cs="Arial"/>
+          <w:color w:val="000000"/>
+        </w:rPr>
+      </w:pPr>
+      <w:r>
+        <w:rPr>
+          <w:rFonts w:ascii="Arial" w:hAnsi="Arial" w:cs="Arial"/>
+          <w:color w:val="000000"/>
+        </w:rPr>
+        <w:t>Polimorfismo</w:t>
+      </w:r>
+    </w:p>
+    <w:p>
+      <w:pPr>
+        <w:pStyle w:val="NormalWeb"/>
+        <w:spacing w:before="0" w:beforeAutospacing="0" w:after="0" w:afterAutospacing="0"/>
+        <w:ind w:left="360"/>
+        <w:textAlignment w:val="baseline"/>
+        <w:rPr>
+          <w:rFonts w:ascii="Arial" w:hAnsi="Arial" w:cs="Arial"/>
+          <w:color w:val="000000"/>
+        </w:rPr>
+      </w:pPr>
+    </w:p>
+    <w:p>
+      <w:pPr>
+        <w:pStyle w:val="NormalWeb"/>
+        <w:spacing w:before="0" w:beforeAutospacing="0" w:after="0" w:afterAutospacing="0"/>
+        <w:ind w:left="360"/>
+        <w:textAlignment w:val="baseline"/>
+        <w:rPr>
+          <w:rFonts w:ascii="Arial" w:hAnsi="Arial" w:cs="Arial"/>
+          <w:color w:val="000000"/>
+        </w:rPr>
+      </w:pPr>
+    </w:p>
+    <w:p>
+      <w:pPr>
+        <w:pStyle w:val="NormalWeb"/>
+        <w:spacing w:before="0" w:beforeAutospacing="0" w:after="0" w:afterAutospacing="0"/>
+        <w:ind w:left="360"/>
+        <w:textAlignment w:val="baseline"/>
+        <w:rPr>
+          <w:rFonts w:ascii="Arial" w:hAnsi="Arial" w:cs="Arial"/>
+          <w:color w:val="000000"/>
+        </w:rPr>
+      </w:pPr>
+      <w:r>
+        <w:rPr>
+          <w:rFonts w:ascii="Arial" w:hAnsi="Arial" w:cs="Arial"/>
+          <w:color w:val="000000"/>
+        </w:rPr>
+        <w:t>1.5. UML</w:t>
+      </w:r>
+    </w:p>
+    <w:p>
+      <w:pPr>
+        <w:pStyle w:val="NormalWeb"/>
+        <w:spacing w:before="0" w:beforeAutospacing="0" w:after="0" w:afterAutospacing="0"/>
+        <w:ind w:left="360"/>
+        <w:textAlignment w:val="baseline"/>
+        <w:rPr>
+          <w:rFonts w:ascii="Arial" w:hAnsi="Arial" w:cs="Arial"/>
+          <w:color w:val="000000"/>
+        </w:rPr>
+      </w:pPr>
+      <w:r>
+        <w:rPr>
+          <w:rFonts w:ascii="Arial" w:hAnsi="Arial" w:cs="Arial"/>
+          <w:color w:val="000000"/>
+        </w:rPr>
+        <w:t xml:space="preserve">Un diagrama UML es una herramienta visual utilizada por ingenieros de software para comprender sistemas y software complejos. Ayuda a simplificar la comprensión de diseños, arquitectura de código y flujos de trabajo. Se basa en el Lenguaje Unificado de Modelado (UML) y se utiliza tanto en la programación de software como en la modelización de procesos empresariales. En lugar de enfrentarse a miles de líneas de código, un diagrama UML ofrece una representación visual más clara y fácil de comprender. Facilita el seguimiento de relaciones y jerarquías importantes </w:t>
+      </w:r>
+      <w:r>
+        <w:rPr>
+          <w:rFonts w:ascii="Arial" w:hAnsi="Arial" w:cs="Arial"/>
+          <w:color w:val="000000"/>
+        </w:rPr>
+        <w:lastRenderedPageBreak/>
+        <w:t>entre las partes del código. Aunque se asemejan a los diagramas de flujo, los diagramas UML tienen características específicas. Estos diagramas simplifican la complejidad del código, lo que beneficia tanto a los ingenieros como a las partes interesadas no técnicas. Permiten mantenerse al tanto de los proyectos y evitan perderse en las complejidades inherentes a la programación. Además, ayudan a descomponer los componentes esenciales de un programa informático en partes más manejables.</w:t>
+      </w:r>
+      <w:r>
+        <w:rPr>
+          <w:rFonts w:ascii="Arial" w:hAnsi="Arial" w:cs="Arial"/>
+          <w:color w:val="000000"/>
+        </w:rPr>
+        <w:t xml:space="preserve"> [5]</w:t>
+      </w:r>
+    </w:p>
+    <w:p>
+      <w:pPr>
+        <w:pStyle w:val="NormalWeb"/>
+        <w:numPr>
+          <w:ilvl w:val="0"/>
+          <w:numId w:val="3"/>
+        </w:numPr>
+        <w:spacing w:before="0" w:beforeAutospacing="0" w:after="0" w:afterAutospacing="0"/>
+        <w:textAlignment w:val="baseline"/>
+        <w:rPr>
+          <w:rFonts w:ascii="Arial" w:hAnsi="Arial" w:cs="Arial"/>
+          <w:color w:val="000000"/>
+        </w:rPr>
+      </w:pPr>
+      <w:r>
+        <w:rPr>
+          <w:rFonts w:ascii="Arial" w:hAnsi="Arial" w:cs="Arial"/>
+          <w:color w:val="000000"/>
+        </w:rPr>
+        <w:t>UML</w:t>
+      </w:r>
+    </w:p>
+    <w:p>
+      <w:pPr>
+        <w:pStyle w:val="NormalWeb"/>
+        <w:spacing w:before="0" w:beforeAutospacing="0" w:after="0" w:afterAutospacing="0"/>
+        <w:ind w:left="360"/>
+        <w:textAlignment w:val="baseline"/>
+        <w:rPr>
+          <w:rFonts w:ascii="Arial" w:hAnsi="Arial" w:cs="Arial"/>
+          <w:color w:val="000000"/>
+        </w:rPr>
+      </w:pPr>
+    </w:p>
+    <w:p>
+      <w:pPr>
+        <w:pStyle w:val="NormalWeb"/>
+        <w:spacing w:before="0" w:beforeAutospacing="0" w:after="0" w:afterAutospacing="0"/>
+        <w:ind w:left="360"/>
+        <w:textAlignment w:val="baseline"/>
+        <w:rPr>
+          <w:rFonts w:ascii="Arial" w:hAnsi="Arial" w:cs="Arial"/>
+          <w:color w:val="000000"/>
+        </w:rPr>
+      </w:pPr>
+    </w:p>
+    <w:p>
+      <w:pPr>
+        <w:pStyle w:val="NormalWeb"/>
+        <w:spacing w:before="0" w:beforeAutospacing="0" w:after="0" w:afterAutospacing="0"/>
+        <w:ind w:left="360"/>
+        <w:textAlignment w:val="baseline"/>
+        <w:rPr>
+          <w:rFonts w:ascii="Arial" w:hAnsi="Arial" w:cs="Arial"/>
+          <w:color w:val="000000"/>
+        </w:rPr>
+      </w:pPr>
+    </w:p>
+    <w:p>
+      <w:pPr>
+        <w:pStyle w:val="NormalWeb"/>
+        <w:spacing w:before="0" w:beforeAutospacing="0" w:after="0" w:afterAutospacing="0"/>
+        <w:ind w:left="360"/>
+        <w:textAlignment w:val="baseline"/>
+        <w:rPr>
+          <w:rFonts w:ascii="Arial" w:hAnsi="Arial" w:cs="Arial"/>
+          <w:color w:val="000000"/>
+        </w:rPr>
+      </w:pPr>
+    </w:p>
+    <w:p>
+      <w:pPr>
+        <w:pStyle w:val="NormalWeb"/>
+        <w:spacing w:before="0" w:beforeAutospacing="0" w:after="0" w:afterAutospacing="0"/>
+        <w:ind w:left="360"/>
+        <w:textAlignment w:val="baseline"/>
+        <w:rPr>
+          <w:rFonts w:ascii="Arial" w:hAnsi="Arial" w:cs="Arial"/>
+          <w:color w:val="000000"/>
+        </w:rPr>
+      </w:pPr>
+    </w:p>
+    <w:p>
+      <w:pPr>
+        <w:pStyle w:val="Ttulo1"/>
+      </w:pPr>
+    </w:p>
+    <w:p>
+      <w:pPr>
+        <w:pStyle w:val="Ttulo1"/>
+        <w:numPr>
+          <w:ilvl w:val="0"/>
+          <w:numId w:val="4"/>
+        </w:numPr>
+        <w:rPr>
+          <w:b/>
+          <w:bCs/>
+          <w:color w:val="auto"/>
+        </w:rPr>
+      </w:pPr>
+      <w:bookmarkStart w:id="8" w:name="_Toc146809236"/>
+      <w:r>
+        <w:rPr>
+          <w:b/>
+          <w:bCs/>
+          <w:color w:val="auto"/>
+        </w:rPr>
+        <w:t>Metodología de estudio</w:t>
+      </w:r>
+      <w:bookmarkEnd w:id="8"/>
+    </w:p>
+    <w:p>
+      <w:pPr>
+        <w:pStyle w:val="Ttulo2"/>
+        <w:rPr>
+          <w:color w:val="auto"/>
+        </w:rPr>
+      </w:pPr>
+      <w:bookmarkStart w:id="9" w:name="_Toc146809237"/>
+      <w:r>
+        <w:rPr>
+          <w:color w:val="auto"/>
+        </w:rPr>
+        <w:t>2.1 UML Trabajo Practico 1</w:t>
+      </w:r>
+      <w:bookmarkEnd w:id="9"/>
+    </w:p>
+    <w:p>
+      <w:r>
+        <w:t xml:space="preserve">El diagrama UML representa un sistema de legislatura en C# con tres clases principales: Legislador, Senador y Diputado. Legislador es la clase base y tiene atributos como </w:t>
+      </w:r>
+      <w:proofErr w:type="spellStart"/>
+      <w:r>
+        <w:t>PartidoPolítico</w:t>
+      </w:r>
+      <w:proofErr w:type="spellEnd"/>
+      <w:r>
+        <w:t xml:space="preserve">, Departamento, Nombre, etc. Puede registrar votos, presentar propuestas, votar en proyectos y participar en debates legislativos. Senador hereda de Legislador y agrega un atributo </w:t>
+      </w:r>
+      <w:proofErr w:type="spellStart"/>
+      <w:r>
+        <w:t>NumAsientoCamaraAlta</w:t>
+      </w:r>
+      <w:proofErr w:type="spellEnd"/>
+      <w:r>
+        <w:t xml:space="preserve">. Sobrescribe los métodos de presentar propuestas y participar en debates. Diputado también hereda de Legislador y tiene un atributo adicional, </w:t>
+      </w:r>
+      <w:proofErr w:type="spellStart"/>
+      <w:r>
+        <w:t>NumAsientoCamaraBaja</w:t>
+      </w:r>
+      <w:proofErr w:type="spellEnd"/>
+      <w:r>
+        <w:t xml:space="preserve">. Al igual que Senador, sobrescribe los métodos de presentar propuestas y participar en debates. Parlamento es una clase que maneja una colección de Legisladores. Permite registrar legisladores, contar senadores y diputados, listar las cámaras y verificar legisladores por número de </w:t>
+      </w:r>
+      <w:proofErr w:type="spellStart"/>
+      <w:proofErr w:type="gramStart"/>
+      <w:r>
+        <w:t>despacho.</w:t>
+      </w:r>
+      <w:r>
+        <w:t>E</w:t>
+      </w:r>
+      <w:r>
+        <w:t>este</w:t>
+      </w:r>
+      <w:proofErr w:type="spellEnd"/>
+      <w:proofErr w:type="gramEnd"/>
+      <w:r>
+        <w:t xml:space="preserve"> diagrama UML modela la estructura y relaciones entre legisladores y su gestión en el contexto parlamentario.</w:t>
+      </w:r>
+    </w:p>
+    <w:p/>
+    <w:p>
+      <w:r>
+        <w:rPr>
+          <w:noProof/>
+        </w:rPr>
+        <w:lastRenderedPageBreak/>
+        <w:drawing>
+          <wp:inline distT="0" distB="0" distL="0" distR="0" wp14:anchorId="6E750D54" wp14:editId="069A2321">
+            <wp:extent cx="5390515" cy="3529965"/>
+            <wp:effectExtent l="0" t="0" r="635" b="0"/>
+            <wp:docPr id="1538156901" name="Imagen 1"/>
+            <wp:cNvGraphicFramePr>
+              <a:graphicFrameLocks xmlns:a="http://schemas.openxmlformats.org/drawingml/2006/main" noChangeAspect="1"/>
+            </wp:cNvGraphicFramePr>
+            <a:graphic xmlns:a="http://schemas.openxmlformats.org/drawingml/2006/main">
+              <a:graphicData uri="http://schemas.openxmlformats.org/drawingml/2006/picture">
+                <pic:pic xmlns:pic="http://schemas.openxmlformats.org/drawingml/2006/picture">
+                  <pic:nvPicPr>
+                    <pic:cNvPr id="0" name="Picture 1"/>
+                    <pic:cNvPicPr>
+                      <a:picLocks noChangeAspect="1" noChangeArrowheads="1"/>
+                    </pic:cNvPicPr>
+                  </pic:nvPicPr>
+                  <pic:blipFill>
+                    <a:blip r:embed="rId6">
+                      <a:extLst>
+                        <a:ext uri="{28A0092B-C50C-407E-A947-70E740481C1C}">
+                          <a14:useLocalDpi xmlns:a14="http://schemas.microsoft.com/office/drawing/2010/main" val="0"/>
+                        </a:ext>
+                      </a:extLst>
+                    </a:blip>
+                    <a:srcRect/>
+                    <a:stretch>
+                      <a:fillRect/>
+                    </a:stretch>
+                  </pic:blipFill>
+                  <pic:spPr bwMode="auto">
+                    <a:xfrm>
+                      <a:off x="0" y="0"/>
+                      <a:ext cx="5390515" cy="3529965"/>
+                    </a:xfrm>
+                    <a:prstGeom prst="rect">
+                      <a:avLst/>
+                    </a:prstGeom>
+                    <a:noFill/>
+                    <a:ln>
+                      <a:noFill/>
+                    </a:ln>
+                  </pic:spPr>
+                </pic:pic>
+              </a:graphicData>
+            </a:graphic>
+          </wp:inline>
+        </w:drawing>
+      </w:r>
+    </w:p>
+    <w:p>
+      <w:pPr>
+        <w:pStyle w:val="NormalWeb"/>
+        <w:spacing w:before="0" w:beforeAutospacing="0" w:after="0" w:afterAutospacing="0"/>
+        <w:ind w:left="360"/>
+        <w:textAlignment w:val="baseline"/>
+        <w:rPr>
+          <w:rFonts w:ascii="Arial" w:hAnsi="Arial" w:cs="Arial"/>
+          <w:color w:val="000000"/>
+        </w:rPr>
+      </w:pPr>
+    </w:p>
+    <w:p>
+      <w:pPr>
+        <w:pStyle w:val="NormalWeb"/>
+        <w:spacing w:before="0" w:beforeAutospacing="0" w:after="0" w:afterAutospacing="0"/>
+        <w:ind w:left="360"/>
+        <w:textAlignment w:val="baseline"/>
+        <w:rPr>
+          <w:rFonts w:ascii="Arial" w:hAnsi="Arial" w:cs="Arial"/>
+          <w:color w:val="000000"/>
+        </w:rPr>
+      </w:pPr>
+    </w:p>
+    <w:p>
+      <w:pPr>
+        <w:pStyle w:val="NormalWeb"/>
+        <w:spacing w:before="0" w:beforeAutospacing="0" w:after="0" w:afterAutospacing="0"/>
+        <w:ind w:left="360"/>
+        <w:textAlignment w:val="baseline"/>
+        <w:rPr>
+          <w:rFonts w:ascii="Arial" w:hAnsi="Arial" w:cs="Arial"/>
+          <w:color w:val="000000"/>
+        </w:rPr>
+      </w:pPr>
+    </w:p>
+    <w:p>
+      <w:pPr>
+        <w:pStyle w:val="NormalWeb"/>
+        <w:spacing w:before="0" w:beforeAutospacing="0" w:after="0" w:afterAutospacing="0"/>
+        <w:ind w:left="360"/>
+        <w:textAlignment w:val="baseline"/>
+        <w:rPr>
+          <w:rFonts w:ascii="Arial" w:hAnsi="Arial" w:cs="Arial"/>
+          <w:color w:val="000000"/>
+        </w:rPr>
+      </w:pPr>
+    </w:p>
+    <w:p>
+      <w:pPr>
+        <w:pStyle w:val="NormalWeb"/>
+        <w:spacing w:before="0" w:beforeAutospacing="0" w:after="0" w:afterAutospacing="0"/>
+        <w:ind w:left="360"/>
+        <w:textAlignment w:val="baseline"/>
+        <w:rPr>
+          <w:rFonts w:ascii="Arial" w:hAnsi="Arial" w:cs="Arial"/>
+          <w:color w:val="000000"/>
+        </w:rPr>
+      </w:pPr>
+    </w:p>
+    <w:p>
+      <w:pPr>
+        <w:pStyle w:val="NormalWeb"/>
+        <w:spacing w:before="0" w:beforeAutospacing="0" w:after="0" w:afterAutospacing="0"/>
+        <w:ind w:left="360"/>
+        <w:textAlignment w:val="baseline"/>
+        <w:rPr>
+          <w:rFonts w:ascii="Arial" w:hAnsi="Arial" w:cs="Arial"/>
+          <w:color w:val="000000"/>
+        </w:rPr>
+      </w:pPr>
+    </w:p>
+    <w:p>
+      <w:pPr>
+        <w:pStyle w:val="NormalWeb"/>
+        <w:spacing w:before="0" w:beforeAutospacing="0" w:after="0" w:afterAutospacing="0"/>
+        <w:ind w:left="360"/>
+        <w:textAlignment w:val="baseline"/>
+        <w:rPr>
+          <w:rFonts w:ascii="Arial" w:hAnsi="Arial" w:cs="Arial"/>
+          <w:color w:val="000000"/>
+        </w:rPr>
+      </w:pPr>
+    </w:p>
+    <w:p>
+      <w:pPr>
+        <w:pStyle w:val="NormalWeb"/>
+        <w:spacing w:before="0" w:beforeAutospacing="0" w:after="0" w:afterAutospacing="0"/>
+        <w:ind w:left="360"/>
+        <w:textAlignment w:val="baseline"/>
+        <w:rPr>
+          <w:rFonts w:ascii="Arial" w:hAnsi="Arial" w:cs="Arial"/>
+          <w:color w:val="000000"/>
+        </w:rPr>
+      </w:pPr>
+    </w:p>
+    <w:p>
+      <w:pPr>
+        <w:pStyle w:val="NormalWeb"/>
+        <w:spacing w:before="0" w:beforeAutospacing="0" w:after="0" w:afterAutospacing="0"/>
+        <w:ind w:left="360"/>
+        <w:textAlignment w:val="baseline"/>
+        <w:rPr>
+          <w:rFonts w:ascii="Arial" w:hAnsi="Arial" w:cs="Arial"/>
+          <w:color w:val="000000"/>
+        </w:rPr>
+      </w:pPr>
+    </w:p>
+    <w:p>
+      <w:pPr>
+        <w:pStyle w:val="NormalWeb"/>
+        <w:spacing w:before="0" w:beforeAutospacing="0" w:after="0" w:afterAutospacing="0"/>
+        <w:ind w:left="360"/>
+        <w:textAlignment w:val="baseline"/>
+        <w:rPr>
+          <w:rFonts w:ascii="Arial" w:hAnsi="Arial" w:cs="Arial"/>
+          <w:color w:val="000000"/>
+        </w:rPr>
+      </w:pPr>
+    </w:p>
+    <w:p>
+      <w:pPr>
+        <w:pStyle w:val="NormalWeb"/>
+        <w:spacing w:before="0" w:beforeAutospacing="0" w:after="0" w:afterAutospacing="0"/>
+        <w:ind w:left="360"/>
+        <w:textAlignment w:val="baseline"/>
+        <w:rPr>
+          <w:rFonts w:ascii="Arial" w:hAnsi="Arial" w:cs="Arial"/>
+          <w:color w:val="000000"/>
+        </w:rPr>
+      </w:pPr>
+    </w:p>
+    <w:p>
+      <w:pPr>
+        <w:pStyle w:val="NormalWeb"/>
+        <w:spacing w:before="0" w:beforeAutospacing="0" w:after="0" w:afterAutospacing="0"/>
+        <w:ind w:left="360"/>
+        <w:textAlignment w:val="baseline"/>
+        <w:rPr>
+          <w:rFonts w:ascii="Arial" w:hAnsi="Arial" w:cs="Arial"/>
+          <w:color w:val="000000"/>
+        </w:rPr>
+      </w:pPr>
+    </w:p>
+    <w:p>
+      <w:pPr>
+        <w:pStyle w:val="NormalWeb"/>
+        <w:spacing w:before="0" w:beforeAutospacing="0" w:after="0" w:afterAutospacing="0"/>
+        <w:ind w:left="360"/>
+        <w:textAlignment w:val="baseline"/>
+        <w:rPr>
+          <w:rFonts w:ascii="Arial" w:hAnsi="Arial" w:cs="Arial"/>
+          <w:color w:val="000000"/>
+        </w:rPr>
+      </w:pPr>
+    </w:p>
+    <w:p>
+      <w:pPr>
+        <w:pStyle w:val="NormalWeb"/>
+        <w:spacing w:before="0" w:beforeAutospacing="0" w:after="0" w:afterAutospacing="0"/>
+        <w:ind w:left="360"/>
+        <w:textAlignment w:val="baseline"/>
+        <w:rPr>
+          <w:rFonts w:ascii="Arial" w:hAnsi="Arial" w:cs="Arial"/>
+          <w:color w:val="000000"/>
+        </w:rPr>
+      </w:pPr>
+    </w:p>
+    <w:p>
+      <w:pPr>
+        <w:pStyle w:val="NormalWeb"/>
+        <w:spacing w:before="0" w:beforeAutospacing="0" w:after="0" w:afterAutospacing="0"/>
+        <w:ind w:left="360"/>
+        <w:textAlignment w:val="baseline"/>
+        <w:rPr>
+          <w:rFonts w:ascii="Arial" w:hAnsi="Arial" w:cs="Arial"/>
+          <w:color w:val="000000"/>
+        </w:rPr>
+      </w:pPr>
+    </w:p>
+    <w:p>
+      <w:pPr>
+        <w:pStyle w:val="NormalWeb"/>
+        <w:spacing w:before="0" w:beforeAutospacing="0" w:after="0" w:afterAutospacing="0"/>
+        <w:ind w:left="360"/>
+        <w:textAlignment w:val="baseline"/>
+        <w:rPr>
+          <w:rFonts w:ascii="Arial" w:hAnsi="Arial" w:cs="Arial"/>
+          <w:color w:val="000000"/>
+        </w:rPr>
+      </w:pPr>
+    </w:p>
+    <w:p>
+      <w:pPr>
+        <w:pStyle w:val="NormalWeb"/>
+        <w:spacing w:before="0" w:beforeAutospacing="0" w:after="0" w:afterAutospacing="0"/>
+        <w:ind w:left="360"/>
+        <w:textAlignment w:val="baseline"/>
+        <w:rPr>
+          <w:rFonts w:ascii="Arial" w:hAnsi="Arial" w:cs="Arial"/>
+          <w:color w:val="000000"/>
+        </w:rPr>
+      </w:pPr>
+    </w:p>
+    <w:p>
+      <w:pPr>
+        <w:pStyle w:val="NormalWeb"/>
+        <w:spacing w:before="0" w:beforeAutospacing="0" w:after="0" w:afterAutospacing="0"/>
+        <w:ind w:left="360"/>
+        <w:textAlignment w:val="baseline"/>
+        <w:rPr>
+          <w:rFonts w:ascii="Arial" w:hAnsi="Arial" w:cs="Arial"/>
+          <w:color w:val="000000"/>
+        </w:rPr>
+      </w:pPr>
+    </w:p>
+    <w:p>
+      <w:pPr>
+        <w:pStyle w:val="NormalWeb"/>
+        <w:spacing w:before="0" w:beforeAutospacing="0" w:after="0" w:afterAutospacing="0"/>
+        <w:ind w:left="360"/>
+        <w:textAlignment w:val="baseline"/>
+        <w:rPr>
+          <w:rFonts w:ascii="Arial" w:hAnsi="Arial" w:cs="Arial"/>
+          <w:color w:val="000000"/>
+        </w:rPr>
+      </w:pPr>
+    </w:p>
+    <w:p>
+      <w:pPr>
+        <w:pStyle w:val="NormalWeb"/>
+        <w:spacing w:before="0" w:beforeAutospacing="0" w:after="0" w:afterAutospacing="0"/>
+        <w:ind w:left="360"/>
+        <w:textAlignment w:val="baseline"/>
+        <w:rPr>
+          <w:rFonts w:ascii="Arial" w:hAnsi="Arial" w:cs="Arial"/>
+          <w:color w:val="000000"/>
+        </w:rPr>
+      </w:pPr>
+    </w:p>
+    <w:p>
+      <w:pPr>
+        <w:pStyle w:val="NormalWeb"/>
+        <w:spacing w:before="0" w:beforeAutospacing="0" w:after="0" w:afterAutospacing="0"/>
+        <w:ind w:left="360"/>
+        <w:textAlignment w:val="baseline"/>
+        <w:rPr>
+          <w:rFonts w:ascii="Arial" w:hAnsi="Arial" w:cs="Arial"/>
+          <w:color w:val="000000"/>
+        </w:rPr>
+      </w:pPr>
+    </w:p>
+    <w:p>
+      <w:pPr>
+        <w:pStyle w:val="NormalWeb"/>
+        <w:spacing w:before="0" w:beforeAutospacing="0" w:after="0" w:afterAutospacing="0"/>
+        <w:ind w:left="360"/>
+        <w:textAlignment w:val="baseline"/>
+        <w:rPr>
+          <w:rFonts w:ascii="Arial" w:hAnsi="Arial" w:cs="Arial"/>
+          <w:color w:val="000000"/>
+        </w:rPr>
+      </w:pPr>
+    </w:p>
+    <w:p>
+      <w:pPr>
+        <w:pStyle w:val="NormalWeb"/>
+        <w:spacing w:before="0" w:beforeAutospacing="0" w:after="0" w:afterAutospacing="0"/>
+        <w:ind w:left="360"/>
+        <w:textAlignment w:val="baseline"/>
+        <w:rPr>
+          <w:rFonts w:ascii="Arial" w:hAnsi="Arial" w:cs="Arial"/>
+          <w:color w:val="000000"/>
+        </w:rPr>
+      </w:pPr>
+    </w:p>
+    <w:p>
+      <w:pPr>
+        <w:pStyle w:val="NormalWeb"/>
+        <w:spacing w:before="0" w:beforeAutospacing="0" w:after="0" w:afterAutospacing="0"/>
+        <w:ind w:left="360"/>
+        <w:textAlignment w:val="baseline"/>
+        <w:rPr>
+          <w:rFonts w:ascii="Arial" w:hAnsi="Arial" w:cs="Arial"/>
+          <w:color w:val="000000"/>
+        </w:rPr>
+      </w:pPr>
+    </w:p>
+    <w:p>
+      <w:pPr>
+        <w:pStyle w:val="NormalWeb"/>
+        <w:spacing w:before="0" w:beforeAutospacing="0" w:after="0" w:afterAutospacing="0"/>
+        <w:ind w:left="360"/>
+        <w:textAlignment w:val="baseline"/>
+        <w:rPr>
+          <w:rFonts w:ascii="Arial" w:hAnsi="Arial" w:cs="Arial"/>
+          <w:color w:val="000000"/>
+        </w:rPr>
+      </w:pPr>
+    </w:p>
+    <w:p>
+      <w:pPr>
+        <w:pStyle w:val="NormalWeb"/>
+        <w:spacing w:before="0" w:beforeAutospacing="0" w:after="0" w:afterAutospacing="0"/>
+        <w:ind w:left="360"/>
+        <w:textAlignment w:val="baseline"/>
+        <w:rPr>
+          <w:rFonts w:ascii="Arial" w:hAnsi="Arial" w:cs="Arial"/>
+          <w:color w:val="000000"/>
+        </w:rPr>
+      </w:pPr>
+    </w:p>
+    <w:p>
+      <w:pPr>
+        <w:pStyle w:val="NormalWeb"/>
+        <w:spacing w:before="0" w:beforeAutospacing="0" w:after="0" w:afterAutospacing="0"/>
+        <w:ind w:left="360"/>
+        <w:textAlignment w:val="baseline"/>
+        <w:rPr>
+          <w:rFonts w:ascii="Arial" w:hAnsi="Arial" w:cs="Arial"/>
+          <w:color w:val="000000"/>
+        </w:rPr>
+      </w:pPr>
+    </w:p>
+    <w:p>
+      <w:pPr>
+        <w:pStyle w:val="NormalWeb"/>
+        <w:spacing w:before="0" w:beforeAutospacing="0" w:after="0" w:afterAutospacing="0"/>
+        <w:ind w:left="360"/>
+        <w:textAlignment w:val="baseline"/>
+        <w:rPr>
+          <w:rFonts w:ascii="Arial" w:hAnsi="Arial" w:cs="Arial"/>
+          <w:color w:val="000000"/>
+        </w:rPr>
+      </w:pPr>
+    </w:p>
+    <w:p>
+      <w:pPr>
+        <w:pStyle w:val="NormalWeb"/>
+        <w:spacing w:before="0" w:beforeAutospacing="0" w:after="0" w:afterAutospacing="0"/>
+        <w:ind w:left="360"/>
+        <w:textAlignment w:val="baseline"/>
+        <w:rPr>
+          <w:rFonts w:ascii="Arial" w:hAnsi="Arial" w:cs="Arial"/>
+          <w:color w:val="000000"/>
+        </w:rPr>
+      </w:pPr>
+    </w:p>
+    <w:p>
+      <w:pPr>
+        <w:pStyle w:val="NormalWeb"/>
+        <w:spacing w:before="0" w:beforeAutospacing="0" w:after="0" w:afterAutospacing="0"/>
+        <w:ind w:left="360"/>
+        <w:textAlignment w:val="baseline"/>
+        <w:rPr>
+          <w:rFonts w:ascii="Arial" w:hAnsi="Arial" w:cs="Arial"/>
+          <w:color w:val="000000"/>
+        </w:rPr>
+      </w:pPr>
+    </w:p>
+    <w:p>
+      <w:pPr>
+        <w:pStyle w:val="NormalWeb"/>
+        <w:spacing w:before="0" w:beforeAutospacing="0" w:after="0" w:afterAutospacing="0"/>
+        <w:ind w:left="360"/>
+        <w:textAlignment w:val="baseline"/>
+        <w:rPr>
+          <w:rFonts w:ascii="Arial" w:hAnsi="Arial" w:cs="Arial"/>
+          <w:color w:val="000000"/>
+        </w:rPr>
+      </w:pPr>
+    </w:p>
+    <w:p>
+      <w:pPr>
+        <w:pStyle w:val="NormalWeb"/>
+        <w:spacing w:before="0" w:beforeAutospacing="0" w:after="0" w:afterAutospacing="0"/>
+        <w:ind w:left="360"/>
+        <w:textAlignment w:val="baseline"/>
+        <w:rPr>
+          <w:rFonts w:ascii="Arial" w:hAnsi="Arial" w:cs="Arial"/>
+          <w:color w:val="000000"/>
+        </w:rPr>
+      </w:pPr>
+    </w:p>
+    <w:p>
+      <w:pPr>
+        <w:pStyle w:val="NormalWeb"/>
+        <w:spacing w:before="0" w:beforeAutospacing="0" w:after="0" w:afterAutospacing="0"/>
+        <w:ind w:left="360"/>
+        <w:textAlignment w:val="baseline"/>
+        <w:rPr>
+          <w:rFonts w:ascii="Arial" w:hAnsi="Arial" w:cs="Arial"/>
+          <w:color w:val="000000"/>
+        </w:rPr>
+      </w:pPr>
+    </w:p>
+    <w:p>
+      <w:pPr>
+        <w:pStyle w:val="NormalWeb"/>
+        <w:spacing w:before="0" w:beforeAutospacing="0" w:after="0" w:afterAutospacing="0"/>
+        <w:ind w:left="360"/>
+        <w:textAlignment w:val="baseline"/>
+        <w:rPr>
+          <w:rFonts w:ascii="Arial" w:hAnsi="Arial" w:cs="Arial"/>
+          <w:color w:val="000000"/>
+        </w:rPr>
+      </w:pPr>
+    </w:p>
+    <w:p>
+      <w:pPr>
+        <w:pStyle w:val="Ttulo1"/>
+        <w:rPr>
+          <w:rFonts w:ascii="Arial" w:hAnsi="Arial" w:cs="Arial"/>
+          <w:b/>
+          <w:bCs/>
+          <w:color w:val="auto"/>
+        </w:rPr>
+      </w:pPr>
+      <w:bookmarkStart w:id="10" w:name="_Toc146217024"/>
+      <w:bookmarkStart w:id="11" w:name="_Toc146809238"/>
+      <w:r>
+        <w:rPr>
+          <w:rFonts w:ascii="Arial" w:hAnsi="Arial" w:cs="Arial"/>
+          <w:b/>
+          <w:bCs/>
+          <w:color w:val="auto"/>
+        </w:rPr>
+        <w:t>3. Referencias</w:t>
+      </w:r>
+      <w:bookmarkEnd w:id="10"/>
+      <w:bookmarkEnd w:id="11"/>
+    </w:p>
+    <w:p>
+      <w:pPr>
+        <w:pStyle w:val="NormalWeb"/>
+        <w:spacing w:before="0" w:beforeAutospacing="0" w:after="0" w:afterAutospacing="0"/>
+        <w:jc w:val="both"/>
+        <w:rPr>
+          <w:rFonts w:ascii="Arial" w:hAnsi="Arial" w:cs="Arial"/>
+        </w:rPr>
+      </w:pPr>
+      <w:r>
+        <w:rPr>
+          <w:rFonts w:ascii="Arial" w:hAnsi="Arial" w:cs="Arial"/>
+          <w:color w:val="000000"/>
+        </w:rPr>
+        <w:t>[1] https://bsw.es/que-es-c/</w:t>
+      </w:r>
+    </w:p>
+    <w:p>
+      <w:pPr>
+        <w:rPr>
+          <w:rFonts w:ascii="Arial" w:hAnsi="Arial" w:cs="Arial"/>
+        </w:rPr>
+      </w:pPr>
+      <w:r>
+        <w:rPr>
+          <w:rFonts w:ascii="Arial" w:hAnsi="Arial" w:cs="Arial"/>
+        </w:rPr>
+        <w:t xml:space="preserve">[2] </w:t>
+      </w:r>
+      <w:hyperlink r:id="rId7" w:history="1">
+        <w:r>
+          <w:rPr>
+            <w:rStyle w:val="Hipervnculo"/>
+            <w:rFonts w:ascii="Arial" w:hAnsi="Arial" w:cs="Arial"/>
+          </w:rPr>
+          <w:t>https://webdesigncusco.com/conceptos-basicos-de-la-programacion-orientada-a-objetos-poo/#:~:text=La%20programaci%C3%B3n%20orientada%20a%20objetos%20(POO)%20es%20un%20paradigma%20de,%2C%20C%2B%2B%2C%20entre%20otros</w:t>
+        </w:r>
+      </w:hyperlink>
+      <w:r>
+        <w:rPr>
+          <w:rFonts w:ascii="Arial" w:hAnsi="Arial" w:cs="Arial"/>
+        </w:rPr>
+        <w:t>.</w:t>
+      </w:r>
+    </w:p>
+    <w:p>
+      <w:pPr>
+        <w:rPr>
+          <w:rFonts w:ascii="Arial" w:hAnsi="Arial" w:cs="Arial"/>
+        </w:rPr>
+      </w:pPr>
+      <w:r>
+        <w:rPr>
+          <w:rFonts w:ascii="Arial" w:hAnsi="Arial" w:cs="Arial"/>
+        </w:rPr>
+        <w:t xml:space="preserve">[3] </w:t>
+      </w:r>
+      <w:hyperlink r:id="rId8" w:history="1">
+        <w:r>
+          <w:rPr>
+            <w:rStyle w:val="Hipervnculo"/>
+            <w:rFonts w:ascii="Arial" w:hAnsi="Arial" w:cs="Arial"/>
+          </w:rPr>
+          <w:t>https://learn.microsoft.com/es-es/dotnet/csharp/fundamentals/object-oriented/inheritance</w:t>
+        </w:r>
+      </w:hyperlink>
+    </w:p>
+    <w:p>
+      <w:pPr>
+        <w:rPr>
+          <w:rFonts w:ascii="Arial" w:hAnsi="Arial" w:cs="Arial"/>
+        </w:rPr>
+      </w:pPr>
+      <w:r>
+        <w:rPr>
+          <w:rFonts w:ascii="Arial" w:hAnsi="Arial" w:cs="Arial"/>
+        </w:rPr>
+        <w:t xml:space="preserve">[4] </w:t>
+      </w:r>
+      <w:r>
+        <w:rPr>
+          <w:rFonts w:ascii="Arial" w:hAnsi="Arial" w:cs="Arial"/>
+        </w:rPr>
+        <w:t>https://algonzalezpoo.wordpress.com/polimorfismo/</w:t>
+      </w:r>
+    </w:p>
+    <w:p>
+      <w:pPr>
+        <w:pStyle w:val="NormalWeb"/>
+        <w:spacing w:before="0" w:beforeAutospacing="0" w:after="0" w:afterAutospacing="0"/>
+        <w:textAlignment w:val="baseline"/>
+        <w:rPr>
+          <w:rFonts w:ascii="Arial" w:hAnsi="Arial" w:cs="Arial"/>
+          <w:color w:val="000000"/>
+        </w:rPr>
+      </w:pPr>
+      <w:r>
+        <w:rPr>
+          <w:rFonts w:ascii="Arial" w:hAnsi="Arial" w:cs="Arial"/>
+          <w:color w:val="000000"/>
+        </w:rPr>
+        <w:t xml:space="preserve">[5] </w:t>
+      </w:r>
+      <w:r>
+        <w:rPr>
+          <w:rFonts w:ascii="Arial" w:hAnsi="Arial" w:cs="Arial"/>
+          <w:color w:val="000000"/>
+        </w:rPr>
+        <w:t>https://miro.com/es/diagrama/que-es-diagrama-uml/</w:t>
+      </w:r>
+    </w:p>
     <w:p/>
     <w:sectPr>
       <w:pgSz w:w="11906" w:h="16838"/>
@@ -671,6 +2794,435 @@
     </w:sectPr>
   </w:body>
 </w:document>
+</file>
+
+<file path=word/numbering.xml><?xml version="1.0" encoding="utf-8"?>
+<w:numbering xmlns:wpc="http://schemas.microsoft.com/office/word/2010/wordprocessingCanvas" xmlns:cx="http://schemas.microsoft.com/office/drawing/2014/chartex" xmlns:cx1="http://schemas.microsoft.com/office/drawing/2015/9/8/chartex" xmlns:cx2="http://schemas.microsoft.com/office/drawing/2015/10/21/chartex" xmlns:cx3="http://schemas.microsoft.com/office/drawing/2016/5/9/chartex" xmlns:cx4="http://schemas.microsoft.com/office/drawing/2016/5/10/chartex" xmlns:cx5="http://schemas.microsoft.com/office/drawing/2016/5/11/chartex" xmlns:cx6="http://schemas.microsoft.com/office/drawing/2016/5/12/chartex" xmlns:cx7="http://schemas.microsoft.com/office/drawing/2016/5/13/chartex" xmlns:cx8="http://schemas.microsoft.com/office/drawing/2016/5/14/chartex" xmlns:mc="http://schemas.openxmlformats.org/markup-compatibility/2006" xmlns:aink="http://schemas.microsoft.com/office/drawing/2016/ink" xmlns:am3d="http://schemas.microsoft.com/office/drawing/2017/model3d" xmlns:o="urn:schemas-microsoft-com:office:office" xmlns:oel="http://schemas.microsoft.com/office/2019/extlst" xmlns:r="http://schemas.openxmlformats.org/officeDocument/2006/relationships" xmlns:m="http://schemas.openxmlformats.org/officeDocument/2006/math" xmlns:v="urn:schemas-microsoft-com:vml" xmlns:wp14="http://schemas.microsoft.com/office/word/2010/wordprocessingDrawing" xmlns:wp="http://schemas.openxmlformats.org/drawingml/2006/wordprocessingDrawing" xmlns:w10="urn:schemas-microsoft-com:office:word" xmlns:w="http://schemas.openxmlformats.org/wordprocessingml/2006/main" xmlns:w14="http://schemas.microsoft.com/office/word/2010/wordml" xmlns:w15="http://schemas.microsoft.com/office/word/2012/wordml" xmlns:w16cex="http://schemas.microsoft.com/office/word/2018/wordml/cex" xmlns:w16cid="http://schemas.microsoft.com/office/word/2016/wordml/cid" xmlns:w16="http://schemas.microsoft.com/office/word/2018/wordml" xmlns:w16sdtdh="http://schemas.microsoft.com/office/word/2020/wordml/sdtdatahash" xmlns:w16se="http://schemas.microsoft.com/office/word/2015/wordml/symex" xmlns:wpg="http://schemas.microsoft.com/office/word/2010/wordprocessingGroup" xmlns:wpi="http://schemas.microsoft.com/office/word/2010/wordprocessingInk" xmlns:wne="http://schemas.microsoft.com/office/word/2006/wordml" xmlns:wps="http://schemas.microsoft.com/office/word/2010/wordprocessingShape" mc:Ignorable="w14 w15 w16se w16cid w16 w16cex w16sdtdh wp14">
+  <w:abstractNum w:abstractNumId="0" w15:restartNumberingAfterBreak="0">
+    <w:nsid w:val="407B7C99"/>
+    <w:multiLevelType w:val="hybridMultilevel"/>
+    <w:tmpl w:val="5192B4E6"/>
+    <w:lvl w:ilvl="0" w:tplc="0C0A000F">
+      <w:start w:val="1"/>
+      <w:numFmt w:val="decimal"/>
+      <w:lvlText w:val="%1."/>
+      <w:lvlJc w:val="left"/>
+      <w:pPr>
+        <w:ind w:left="720" w:hanging="360"/>
+      </w:pPr>
+      <w:rPr>
+        <w:rFonts w:hint="default"/>
+      </w:rPr>
+    </w:lvl>
+    <w:lvl w:ilvl="1" w:tplc="0C0A0019" w:tentative="1">
+      <w:start w:val="1"/>
+      <w:numFmt w:val="lowerLetter"/>
+      <w:lvlText w:val="%2."/>
+      <w:lvlJc w:val="left"/>
+      <w:pPr>
+        <w:ind w:left="1440" w:hanging="360"/>
+      </w:pPr>
+    </w:lvl>
+    <w:lvl w:ilvl="2" w:tplc="0C0A001B" w:tentative="1">
+      <w:start w:val="1"/>
+      <w:numFmt w:val="lowerRoman"/>
+      <w:lvlText w:val="%3."/>
+      <w:lvlJc w:val="right"/>
+      <w:pPr>
+        <w:ind w:left="2160" w:hanging="180"/>
+      </w:pPr>
+    </w:lvl>
+    <w:lvl w:ilvl="3" w:tplc="0C0A000F" w:tentative="1">
+      <w:start w:val="1"/>
+      <w:numFmt w:val="decimal"/>
+      <w:lvlText w:val="%4."/>
+      <w:lvlJc w:val="left"/>
+      <w:pPr>
+        <w:ind w:left="2880" w:hanging="360"/>
+      </w:pPr>
+    </w:lvl>
+    <w:lvl w:ilvl="4" w:tplc="0C0A0019" w:tentative="1">
+      <w:start w:val="1"/>
+      <w:numFmt w:val="lowerLetter"/>
+      <w:lvlText w:val="%5."/>
+      <w:lvlJc w:val="left"/>
+      <w:pPr>
+        <w:ind w:left="3600" w:hanging="360"/>
+      </w:pPr>
+    </w:lvl>
+    <w:lvl w:ilvl="5" w:tplc="0C0A001B" w:tentative="1">
+      <w:start w:val="1"/>
+      <w:numFmt w:val="lowerRoman"/>
+      <w:lvlText w:val="%6."/>
+      <w:lvlJc w:val="right"/>
+      <w:pPr>
+        <w:ind w:left="4320" w:hanging="180"/>
+      </w:pPr>
+    </w:lvl>
+    <w:lvl w:ilvl="6" w:tplc="0C0A000F" w:tentative="1">
+      <w:start w:val="1"/>
+      <w:numFmt w:val="decimal"/>
+      <w:lvlText w:val="%7."/>
+      <w:lvlJc w:val="left"/>
+      <w:pPr>
+        <w:ind w:left="5040" w:hanging="360"/>
+      </w:pPr>
+    </w:lvl>
+    <w:lvl w:ilvl="7" w:tplc="0C0A0019" w:tentative="1">
+      <w:start w:val="1"/>
+      <w:numFmt w:val="lowerLetter"/>
+      <w:lvlText w:val="%8."/>
+      <w:lvlJc w:val="left"/>
+      <w:pPr>
+        <w:ind w:left="5760" w:hanging="360"/>
+      </w:pPr>
+    </w:lvl>
+    <w:lvl w:ilvl="8" w:tplc="0C0A001B" w:tentative="1">
+      <w:start w:val="1"/>
+      <w:numFmt w:val="lowerRoman"/>
+      <w:lvlText w:val="%9."/>
+      <w:lvlJc w:val="right"/>
+      <w:pPr>
+        <w:ind w:left="6480" w:hanging="180"/>
+      </w:pPr>
+    </w:lvl>
+  </w:abstractNum>
+  <w:abstractNum w:abstractNumId="1" w15:restartNumberingAfterBreak="0">
+    <w:nsid w:val="6F9B5D64"/>
+    <w:multiLevelType w:val="hybridMultilevel"/>
+    <w:tmpl w:val="7A36FECA"/>
+    <w:lvl w:ilvl="0" w:tplc="0C0A000F">
+      <w:start w:val="1"/>
+      <w:numFmt w:val="decimal"/>
+      <w:lvlText w:val="%1."/>
+      <w:lvlJc w:val="left"/>
+      <w:pPr>
+        <w:ind w:left="720" w:hanging="360"/>
+      </w:pPr>
+      <w:rPr>
+        <w:rFonts w:hint="default"/>
+      </w:rPr>
+    </w:lvl>
+    <w:lvl w:ilvl="1" w:tplc="0C0A0019" w:tentative="1">
+      <w:start w:val="1"/>
+      <w:numFmt w:val="lowerLetter"/>
+      <w:lvlText w:val="%2."/>
+      <w:lvlJc w:val="left"/>
+      <w:pPr>
+        <w:ind w:left="1440" w:hanging="360"/>
+      </w:pPr>
+    </w:lvl>
+    <w:lvl w:ilvl="2" w:tplc="0C0A001B" w:tentative="1">
+      <w:start w:val="1"/>
+      <w:numFmt w:val="lowerRoman"/>
+      <w:lvlText w:val="%3."/>
+      <w:lvlJc w:val="right"/>
+      <w:pPr>
+        <w:ind w:left="2160" w:hanging="180"/>
+      </w:pPr>
+    </w:lvl>
+    <w:lvl w:ilvl="3" w:tplc="0C0A000F" w:tentative="1">
+      <w:start w:val="1"/>
+      <w:numFmt w:val="decimal"/>
+      <w:lvlText w:val="%4."/>
+      <w:lvlJc w:val="left"/>
+      <w:pPr>
+        <w:ind w:left="2880" w:hanging="360"/>
+      </w:pPr>
+    </w:lvl>
+    <w:lvl w:ilvl="4" w:tplc="0C0A0019" w:tentative="1">
+      <w:start w:val="1"/>
+      <w:numFmt w:val="lowerLetter"/>
+      <w:lvlText w:val="%5."/>
+      <w:lvlJc w:val="left"/>
+      <w:pPr>
+        <w:ind w:left="3600" w:hanging="360"/>
+      </w:pPr>
+    </w:lvl>
+    <w:lvl w:ilvl="5" w:tplc="0C0A001B" w:tentative="1">
+      <w:start w:val="1"/>
+      <w:numFmt w:val="lowerRoman"/>
+      <w:lvlText w:val="%6."/>
+      <w:lvlJc w:val="right"/>
+      <w:pPr>
+        <w:ind w:left="4320" w:hanging="180"/>
+      </w:pPr>
+    </w:lvl>
+    <w:lvl w:ilvl="6" w:tplc="0C0A000F" w:tentative="1">
+      <w:start w:val="1"/>
+      <w:numFmt w:val="decimal"/>
+      <w:lvlText w:val="%7."/>
+      <w:lvlJc w:val="left"/>
+      <w:pPr>
+        <w:ind w:left="5040" w:hanging="360"/>
+      </w:pPr>
+    </w:lvl>
+    <w:lvl w:ilvl="7" w:tplc="0C0A0019" w:tentative="1">
+      <w:start w:val="1"/>
+      <w:numFmt w:val="lowerLetter"/>
+      <w:lvlText w:val="%8."/>
+      <w:lvlJc w:val="left"/>
+      <w:pPr>
+        <w:ind w:left="5760" w:hanging="360"/>
+      </w:pPr>
+    </w:lvl>
+    <w:lvl w:ilvl="8" w:tplc="0C0A001B" w:tentative="1">
+      <w:start w:val="1"/>
+      <w:numFmt w:val="lowerRoman"/>
+      <w:lvlText w:val="%9."/>
+      <w:lvlJc w:val="right"/>
+      <w:pPr>
+        <w:ind w:left="6480" w:hanging="180"/>
+      </w:pPr>
+    </w:lvl>
+  </w:abstractNum>
+  <w:abstractNum w:abstractNumId="2" w15:restartNumberingAfterBreak="0">
+    <w:nsid w:val="7AB13906"/>
+    <w:multiLevelType w:val="multilevel"/>
+    <w:tmpl w:val="CAEE8FB8"/>
+    <w:lvl w:ilvl="0">
+      <w:start w:val="1"/>
+      <w:numFmt w:val="decimal"/>
+      <w:lvlText w:val="%1."/>
+      <w:lvlJc w:val="left"/>
+      <w:pPr>
+        <w:ind w:left="720" w:hanging="360"/>
+      </w:pPr>
+      <w:rPr>
+        <w:rFonts w:hint="default"/>
+      </w:rPr>
+    </w:lvl>
+    <w:lvl w:ilvl="1">
+      <w:start w:val="2"/>
+      <w:numFmt w:val="decimal"/>
+      <w:isLgl/>
+      <w:lvlText w:val="%1.%2."/>
+      <w:lvlJc w:val="left"/>
+      <w:pPr>
+        <w:ind w:left="1080" w:hanging="720"/>
+      </w:pPr>
+      <w:rPr>
+        <w:rFonts w:hint="default"/>
+      </w:rPr>
+    </w:lvl>
+    <w:lvl w:ilvl="2">
+      <w:start w:val="1"/>
+      <w:numFmt w:val="decimal"/>
+      <w:isLgl/>
+      <w:lvlText w:val="%1.%2.%3."/>
+      <w:lvlJc w:val="left"/>
+      <w:pPr>
+        <w:ind w:left="1080" w:hanging="720"/>
+      </w:pPr>
+      <w:rPr>
+        <w:rFonts w:hint="default"/>
+      </w:rPr>
+    </w:lvl>
+    <w:lvl w:ilvl="3">
+      <w:start w:val="1"/>
+      <w:numFmt w:val="decimal"/>
+      <w:isLgl/>
+      <w:lvlText w:val="%1.%2.%3.%4."/>
+      <w:lvlJc w:val="left"/>
+      <w:pPr>
+        <w:ind w:left="1440" w:hanging="1080"/>
+      </w:pPr>
+      <w:rPr>
+        <w:rFonts w:hint="default"/>
+      </w:rPr>
+    </w:lvl>
+    <w:lvl w:ilvl="4">
+      <w:start w:val="1"/>
+      <w:numFmt w:val="decimal"/>
+      <w:isLgl/>
+      <w:lvlText w:val="%1.%2.%3.%4.%5."/>
+      <w:lvlJc w:val="left"/>
+      <w:pPr>
+        <w:ind w:left="1440" w:hanging="1080"/>
+      </w:pPr>
+      <w:rPr>
+        <w:rFonts w:hint="default"/>
+      </w:rPr>
+    </w:lvl>
+    <w:lvl w:ilvl="5">
+      <w:start w:val="1"/>
+      <w:numFmt w:val="decimal"/>
+      <w:isLgl/>
+      <w:lvlText w:val="%1.%2.%3.%4.%5.%6."/>
+      <w:lvlJc w:val="left"/>
+      <w:pPr>
+        <w:ind w:left="1800" w:hanging="1440"/>
+      </w:pPr>
+      <w:rPr>
+        <w:rFonts w:hint="default"/>
+      </w:rPr>
+    </w:lvl>
+    <w:lvl w:ilvl="6">
+      <w:start w:val="1"/>
+      <w:numFmt w:val="decimal"/>
+      <w:isLgl/>
+      <w:lvlText w:val="%1.%2.%3.%4.%5.%6.%7."/>
+      <w:lvlJc w:val="left"/>
+      <w:pPr>
+        <w:ind w:left="1800" w:hanging="1440"/>
+      </w:pPr>
+      <w:rPr>
+        <w:rFonts w:hint="default"/>
+      </w:rPr>
+    </w:lvl>
+    <w:lvl w:ilvl="7">
+      <w:start w:val="1"/>
+      <w:numFmt w:val="decimal"/>
+      <w:isLgl/>
+      <w:lvlText w:val="%1.%2.%3.%4.%5.%6.%7.%8."/>
+      <w:lvlJc w:val="left"/>
+      <w:pPr>
+        <w:ind w:left="2160" w:hanging="1800"/>
+      </w:pPr>
+      <w:rPr>
+        <w:rFonts w:hint="default"/>
+      </w:rPr>
+    </w:lvl>
+    <w:lvl w:ilvl="8">
+      <w:start w:val="1"/>
+      <w:numFmt w:val="decimal"/>
+      <w:isLgl/>
+      <w:lvlText w:val="%1.%2.%3.%4.%5.%6.%7.%8.%9."/>
+      <w:lvlJc w:val="left"/>
+      <w:pPr>
+        <w:ind w:left="2520" w:hanging="2160"/>
+      </w:pPr>
+      <w:rPr>
+        <w:rFonts w:hint="default"/>
+      </w:rPr>
+    </w:lvl>
+  </w:abstractNum>
+  <w:abstractNum w:abstractNumId="3" w15:restartNumberingAfterBreak="0">
+    <w:nsid w:val="7BD0377B"/>
+    <w:multiLevelType w:val="multilevel"/>
+    <w:tmpl w:val="6D246EBA"/>
+    <w:lvl w:ilvl="0">
+      <w:start w:val="1"/>
+      <w:numFmt w:val="decimal"/>
+      <w:lvlText w:val="%1."/>
+      <w:lvlJc w:val="left"/>
+      <w:pPr>
+        <w:tabs>
+          <w:tab w:val="num" w:pos="720"/>
+        </w:tabs>
+        <w:ind w:left="720" w:hanging="360"/>
+      </w:pPr>
+    </w:lvl>
+    <w:lvl w:ilvl="1" w:tentative="1">
+      <w:start w:val="1"/>
+      <w:numFmt w:val="decimal"/>
+      <w:lvlText w:val="%2."/>
+      <w:lvlJc w:val="left"/>
+      <w:pPr>
+        <w:tabs>
+          <w:tab w:val="num" w:pos="1440"/>
+        </w:tabs>
+        <w:ind w:left="1440" w:hanging="360"/>
+      </w:pPr>
+    </w:lvl>
+    <w:lvl w:ilvl="2" w:tentative="1">
+      <w:start w:val="1"/>
+      <w:numFmt w:val="decimal"/>
+      <w:lvlText w:val="%3."/>
+      <w:lvlJc w:val="left"/>
+      <w:pPr>
+        <w:tabs>
+          <w:tab w:val="num" w:pos="2160"/>
+        </w:tabs>
+        <w:ind w:left="2160" w:hanging="360"/>
+      </w:pPr>
+    </w:lvl>
+    <w:lvl w:ilvl="3" w:tentative="1">
+      <w:start w:val="1"/>
+      <w:numFmt w:val="decimal"/>
+      <w:lvlText w:val="%4."/>
+      <w:lvlJc w:val="left"/>
+      <w:pPr>
+        <w:tabs>
+          <w:tab w:val="num" w:pos="2880"/>
+        </w:tabs>
+        <w:ind w:left="2880" w:hanging="360"/>
+      </w:pPr>
+    </w:lvl>
+    <w:lvl w:ilvl="4" w:tentative="1">
+      <w:start w:val="1"/>
+      <w:numFmt w:val="decimal"/>
+      <w:lvlText w:val="%5."/>
+      <w:lvlJc w:val="left"/>
+      <w:pPr>
+        <w:tabs>
+          <w:tab w:val="num" w:pos="3600"/>
+        </w:tabs>
+        <w:ind w:left="3600" w:hanging="360"/>
+      </w:pPr>
+    </w:lvl>
+    <w:lvl w:ilvl="5" w:tentative="1">
+      <w:start w:val="1"/>
+      <w:numFmt w:val="decimal"/>
+      <w:lvlText w:val="%6."/>
+      <w:lvlJc w:val="left"/>
+      <w:pPr>
+        <w:tabs>
+          <w:tab w:val="num" w:pos="4320"/>
+        </w:tabs>
+        <w:ind w:left="4320" w:hanging="360"/>
+      </w:pPr>
+    </w:lvl>
+    <w:lvl w:ilvl="6" w:tentative="1">
+      <w:start w:val="1"/>
+      <w:numFmt w:val="decimal"/>
+      <w:lvlText w:val="%7."/>
+      <w:lvlJc w:val="left"/>
+      <w:pPr>
+        <w:tabs>
+          <w:tab w:val="num" w:pos="5040"/>
+        </w:tabs>
+        <w:ind w:left="5040" w:hanging="360"/>
+      </w:pPr>
+    </w:lvl>
+    <w:lvl w:ilvl="7" w:tentative="1">
+      <w:start w:val="1"/>
+      <w:numFmt w:val="decimal"/>
+      <w:lvlText w:val="%8."/>
+      <w:lvlJc w:val="left"/>
+      <w:pPr>
+        <w:tabs>
+          <w:tab w:val="num" w:pos="5760"/>
+        </w:tabs>
+        <w:ind w:left="5760" w:hanging="360"/>
+      </w:pPr>
+    </w:lvl>
+    <w:lvl w:ilvl="8" w:tentative="1">
+      <w:start w:val="1"/>
+      <w:numFmt w:val="decimal"/>
+      <w:lvlText w:val="%9."/>
+      <w:lvlJc w:val="left"/>
+      <w:pPr>
+        <w:tabs>
+          <w:tab w:val="num" w:pos="6480"/>
+        </w:tabs>
+        <w:ind w:left="6480" w:hanging="360"/>
+      </w:pPr>
+    </w:lvl>
+  </w:abstractNum>
+  <w:num w:numId="1" w16cid:durableId="968701342">
+    <w:abstractNumId w:val="0"/>
+  </w:num>
+  <w:num w:numId="2" w16cid:durableId="2085489208">
+    <w:abstractNumId w:val="1"/>
+  </w:num>
+  <w:num w:numId="3" w16cid:durableId="456797559">
+    <w:abstractNumId w:val="2"/>
+  </w:num>
+  <w:num w:numId="4" w16cid:durableId="1515998353">
+    <w:abstractNumId w:val="3"/>
+  </w:num>
+</w:numbering>
 </file>
 
 <file path=word/styles.xml><?xml version="1.0" encoding="utf-8"?>
@@ -1095,6 +3647,28 @@
       <w:szCs w:val="32"/>
     </w:rPr>
   </w:style>
+  <w:style w:type="paragraph" w:styleId="Ttulo2">
+    <w:name w:val="heading 2"/>
+    <w:basedOn w:val="Normal"/>
+    <w:next w:val="Normal"/>
+    <w:link w:val="Ttulo2Car"/>
+    <w:uiPriority w:val="9"/>
+    <w:unhideWhenUsed/>
+    <w:qFormat/>
+    <w:rsid w:val="00C701AA"/>
+    <w:pPr>
+      <w:keepNext/>
+      <w:keepLines/>
+      <w:spacing w:before="40" w:after="0"/>
+      <w:outlineLvl w:val="1"/>
+    </w:pPr>
+    <w:rPr>
+      <w:rFonts w:asciiTheme="majorHAnsi" w:eastAsiaTheme="majorEastAsia" w:hAnsiTheme="majorHAnsi" w:cstheme="majorBidi"/>
+      <w:color w:val="2F5496" w:themeColor="accent1" w:themeShade="BF"/>
+      <w:sz w:val="26"/>
+      <w:szCs w:val="26"/>
+    </w:rPr>
+  </w:style>
   <w:style w:type="character" w:default="1" w:styleId="Fuentedeprrafopredeter">
     <w:name w:val="Default Paragraph Font"/>
     <w:uiPriority w:val="1"/>
@@ -1202,6 +3776,74 @@
     <w:rPr>
       <w:color w:val="0563C1" w:themeColor="hyperlink"/>
       <w:u w:val="single"/>
+    </w:rPr>
+  </w:style>
+  <w:style w:type="paragraph" w:styleId="Prrafodelista">
+    <w:name w:val="List Paragraph"/>
+    <w:basedOn w:val="Normal"/>
+    <w:uiPriority w:val="34"/>
+    <w:qFormat/>
+    <w:rsid w:val="009313FD"/>
+    <w:pPr>
+      <w:ind w:left="720"/>
+      <w:contextualSpacing/>
+    </w:pPr>
+  </w:style>
+  <w:style w:type="character" w:customStyle="1" w:styleId="Ttulo2Car">
+    <w:name w:val="Título 2 Car"/>
+    <w:basedOn w:val="Fuentedeprrafopredeter"/>
+    <w:link w:val="Ttulo2"/>
+    <w:uiPriority w:val="9"/>
+    <w:rsid w:val="00C701AA"/>
+    <w:rPr>
+      <w:rFonts w:asciiTheme="majorHAnsi" w:eastAsiaTheme="majorEastAsia" w:hAnsiTheme="majorHAnsi" w:cstheme="majorBidi"/>
+      <w:color w:val="2F5496" w:themeColor="accent1" w:themeShade="BF"/>
+      <w:sz w:val="26"/>
+      <w:szCs w:val="26"/>
+    </w:rPr>
+  </w:style>
+  <w:style w:type="paragraph" w:styleId="NormalWeb">
+    <w:name w:val="Normal (Web)"/>
+    <w:basedOn w:val="Normal"/>
+    <w:uiPriority w:val="99"/>
+    <w:semiHidden/>
+    <w:unhideWhenUsed/>
+    <w:rsid w:val="00C701AA"/>
+    <w:pPr>
+      <w:spacing w:before="100" w:beforeAutospacing="1" w:after="100" w:afterAutospacing="1" w:line="240" w:lineRule="auto"/>
+    </w:pPr>
+    <w:rPr>
+      <w:rFonts w:ascii="Times New Roman" w:eastAsia="Times New Roman" w:hAnsi="Times New Roman" w:cs="Times New Roman"/>
+      <w:kern w:val="0"/>
+      <w:sz w:val="24"/>
+      <w:szCs w:val="24"/>
+      <w:lang w:eastAsia="es-ES"/>
+      <w14:ligatures w14:val="none"/>
+    </w:rPr>
+  </w:style>
+  <w:style w:type="paragraph" w:styleId="TDC2">
+    <w:name w:val="toc 2"/>
+    <w:basedOn w:val="Normal"/>
+    <w:next w:val="Normal"/>
+    <w:autoRedefine/>
+    <w:uiPriority w:val="39"/>
+    <w:unhideWhenUsed/>
+    <w:rsid w:val="00C701AA"/>
+    <w:pPr>
+      <w:spacing w:after="100"/>
+      <w:ind w:left="220"/>
+    </w:pPr>
+  </w:style>
+  <w:style w:type="character" w:styleId="Mencinsinresolver">
+    <w:name w:val="Unresolved Mention"/>
+    <w:basedOn w:val="Fuentedeprrafopredeter"/>
+    <w:uiPriority w:val="99"/>
+    <w:semiHidden/>
+    <w:unhideWhenUsed/>
+    <w:rsid w:val="00501ABE"/>
+    <w:rPr>
+      <w:color w:val="605E5C"/>
+      <w:shd w:val="clear" w:color="auto" w:fill="E1DFDD"/>
     </w:rPr>
   </w:style>
 </w:styles>

</xml_diff>

<commit_message>
cambios y agregando imagenes
</commit_message>
<xml_diff>
--- a/TrabajoPractico1/InformeTrabajoPractico1.docx
+++ b/TrabajoPractico1/InformeTrabajoPractico1.docx
@@ -516,7 +516,7 @@
           <w:color w:val="auto"/>
         </w:rPr>
       </w:pPr>
-      <w:bookmarkStart w:id="0" w:name="_Toc146809230"/>
+      <w:bookmarkStart w:id="0" w:name="_Toc146816902"/>
       <w:r>
         <w:rPr>
           <w:b/>
@@ -573,9 +573,19 @@
         <w:p>
           <w:pPr>
             <w:pStyle w:val="TtuloTDC"/>
+            <w:rPr>
+              <w:b/>
+              <w:bCs/>
+              <w:color w:val="auto"/>
+            </w:rPr>
           </w:pPr>
           <w:r>
-            <w:t>Contenido</w:t>
+            <w:rPr>
+              <w:b/>
+              <w:bCs/>
+              <w:color w:val="auto"/>
+            </w:rPr>
+            <w:t>Índice</w:t>
           </w:r>
         </w:p>
         <w:p>
@@ -599,7 +609,7 @@
           <w:r>
             <w:fldChar w:fldCharType="separate"/>
           </w:r>
-          <w:hyperlink w:anchor="_Toc146809230" w:history="1">
+          <w:hyperlink w:anchor="_Toc146816902" w:history="1">
             <w:r>
               <w:rPr>
                 <w:rStyle w:val="Hipervnculo"/>
@@ -628,7 +638,7 @@
                 <w:noProof/>
                 <w:webHidden/>
               </w:rPr>
-              <w:instrText xml:space="preserve"> PAGEREF _Toc146809230 \h </w:instrText>
+              <w:instrText xml:space="preserve"> PAGEREF _Toc146816902 \h </w:instrText>
             </w:r>
             <w:r>
               <w:rPr>
@@ -671,7 +681,7 @@
               <w:lang w:eastAsia="es-ES"/>
             </w:rPr>
           </w:pPr>
-          <w:hyperlink w:anchor="_Toc146809231" w:history="1">
+          <w:hyperlink w:anchor="_Toc146816903" w:history="1">
             <w:r>
               <w:rPr>
                 <w:rStyle w:val="Hipervnculo"/>
@@ -700,7 +710,7 @@
                 <w:noProof/>
                 <w:webHidden/>
               </w:rPr>
-              <w:instrText xml:space="preserve"> PAGEREF _Toc146809231 \h </w:instrText>
+              <w:instrText xml:space="preserve"> PAGEREF _Toc146816903 \h </w:instrText>
             </w:r>
             <w:r>
               <w:rPr>
@@ -743,7 +753,7 @@
               <w:lang w:eastAsia="es-ES"/>
             </w:rPr>
           </w:pPr>
-          <w:hyperlink w:anchor="_Toc146809232" w:history="1">
+          <w:hyperlink w:anchor="_Toc146816904" w:history="1">
             <w:r>
               <w:rPr>
                 <w:rStyle w:val="Hipervnculo"/>
@@ -771,95 +781,7 @@
                 <w:noProof/>
                 <w:webHidden/>
               </w:rPr>
-              <w:instrText xml:space="preserve"> PAGEREF _Toc146809232 \h </w:instrText>
-            </w:r>
-            <w:r>
-              <w:rPr>
-                <w:noProof/>
-                <w:webHidden/>
-              </w:rPr>
-            </w:r>
-            <w:r>
-              <w:rPr>
-                <w:noProof/>
-                <w:webHidden/>
-              </w:rPr>
-              <w:fldChar w:fldCharType="separate"/>
-            </w:r>
-            <w:r>
-              <w:rPr>
-                <w:noProof/>
-                <w:webHidden/>
-              </w:rPr>
-              <w:t>3</w:t>
-            </w:r>
-            <w:r>
-              <w:rPr>
-                <w:noProof/>
-                <w:webHidden/>
-              </w:rPr>
-              <w:fldChar w:fldCharType="end"/>
-            </w:r>
-          </w:hyperlink>
-        </w:p>
-        <w:p>
-          <w:pPr>
-            <w:pStyle w:val="TDC2"/>
-            <w:tabs>
-              <w:tab w:val="left" w:pos="880"/>
-              <w:tab w:val="right" w:leader="dot" w:pos="8494"/>
-            </w:tabs>
-            <w:rPr>
-              <w:rFonts w:eastAsiaTheme="minorEastAsia"/>
-              <w:noProof/>
-              <w:lang w:eastAsia="es-ES"/>
-            </w:rPr>
-          </w:pPr>
-          <w:hyperlink w:anchor="_Toc146809233" w:history="1">
-            <w:r>
-              <w:rPr>
-                <w:rStyle w:val="Hipervnculo"/>
-                <w:rFonts w:ascii="Arial" w:hAnsi="Arial" w:cs="Arial"/>
-                <w:noProof/>
-              </w:rPr>
-              <w:t>1.2.</w:t>
-            </w:r>
-            <w:r>
-              <w:rPr>
-                <w:rFonts w:eastAsiaTheme="minorEastAsia"/>
-                <w:noProof/>
-                <w:lang w:eastAsia="es-ES"/>
-              </w:rPr>
-              <w:tab/>
-            </w:r>
-            <w:r>
-              <w:rPr>
-                <w:rStyle w:val="Hipervnculo"/>
-                <w:rFonts w:ascii="Arial" w:hAnsi="Arial" w:cs="Arial"/>
-                <w:noProof/>
-              </w:rPr>
-              <w:t>Programación Orientado a Objetos (POO)</w:t>
-            </w:r>
-            <w:r>
-              <w:rPr>
-                <w:noProof/>
-                <w:webHidden/>
-              </w:rPr>
-              <w:tab/>
-            </w:r>
-            <w:r>
-              <w:rPr>
-                <w:noProof/>
-                <w:webHidden/>
-              </w:rPr>
-              <w:fldChar w:fldCharType="begin"/>
-            </w:r>
-            <w:r>
-              <w:rPr>
-                <w:noProof/>
-                <w:webHidden/>
-              </w:rPr>
-              <w:instrText xml:space="preserve"> PAGEREF _Toc146809233 \h </w:instrText>
+              <w:instrText xml:space="preserve"> PAGEREF _Toc146816904 \h </w:instrText>
             </w:r>
             <w:r>
               <w:rPr>
@@ -902,13 +824,14 @@
               <w:lang w:eastAsia="es-ES"/>
             </w:rPr>
           </w:pPr>
-          <w:hyperlink w:anchor="_Toc146809234" w:history="1">
+          <w:hyperlink w:anchor="_Toc146816905" w:history="1">
             <w:r>
               <w:rPr>
                 <w:rStyle w:val="Hipervnculo"/>
-                <w:noProof/>
-              </w:rPr>
-              <w:t>1.3. Herencia</w:t>
+                <w:rFonts w:ascii="Arial" w:hAnsi="Arial" w:cs="Arial"/>
+                <w:noProof/>
+              </w:rPr>
+              <w:t>1.2. Programación Orientado a Objetos (POO)</w:t>
             </w:r>
             <w:r>
               <w:rPr>
@@ -929,7 +852,7 @@
                 <w:noProof/>
                 <w:webHidden/>
               </w:rPr>
-              <w:instrText xml:space="preserve"> PAGEREF _Toc146809234 \h </w:instrText>
+              <w:instrText xml:space="preserve"> PAGEREF _Toc146816905 \h </w:instrText>
             </w:r>
             <w:r>
               <w:rPr>
@@ -949,7 +872,7 @@
                 <w:noProof/>
                 <w:webHidden/>
               </w:rPr>
-              <w:t>4</w:t>
+              <w:t>3</w:t>
             </w:r>
             <w:r>
               <w:rPr>
@@ -972,12 +895,82 @@
               <w:lang w:eastAsia="es-ES"/>
             </w:rPr>
           </w:pPr>
-          <w:hyperlink w:anchor="_Toc146809235" w:history="1">
+          <w:hyperlink w:anchor="_Toc146816906" w:history="1">
             <w:r>
               <w:rPr>
                 <w:rStyle w:val="Hipervnculo"/>
                 <w:noProof/>
               </w:rPr>
+              <w:t>1.3. Herencia</w:t>
+            </w:r>
+            <w:r>
+              <w:rPr>
+                <w:noProof/>
+                <w:webHidden/>
+              </w:rPr>
+              <w:tab/>
+            </w:r>
+            <w:r>
+              <w:rPr>
+                <w:noProof/>
+                <w:webHidden/>
+              </w:rPr>
+              <w:fldChar w:fldCharType="begin"/>
+            </w:r>
+            <w:r>
+              <w:rPr>
+                <w:noProof/>
+                <w:webHidden/>
+              </w:rPr>
+              <w:instrText xml:space="preserve"> PAGEREF _Toc146816906 \h </w:instrText>
+            </w:r>
+            <w:r>
+              <w:rPr>
+                <w:noProof/>
+                <w:webHidden/>
+              </w:rPr>
+            </w:r>
+            <w:r>
+              <w:rPr>
+                <w:noProof/>
+                <w:webHidden/>
+              </w:rPr>
+              <w:fldChar w:fldCharType="separate"/>
+            </w:r>
+            <w:r>
+              <w:rPr>
+                <w:noProof/>
+                <w:webHidden/>
+              </w:rPr>
+              <w:t>4</w:t>
+            </w:r>
+            <w:r>
+              <w:rPr>
+                <w:noProof/>
+                <w:webHidden/>
+              </w:rPr>
+              <w:fldChar w:fldCharType="end"/>
+            </w:r>
+          </w:hyperlink>
+        </w:p>
+        <w:p>
+          <w:pPr>
+            <w:pStyle w:val="TDC2"/>
+            <w:tabs>
+              <w:tab w:val="right" w:leader="dot" w:pos="8494"/>
+            </w:tabs>
+            <w:rPr>
+              <w:rFonts w:eastAsiaTheme="minorEastAsia"/>
+              <w:noProof/>
+              <w:lang w:eastAsia="es-ES"/>
+            </w:rPr>
+          </w:pPr>
+          <w:hyperlink w:anchor="_Toc146816907" w:history="1">
+            <w:r>
+              <w:rPr>
+                <w:rStyle w:val="Hipervnculo"/>
+                <w:noProof/>
+              </w:rPr>
               <w:t>1.4. Polimorfismo</w:t>
             </w:r>
             <w:r>
@@ -999,7 +992,7 @@
                 <w:noProof/>
                 <w:webHidden/>
               </w:rPr>
-              <w:instrText xml:space="preserve"> PAGEREF _Toc146809235 \h </w:instrText>
+              <w:instrText xml:space="preserve"> PAGEREF _Toc146816907 \h </w:instrText>
             </w:r>
             <w:r>
               <w:rPr>
@@ -1043,7 +1036,7 @@
               <w:lang w:eastAsia="es-ES"/>
             </w:rPr>
           </w:pPr>
-          <w:hyperlink w:anchor="_Toc146809236" w:history="1">
+          <w:hyperlink w:anchor="_Toc146816908" w:history="1">
             <w:r>
               <w:rPr>
                 <w:rStyle w:val="Hipervnculo"/>
@@ -1089,7 +1082,7 @@
                 <w:noProof/>
                 <w:webHidden/>
               </w:rPr>
-              <w:instrText xml:space="preserve"> PAGEREF _Toc146809236 \h </w:instrText>
+              <w:instrText xml:space="preserve"> PAGEREF _Toc146816908 \h </w:instrText>
             </w:r>
             <w:r>
               <w:rPr>
@@ -1132,13 +1125,13 @@
               <w:lang w:eastAsia="es-ES"/>
             </w:rPr>
           </w:pPr>
-          <w:hyperlink w:anchor="_Toc146809237" w:history="1">
+          <w:hyperlink w:anchor="_Toc146816909" w:history="1">
             <w:r>
               <w:rPr>
                 <w:rStyle w:val="Hipervnculo"/>
                 <w:noProof/>
               </w:rPr>
-              <w:t>2.1 UML Trabajo Practico 1</w:t>
+              <w:t>2.1. UML Trabajo Practico 1</w:t>
             </w:r>
             <w:r>
               <w:rPr>
@@ -1159,7 +1152,7 @@
                 <w:noProof/>
                 <w:webHidden/>
               </w:rPr>
-              <w:instrText xml:space="preserve"> PAGEREF _Toc146809237 \h </w:instrText>
+              <w:instrText xml:space="preserve"> PAGEREF _Toc146816909 \h </w:instrText>
             </w:r>
             <w:r>
               <w:rPr>
@@ -1180,6 +1173,76 @@
                 <w:webHidden/>
               </w:rPr>
               <w:t>5</w:t>
+            </w:r>
+            <w:r>
+              <w:rPr>
+                <w:noProof/>
+                <w:webHidden/>
+              </w:rPr>
+              <w:fldChar w:fldCharType="end"/>
+            </w:r>
+          </w:hyperlink>
+        </w:p>
+        <w:p>
+          <w:pPr>
+            <w:pStyle w:val="TDC2"/>
+            <w:tabs>
+              <w:tab w:val="right" w:leader="dot" w:pos="8494"/>
+            </w:tabs>
+            <w:rPr>
+              <w:rFonts w:eastAsiaTheme="minorEastAsia"/>
+              <w:noProof/>
+              <w:lang w:eastAsia="es-ES"/>
+            </w:rPr>
+          </w:pPr>
+          <w:hyperlink w:anchor="_Toc146816910" w:history="1">
+            <w:r>
+              <w:rPr>
+                <w:rStyle w:val="Hipervnculo"/>
+                <w:noProof/>
+              </w:rPr>
+              <w:t>2.2. Clase Diputado</w:t>
+            </w:r>
+            <w:r>
+              <w:rPr>
+                <w:noProof/>
+                <w:webHidden/>
+              </w:rPr>
+              <w:tab/>
+            </w:r>
+            <w:r>
+              <w:rPr>
+                <w:noProof/>
+                <w:webHidden/>
+              </w:rPr>
+              <w:fldChar w:fldCharType="begin"/>
+            </w:r>
+            <w:r>
+              <w:rPr>
+                <w:noProof/>
+                <w:webHidden/>
+              </w:rPr>
+              <w:instrText xml:space="preserve"> PAGEREF _Toc146816910 \h </w:instrText>
+            </w:r>
+            <w:r>
+              <w:rPr>
+                <w:noProof/>
+                <w:webHidden/>
+              </w:rPr>
+            </w:r>
+            <w:r>
+              <w:rPr>
+                <w:noProof/>
+                <w:webHidden/>
+              </w:rPr>
+              <w:fldChar w:fldCharType="separate"/>
+            </w:r>
+            <w:r>
+              <w:rPr>
+                <w:noProof/>
+                <w:webHidden/>
+              </w:rPr>
+              <w:t>6</w:t>
             </w:r>
             <w:r>
               <w:rPr>
@@ -1202,7 +1265,149 @@
               <w:lang w:eastAsia="es-ES"/>
             </w:rPr>
           </w:pPr>
-          <w:hyperlink w:anchor="_Toc146809238" w:history="1">
+          <w:hyperlink w:anchor="_Toc146816911" w:history="1">
+            <w:r>
+              <w:rPr>
+                <w:rStyle w:val="Hipervnculo"/>
+                <w:b/>
+                <w:bCs/>
+                <w:noProof/>
+              </w:rPr>
+              <w:t>3. Resultados</w:t>
+            </w:r>
+            <w:r>
+              <w:rPr>
+                <w:noProof/>
+                <w:webHidden/>
+              </w:rPr>
+              <w:tab/>
+            </w:r>
+            <w:r>
+              <w:rPr>
+                <w:noProof/>
+                <w:webHidden/>
+              </w:rPr>
+              <w:fldChar w:fldCharType="begin"/>
+            </w:r>
+            <w:r>
+              <w:rPr>
+                <w:noProof/>
+                <w:webHidden/>
+              </w:rPr>
+              <w:instrText xml:space="preserve"> PAGEREF _Toc146816911 \h </w:instrText>
+            </w:r>
+            <w:r>
+              <w:rPr>
+                <w:noProof/>
+                <w:webHidden/>
+              </w:rPr>
+            </w:r>
+            <w:r>
+              <w:rPr>
+                <w:noProof/>
+                <w:webHidden/>
+              </w:rPr>
+              <w:fldChar w:fldCharType="separate"/>
+            </w:r>
+            <w:r>
+              <w:rPr>
+                <w:noProof/>
+                <w:webHidden/>
+              </w:rPr>
+              <w:t>6</w:t>
+            </w:r>
+            <w:r>
+              <w:rPr>
+                <w:noProof/>
+                <w:webHidden/>
+              </w:rPr>
+              <w:fldChar w:fldCharType="end"/>
+            </w:r>
+          </w:hyperlink>
+        </w:p>
+        <w:p>
+          <w:pPr>
+            <w:pStyle w:val="TDC2"/>
+            <w:tabs>
+              <w:tab w:val="right" w:leader="dot" w:pos="8494"/>
+            </w:tabs>
+            <w:rPr>
+              <w:rFonts w:eastAsiaTheme="minorEastAsia"/>
+              <w:noProof/>
+              <w:lang w:eastAsia="es-ES"/>
+            </w:rPr>
+          </w:pPr>
+          <w:hyperlink w:anchor="_Toc146816912" w:history="1">
+            <w:r>
+              <w:rPr>
+                <w:rStyle w:val="Hipervnculo"/>
+                <w:noProof/>
+              </w:rPr>
+              <w:t>3.1 Menú</w:t>
+            </w:r>
+            <w:r>
+              <w:rPr>
+                <w:noProof/>
+                <w:webHidden/>
+              </w:rPr>
+              <w:tab/>
+            </w:r>
+            <w:r>
+              <w:rPr>
+                <w:noProof/>
+                <w:webHidden/>
+              </w:rPr>
+              <w:fldChar w:fldCharType="begin"/>
+            </w:r>
+            <w:r>
+              <w:rPr>
+                <w:noProof/>
+                <w:webHidden/>
+              </w:rPr>
+              <w:instrText xml:space="preserve"> PAGEREF _Toc146816912 \h </w:instrText>
+            </w:r>
+            <w:r>
+              <w:rPr>
+                <w:noProof/>
+                <w:webHidden/>
+              </w:rPr>
+            </w:r>
+            <w:r>
+              <w:rPr>
+                <w:noProof/>
+                <w:webHidden/>
+              </w:rPr>
+              <w:fldChar w:fldCharType="separate"/>
+            </w:r>
+            <w:r>
+              <w:rPr>
+                <w:noProof/>
+                <w:webHidden/>
+              </w:rPr>
+              <w:t>6</w:t>
+            </w:r>
+            <w:r>
+              <w:rPr>
+                <w:noProof/>
+                <w:webHidden/>
+              </w:rPr>
+              <w:fldChar w:fldCharType="end"/>
+            </w:r>
+          </w:hyperlink>
+        </w:p>
+        <w:p>
+          <w:pPr>
+            <w:pStyle w:val="TDC1"/>
+            <w:tabs>
+              <w:tab w:val="right" w:leader="dot" w:pos="8494"/>
+            </w:tabs>
+            <w:rPr>
+              <w:rFonts w:eastAsiaTheme="minorEastAsia"/>
+              <w:noProof/>
+              <w:lang w:eastAsia="es-ES"/>
+            </w:rPr>
+          </w:pPr>
+          <w:hyperlink w:anchor="_Toc146816913" w:history="1">
             <w:r>
               <w:rPr>
                 <w:rStyle w:val="Hipervnculo"/>
@@ -1211,7 +1416,16 @@
                 <w:bCs/>
                 <w:noProof/>
               </w:rPr>
-              <w:t>3. Referencias</w:t>
+              <w:t>4</w:t>
+            </w:r>
+            <w:r>
+              <w:rPr>
+                <w:rStyle w:val="Hipervnculo"/>
+                <w:b/>
+                <w:bCs/>
+                <w:noProof/>
+              </w:rPr>
+              <w:t>. Conclusiones</w:t>
             </w:r>
             <w:r>
               <w:rPr>
@@ -1232,7 +1446,7 @@
                 <w:noProof/>
                 <w:webHidden/>
               </w:rPr>
-              <w:instrText xml:space="preserve"> PAGEREF _Toc146809238 \h </w:instrText>
+              <w:instrText xml:space="preserve"> PAGEREF _Toc146816913 \h </w:instrText>
             </w:r>
             <w:r>
               <w:rPr>
@@ -1252,7 +1466,80 @@
                 <w:noProof/>
                 <w:webHidden/>
               </w:rPr>
-              <w:t>7</w:t>
+              <w:t>8</w:t>
+            </w:r>
+            <w:r>
+              <w:rPr>
+                <w:noProof/>
+                <w:webHidden/>
+              </w:rPr>
+              <w:fldChar w:fldCharType="end"/>
+            </w:r>
+          </w:hyperlink>
+        </w:p>
+        <w:p>
+          <w:pPr>
+            <w:pStyle w:val="TDC1"/>
+            <w:tabs>
+              <w:tab w:val="right" w:leader="dot" w:pos="8494"/>
+            </w:tabs>
+            <w:rPr>
+              <w:rFonts w:eastAsiaTheme="minorEastAsia"/>
+              <w:noProof/>
+              <w:lang w:eastAsia="es-ES"/>
+            </w:rPr>
+          </w:pPr>
+          <w:hyperlink w:anchor="_Toc146816914" w:history="1">
+            <w:r>
+              <w:rPr>
+                <w:rStyle w:val="Hipervnculo"/>
+                <w:rFonts w:ascii="Arial" w:hAnsi="Arial" w:cs="Arial"/>
+                <w:b/>
+                <w:bCs/>
+                <w:noProof/>
+              </w:rPr>
+              <w:t>5. Referencias</w:t>
+            </w:r>
+            <w:r>
+              <w:rPr>
+                <w:noProof/>
+                <w:webHidden/>
+              </w:rPr>
+              <w:tab/>
+            </w:r>
+            <w:r>
+              <w:rPr>
+                <w:noProof/>
+                <w:webHidden/>
+              </w:rPr>
+              <w:fldChar w:fldCharType="begin"/>
+            </w:r>
+            <w:r>
+              <w:rPr>
+                <w:noProof/>
+                <w:webHidden/>
+              </w:rPr>
+              <w:instrText xml:space="preserve"> PAGEREF _Toc146816914 \h </w:instrText>
+            </w:r>
+            <w:r>
+              <w:rPr>
+                <w:noProof/>
+                <w:webHidden/>
+              </w:rPr>
+            </w:r>
+            <w:r>
+              <w:rPr>
+                <w:noProof/>
+                <w:webHidden/>
+              </w:rPr>
+              <w:fldChar w:fldCharType="separate"/>
+            </w:r>
+            <w:r>
+              <w:rPr>
+                <w:noProof/>
+                <w:webHidden/>
+              </w:rPr>
+              <w:t>8</w:t>
             </w:r>
             <w:r>
               <w:rPr>
@@ -1291,7 +1578,7 @@
           <w:szCs w:val="28"/>
         </w:rPr>
       </w:pPr>
-      <w:bookmarkStart w:id="1" w:name="_Toc146809231"/>
+      <w:bookmarkStart w:id="1" w:name="_Toc146816903"/>
       <w:r>
         <w:rPr>
           <w:b/>
@@ -1334,7 +1621,7 @@
         </w:rPr>
       </w:pPr>
       <w:bookmarkStart w:id="2" w:name="_Toc146217017"/>
-      <w:bookmarkStart w:id="3" w:name="_Toc146809232"/>
+      <w:bookmarkStart w:id="3" w:name="_Toc146816904"/>
       <w:r>
         <w:rPr>
           <w:rFonts w:ascii="Arial" w:hAnsi="Arial" w:cs="Arial"/>
@@ -1520,18 +1807,20 @@
     <w:p>
       <w:pPr>
         <w:pStyle w:val="Ttulo2"/>
-        <w:numPr>
-          <w:ilvl w:val="1"/>
-          <w:numId w:val="3"/>
-        </w:numPr>
-        <w:ind w:left="1440" w:hanging="360"/>
         <w:rPr>
           <w:rFonts w:ascii="Arial" w:hAnsi="Arial" w:cs="Arial"/>
           <w:color w:val="auto"/>
         </w:rPr>
       </w:pPr>
       <w:bookmarkStart w:id="4" w:name="_Toc146217018"/>
-      <w:bookmarkStart w:id="5" w:name="_Toc146809233"/>
+      <w:bookmarkStart w:id="5" w:name="_Toc146816905"/>
+      <w:r>
+        <w:rPr>
+          <w:rFonts w:ascii="Arial" w:hAnsi="Arial" w:cs="Arial"/>
+          <w:color w:val="auto"/>
+        </w:rPr>
+        <w:t xml:space="preserve">1.2. </w:t>
+      </w:r>
       <w:r>
         <w:rPr>
           <w:rFonts w:ascii="Arial" w:hAnsi="Arial" w:cs="Arial"/>
@@ -1640,7 +1929,7 @@
       <w:r>
         <w:br w:type="page"/>
       </w:r>
-      <w:bookmarkStart w:id="6" w:name="_Toc146809234"/>
+      <w:bookmarkStart w:id="6" w:name="_Toc146816906"/>
       <w:r>
         <w:rPr>
           <w:color w:val="auto"/>
@@ -1762,7 +2051,7 @@
           <w:u w:val="single"/>
         </w:rPr>
       </w:pPr>
-      <w:bookmarkStart w:id="7" w:name="_Toc146809235"/>
+      <w:bookmarkStart w:id="7" w:name="_Toc146816907"/>
       <w:r>
         <w:rPr>
           <w:color w:val="auto"/>
@@ -1835,21 +2124,7 @@
           <w:rFonts w:ascii="Arial" w:hAnsi="Arial" w:cs="Arial"/>
           <w:color w:val="000000"/>
         </w:rPr>
-        <w:t xml:space="preserve">". Esto significa que no es necesario preocuparse por el tipo de objeto cuando se quiere mostrar en pantalla. Polimorfismo paramétrico: Aquí, se pueden definir varias funciones con el mismo </w:t>
-      </w:r>
-      <w:r>
-        <w:rPr>
-          <w:rFonts w:ascii="Arial" w:hAnsi="Arial" w:cs="Arial"/>
-          <w:color w:val="000000"/>
-        </w:rPr>
-        <w:t>nombre,</w:t>
-      </w:r>
-      <w:r>
-        <w:rPr>
-          <w:rFonts w:ascii="Arial" w:hAnsi="Arial" w:cs="Arial"/>
-          <w:color w:val="000000"/>
-        </w:rPr>
-        <w:t xml:space="preserve"> pero diferentes parámetros. El método correcto se selecciona automáticamente según el tipo de datos pasados como parámetros. Por ejemplo, se pueden tener métodos "</w:t>
+        <w:t>". Esto significa que no es necesario preocuparse por el tipo de objeto cuando se quiere mostrar en pantalla. Polimorfismo paramétrico: Aquí, se pueden definir varias funciones con el mismo nombre, pero diferentes parámetros. El método correcto se selecciona automáticamente según el tipo de datos pasados como parámetros. Por ejemplo, se pueden tener métodos "</w:t>
       </w:r>
       <w:proofErr w:type="spellStart"/>
       <w:r>
@@ -2111,7 +2386,7 @@
           <w:color w:val="auto"/>
         </w:rPr>
       </w:pPr>
-      <w:bookmarkStart w:id="8" w:name="_Toc146809236"/>
+      <w:bookmarkStart w:id="8" w:name="_Toc146816908"/>
       <w:r>
         <w:rPr>
           <w:b/>
@@ -2129,71 +2404,52 @@
           <w:color w:val="auto"/>
         </w:rPr>
       </w:pPr>
-      <w:bookmarkStart w:id="9" w:name="_Toc146809237"/>
+      <w:bookmarkStart w:id="9" w:name="_Toc146816909"/>
       <w:r>
         <w:rPr>
           <w:color w:val="auto"/>
         </w:rPr>
-        <w:t>2.1 UML Trabajo Practico 1</w:t>
+        <w:t>2.1</w:t>
+      </w:r>
+      <w:r>
+        <w:rPr>
+          <w:color w:val="auto"/>
+        </w:rPr>
+        <w:t>.</w:t>
+      </w:r>
+      <w:r>
+        <w:rPr>
+          <w:color w:val="auto"/>
+        </w:rPr>
+        <w:t xml:space="preserve"> UML Trabajo Practico 1</w:t>
       </w:r>
       <w:bookmarkEnd w:id="9"/>
     </w:p>
     <w:p>
       <w:r>
-        <w:t xml:space="preserve">El diagrama UML representa un sistema de legislatura en C# con tres clases principales: Legislador, Senador y Diputado. Legislador es la clase base y tiene atributos como </w:t>
-      </w:r>
-      <w:proofErr w:type="spellStart"/>
-      <w:r>
-        <w:t>PartidoPolítico</w:t>
-      </w:r>
-      <w:proofErr w:type="spellEnd"/>
-      <w:r>
-        <w:t xml:space="preserve">, Departamento, Nombre, etc. Puede registrar votos, presentar propuestas, votar en proyectos y participar en debates legislativos. Senador hereda de Legislador y agrega un atributo </w:t>
-      </w:r>
-      <w:proofErr w:type="spellStart"/>
-      <w:r>
-        <w:t>NumAsientoCamaraAlta</w:t>
-      </w:r>
-      <w:proofErr w:type="spellEnd"/>
-      <w:r>
-        <w:t xml:space="preserve">. Sobrescribe los métodos de presentar propuestas y participar en debates. Diputado también hereda de Legislador y tiene un atributo adicional, </w:t>
-      </w:r>
-      <w:proofErr w:type="spellStart"/>
-      <w:r>
-        <w:t>NumAsientoCamaraBaja</w:t>
-      </w:r>
-      <w:proofErr w:type="spellEnd"/>
-      <w:r>
-        <w:t xml:space="preserve">. Al igual que Senador, sobrescribe los métodos de presentar propuestas y participar en debates. Parlamento es una clase que maneja una colección de Legisladores. Permite registrar legisladores, contar senadores y diputados, listar las cámaras y verificar legisladores por número de </w:t>
-      </w:r>
-      <w:proofErr w:type="spellStart"/>
-      <w:proofErr w:type="gramStart"/>
-      <w:r>
-        <w:t>despacho.</w:t>
-      </w:r>
-      <w:r>
-        <w:t>E</w:t>
-      </w:r>
-      <w:r>
-        <w:t>este</w:t>
-      </w:r>
-      <w:proofErr w:type="spellEnd"/>
-      <w:proofErr w:type="gramEnd"/>
-      <w:r>
-        <w:t xml:space="preserve"> diagrama UML modela la estructura y relaciones entre legisladores y su gestión en el contexto parlamentario.</w:t>
-      </w:r>
-    </w:p>
-    <w:p/>
-    <w:p>
-      <w:r>
         <w:rPr>
           <w:noProof/>
         </w:rPr>
-        <w:lastRenderedPageBreak/>
         <w:drawing>
-          <wp:inline distT="0" distB="0" distL="0" distR="0" wp14:anchorId="6E750D54" wp14:editId="069A2321">
-            <wp:extent cx="5390515" cy="3529965"/>
-            <wp:effectExtent l="0" t="0" r="635" b="0"/>
+          <wp:anchor distT="0" distB="0" distL="114300" distR="114300" simplePos="0" relativeHeight="251662336" behindDoc="1" locked="0" layoutInCell="1" allowOverlap="1" wp14:anchorId="0E55FE49" wp14:editId="20E00BF2">
+            <wp:simplePos x="0" y="0"/>
+            <wp:positionH relativeFrom="margin">
+              <wp:align>left</wp:align>
+            </wp:positionH>
+            <wp:positionV relativeFrom="paragraph">
+              <wp:posOffset>2053333</wp:posOffset>
+            </wp:positionV>
+            <wp:extent cx="5308270" cy="3475893"/>
+            <wp:effectExtent l="0" t="0" r="6985" b="0"/>
+            <wp:wrapTight wrapText="bothSides">
+              <wp:wrapPolygon edited="0">
+                <wp:start x="0" y="0"/>
+                <wp:lineTo x="0" y="21430"/>
+                <wp:lineTo x="21551" y="21430"/>
+                <wp:lineTo x="21551" y="0"/>
+                <wp:lineTo x="0" y="0"/>
+              </wp:wrapPolygon>
+            </wp:wrapTight>
             <wp:docPr id="1538156901" name="Imagen 1"/>
             <wp:cNvGraphicFramePr>
               <a:graphicFrameLocks xmlns:a="http://schemas.openxmlformats.org/drawingml/2006/main" noChangeAspect="1"/>
@@ -2223,7 +2479,7 @@
                   <pic:spPr bwMode="auto">
                     <a:xfrm>
                       <a:off x="0" y="0"/>
-                      <a:ext cx="5390515" cy="3529965"/>
+                      <a:ext cx="5308270" cy="3475893"/>
                     </a:xfrm>
                     <a:prstGeom prst="rect">
                       <a:avLst/>
@@ -2236,442 +2492,906 @@
                 </pic:pic>
               </a:graphicData>
             </a:graphic>
-          </wp:inline>
+            <wp14:sizeRelH relativeFrom="page">
+              <wp14:pctWidth>0</wp14:pctWidth>
+            </wp14:sizeRelH>
+            <wp14:sizeRelV relativeFrom="page">
+              <wp14:pctHeight>0</wp14:pctHeight>
+            </wp14:sizeRelV>
+          </wp:anchor>
         </w:drawing>
       </w:r>
-    </w:p>
-    <w:p>
-      <w:pPr>
-        <w:pStyle w:val="NormalWeb"/>
-        <w:spacing w:before="0" w:beforeAutospacing="0" w:after="0" w:afterAutospacing="0"/>
-        <w:ind w:left="360"/>
-        <w:textAlignment w:val="baseline"/>
-        <w:rPr>
-          <w:rFonts w:ascii="Arial" w:hAnsi="Arial" w:cs="Arial"/>
-          <w:color w:val="000000"/>
-        </w:rPr>
-      </w:pPr>
-    </w:p>
-    <w:p>
-      <w:pPr>
-        <w:pStyle w:val="NormalWeb"/>
-        <w:spacing w:before="0" w:beforeAutospacing="0" w:after="0" w:afterAutospacing="0"/>
-        <w:ind w:left="360"/>
-        <w:textAlignment w:val="baseline"/>
-        <w:rPr>
-          <w:rFonts w:ascii="Arial" w:hAnsi="Arial" w:cs="Arial"/>
-          <w:color w:val="000000"/>
-        </w:rPr>
-      </w:pPr>
-    </w:p>
-    <w:p>
-      <w:pPr>
-        <w:pStyle w:val="NormalWeb"/>
-        <w:spacing w:before="0" w:beforeAutospacing="0" w:after="0" w:afterAutospacing="0"/>
-        <w:ind w:left="360"/>
-        <w:textAlignment w:val="baseline"/>
-        <w:rPr>
-          <w:rFonts w:ascii="Arial" w:hAnsi="Arial" w:cs="Arial"/>
-          <w:color w:val="000000"/>
-        </w:rPr>
-      </w:pPr>
-    </w:p>
-    <w:p>
-      <w:pPr>
-        <w:pStyle w:val="NormalWeb"/>
-        <w:spacing w:before="0" w:beforeAutospacing="0" w:after="0" w:afterAutospacing="0"/>
-        <w:ind w:left="360"/>
-        <w:textAlignment w:val="baseline"/>
-        <w:rPr>
-          <w:rFonts w:ascii="Arial" w:hAnsi="Arial" w:cs="Arial"/>
-          <w:color w:val="000000"/>
-        </w:rPr>
-      </w:pPr>
-    </w:p>
-    <w:p>
-      <w:pPr>
-        <w:pStyle w:val="NormalWeb"/>
-        <w:spacing w:before="0" w:beforeAutospacing="0" w:after="0" w:afterAutospacing="0"/>
-        <w:ind w:left="360"/>
-        <w:textAlignment w:val="baseline"/>
-        <w:rPr>
-          <w:rFonts w:ascii="Arial" w:hAnsi="Arial" w:cs="Arial"/>
-          <w:color w:val="000000"/>
-        </w:rPr>
-      </w:pPr>
-    </w:p>
-    <w:p>
-      <w:pPr>
-        <w:pStyle w:val="NormalWeb"/>
-        <w:spacing w:before="0" w:beforeAutospacing="0" w:after="0" w:afterAutospacing="0"/>
-        <w:ind w:left="360"/>
-        <w:textAlignment w:val="baseline"/>
-        <w:rPr>
-          <w:rFonts w:ascii="Arial" w:hAnsi="Arial" w:cs="Arial"/>
-          <w:color w:val="000000"/>
-        </w:rPr>
-      </w:pPr>
-    </w:p>
-    <w:p>
-      <w:pPr>
-        <w:pStyle w:val="NormalWeb"/>
-        <w:spacing w:before="0" w:beforeAutospacing="0" w:after="0" w:afterAutospacing="0"/>
-        <w:ind w:left="360"/>
-        <w:textAlignment w:val="baseline"/>
-        <w:rPr>
-          <w:rFonts w:ascii="Arial" w:hAnsi="Arial" w:cs="Arial"/>
-          <w:color w:val="000000"/>
-        </w:rPr>
-      </w:pPr>
-    </w:p>
-    <w:p>
-      <w:pPr>
-        <w:pStyle w:val="NormalWeb"/>
-        <w:spacing w:before="0" w:beforeAutospacing="0" w:after="0" w:afterAutospacing="0"/>
-        <w:ind w:left="360"/>
-        <w:textAlignment w:val="baseline"/>
-        <w:rPr>
-          <w:rFonts w:ascii="Arial" w:hAnsi="Arial" w:cs="Arial"/>
-          <w:color w:val="000000"/>
-        </w:rPr>
-      </w:pPr>
-    </w:p>
-    <w:p>
-      <w:pPr>
-        <w:pStyle w:val="NormalWeb"/>
-        <w:spacing w:before="0" w:beforeAutospacing="0" w:after="0" w:afterAutospacing="0"/>
-        <w:ind w:left="360"/>
-        <w:textAlignment w:val="baseline"/>
-        <w:rPr>
-          <w:rFonts w:ascii="Arial" w:hAnsi="Arial" w:cs="Arial"/>
-          <w:color w:val="000000"/>
-        </w:rPr>
-      </w:pPr>
-    </w:p>
-    <w:p>
-      <w:pPr>
-        <w:pStyle w:val="NormalWeb"/>
-        <w:spacing w:before="0" w:beforeAutospacing="0" w:after="0" w:afterAutospacing="0"/>
-        <w:ind w:left="360"/>
-        <w:textAlignment w:val="baseline"/>
-        <w:rPr>
-          <w:rFonts w:ascii="Arial" w:hAnsi="Arial" w:cs="Arial"/>
-          <w:color w:val="000000"/>
-        </w:rPr>
-      </w:pPr>
-    </w:p>
-    <w:p>
-      <w:pPr>
-        <w:pStyle w:val="NormalWeb"/>
-        <w:spacing w:before="0" w:beforeAutospacing="0" w:after="0" w:afterAutospacing="0"/>
-        <w:ind w:left="360"/>
-        <w:textAlignment w:val="baseline"/>
-        <w:rPr>
-          <w:rFonts w:ascii="Arial" w:hAnsi="Arial" w:cs="Arial"/>
-          <w:color w:val="000000"/>
-        </w:rPr>
-      </w:pPr>
-    </w:p>
-    <w:p>
-      <w:pPr>
-        <w:pStyle w:val="NormalWeb"/>
-        <w:spacing w:before="0" w:beforeAutospacing="0" w:after="0" w:afterAutospacing="0"/>
-        <w:ind w:left="360"/>
-        <w:textAlignment w:val="baseline"/>
-        <w:rPr>
-          <w:rFonts w:ascii="Arial" w:hAnsi="Arial" w:cs="Arial"/>
-          <w:color w:val="000000"/>
-        </w:rPr>
-      </w:pPr>
-    </w:p>
-    <w:p>
-      <w:pPr>
-        <w:pStyle w:val="NormalWeb"/>
-        <w:spacing w:before="0" w:beforeAutospacing="0" w:after="0" w:afterAutospacing="0"/>
-        <w:ind w:left="360"/>
-        <w:textAlignment w:val="baseline"/>
-        <w:rPr>
-          <w:rFonts w:ascii="Arial" w:hAnsi="Arial" w:cs="Arial"/>
-          <w:color w:val="000000"/>
-        </w:rPr>
-      </w:pPr>
-    </w:p>
-    <w:p>
-      <w:pPr>
-        <w:pStyle w:val="NormalWeb"/>
-        <w:spacing w:before="0" w:beforeAutospacing="0" w:after="0" w:afterAutospacing="0"/>
-        <w:ind w:left="360"/>
-        <w:textAlignment w:val="baseline"/>
-        <w:rPr>
-          <w:rFonts w:ascii="Arial" w:hAnsi="Arial" w:cs="Arial"/>
-          <w:color w:val="000000"/>
-        </w:rPr>
-      </w:pPr>
-    </w:p>
-    <w:p>
-      <w:pPr>
-        <w:pStyle w:val="NormalWeb"/>
-        <w:spacing w:before="0" w:beforeAutospacing="0" w:after="0" w:afterAutospacing="0"/>
-        <w:ind w:left="360"/>
-        <w:textAlignment w:val="baseline"/>
-        <w:rPr>
-          <w:rFonts w:ascii="Arial" w:hAnsi="Arial" w:cs="Arial"/>
-          <w:color w:val="000000"/>
-        </w:rPr>
-      </w:pPr>
-    </w:p>
-    <w:p>
-      <w:pPr>
-        <w:pStyle w:val="NormalWeb"/>
-        <w:spacing w:before="0" w:beforeAutospacing="0" w:after="0" w:afterAutospacing="0"/>
-        <w:ind w:left="360"/>
-        <w:textAlignment w:val="baseline"/>
-        <w:rPr>
-          <w:rFonts w:ascii="Arial" w:hAnsi="Arial" w:cs="Arial"/>
-          <w:color w:val="000000"/>
-        </w:rPr>
-      </w:pPr>
-    </w:p>
-    <w:p>
-      <w:pPr>
-        <w:pStyle w:val="NormalWeb"/>
-        <w:spacing w:before="0" w:beforeAutospacing="0" w:after="0" w:afterAutospacing="0"/>
-        <w:ind w:left="360"/>
-        <w:textAlignment w:val="baseline"/>
-        <w:rPr>
-          <w:rFonts w:ascii="Arial" w:hAnsi="Arial" w:cs="Arial"/>
-          <w:color w:val="000000"/>
-        </w:rPr>
-      </w:pPr>
-    </w:p>
-    <w:p>
-      <w:pPr>
-        <w:pStyle w:val="NormalWeb"/>
-        <w:spacing w:before="0" w:beforeAutospacing="0" w:after="0" w:afterAutospacing="0"/>
-        <w:ind w:left="360"/>
-        <w:textAlignment w:val="baseline"/>
-        <w:rPr>
-          <w:rFonts w:ascii="Arial" w:hAnsi="Arial" w:cs="Arial"/>
-          <w:color w:val="000000"/>
-        </w:rPr>
-      </w:pPr>
-    </w:p>
-    <w:p>
-      <w:pPr>
-        <w:pStyle w:val="NormalWeb"/>
-        <w:spacing w:before="0" w:beforeAutospacing="0" w:after="0" w:afterAutospacing="0"/>
-        <w:ind w:left="360"/>
-        <w:textAlignment w:val="baseline"/>
-        <w:rPr>
-          <w:rFonts w:ascii="Arial" w:hAnsi="Arial" w:cs="Arial"/>
-          <w:color w:val="000000"/>
-        </w:rPr>
-      </w:pPr>
-    </w:p>
-    <w:p>
-      <w:pPr>
-        <w:pStyle w:val="NormalWeb"/>
-        <w:spacing w:before="0" w:beforeAutospacing="0" w:after="0" w:afterAutospacing="0"/>
-        <w:ind w:left="360"/>
-        <w:textAlignment w:val="baseline"/>
-        <w:rPr>
-          <w:rFonts w:ascii="Arial" w:hAnsi="Arial" w:cs="Arial"/>
-          <w:color w:val="000000"/>
-        </w:rPr>
-      </w:pPr>
-    </w:p>
-    <w:p>
-      <w:pPr>
-        <w:pStyle w:val="NormalWeb"/>
-        <w:spacing w:before="0" w:beforeAutospacing="0" w:after="0" w:afterAutospacing="0"/>
-        <w:ind w:left="360"/>
-        <w:textAlignment w:val="baseline"/>
-        <w:rPr>
-          <w:rFonts w:ascii="Arial" w:hAnsi="Arial" w:cs="Arial"/>
-          <w:color w:val="000000"/>
-        </w:rPr>
-      </w:pPr>
-    </w:p>
-    <w:p>
-      <w:pPr>
-        <w:pStyle w:val="NormalWeb"/>
-        <w:spacing w:before="0" w:beforeAutospacing="0" w:after="0" w:afterAutospacing="0"/>
-        <w:ind w:left="360"/>
-        <w:textAlignment w:val="baseline"/>
-        <w:rPr>
-          <w:rFonts w:ascii="Arial" w:hAnsi="Arial" w:cs="Arial"/>
-          <w:color w:val="000000"/>
-        </w:rPr>
-      </w:pPr>
-    </w:p>
-    <w:p>
-      <w:pPr>
-        <w:pStyle w:val="NormalWeb"/>
-        <w:spacing w:before="0" w:beforeAutospacing="0" w:after="0" w:afterAutospacing="0"/>
-        <w:ind w:left="360"/>
-        <w:textAlignment w:val="baseline"/>
-        <w:rPr>
-          <w:rFonts w:ascii="Arial" w:hAnsi="Arial" w:cs="Arial"/>
-          <w:color w:val="000000"/>
-        </w:rPr>
-      </w:pPr>
-    </w:p>
-    <w:p>
-      <w:pPr>
-        <w:pStyle w:val="NormalWeb"/>
-        <w:spacing w:before="0" w:beforeAutospacing="0" w:after="0" w:afterAutospacing="0"/>
-        <w:ind w:left="360"/>
-        <w:textAlignment w:val="baseline"/>
-        <w:rPr>
-          <w:rFonts w:ascii="Arial" w:hAnsi="Arial" w:cs="Arial"/>
-          <w:color w:val="000000"/>
-        </w:rPr>
-      </w:pPr>
-    </w:p>
-    <w:p>
-      <w:pPr>
-        <w:pStyle w:val="NormalWeb"/>
-        <w:spacing w:before="0" w:beforeAutospacing="0" w:after="0" w:afterAutospacing="0"/>
-        <w:ind w:left="360"/>
-        <w:textAlignment w:val="baseline"/>
-        <w:rPr>
-          <w:rFonts w:ascii="Arial" w:hAnsi="Arial" w:cs="Arial"/>
-          <w:color w:val="000000"/>
-        </w:rPr>
-      </w:pPr>
-    </w:p>
-    <w:p>
-      <w:pPr>
-        <w:pStyle w:val="NormalWeb"/>
-        <w:spacing w:before="0" w:beforeAutospacing="0" w:after="0" w:afterAutospacing="0"/>
-        <w:ind w:left="360"/>
-        <w:textAlignment w:val="baseline"/>
-        <w:rPr>
-          <w:rFonts w:ascii="Arial" w:hAnsi="Arial" w:cs="Arial"/>
-          <w:color w:val="000000"/>
-        </w:rPr>
-      </w:pPr>
-    </w:p>
-    <w:p>
-      <w:pPr>
-        <w:pStyle w:val="NormalWeb"/>
-        <w:spacing w:before="0" w:beforeAutospacing="0" w:after="0" w:afterAutospacing="0"/>
-        <w:ind w:left="360"/>
-        <w:textAlignment w:val="baseline"/>
-        <w:rPr>
-          <w:rFonts w:ascii="Arial" w:hAnsi="Arial" w:cs="Arial"/>
-          <w:color w:val="000000"/>
-        </w:rPr>
-      </w:pPr>
-    </w:p>
-    <w:p>
-      <w:pPr>
-        <w:pStyle w:val="NormalWeb"/>
-        <w:spacing w:before="0" w:beforeAutospacing="0" w:after="0" w:afterAutospacing="0"/>
-        <w:ind w:left="360"/>
-        <w:textAlignment w:val="baseline"/>
-        <w:rPr>
-          <w:rFonts w:ascii="Arial" w:hAnsi="Arial" w:cs="Arial"/>
-          <w:color w:val="000000"/>
-        </w:rPr>
-      </w:pPr>
-    </w:p>
-    <w:p>
-      <w:pPr>
-        <w:pStyle w:val="NormalWeb"/>
-        <w:spacing w:before="0" w:beforeAutospacing="0" w:after="0" w:afterAutospacing="0"/>
-        <w:ind w:left="360"/>
-        <w:textAlignment w:val="baseline"/>
-        <w:rPr>
-          <w:rFonts w:ascii="Arial" w:hAnsi="Arial" w:cs="Arial"/>
-          <w:color w:val="000000"/>
-        </w:rPr>
-      </w:pPr>
-    </w:p>
-    <w:p>
-      <w:pPr>
-        <w:pStyle w:val="NormalWeb"/>
-        <w:spacing w:before="0" w:beforeAutospacing="0" w:after="0" w:afterAutospacing="0"/>
-        <w:ind w:left="360"/>
-        <w:textAlignment w:val="baseline"/>
-        <w:rPr>
-          <w:rFonts w:ascii="Arial" w:hAnsi="Arial" w:cs="Arial"/>
-          <w:color w:val="000000"/>
-        </w:rPr>
-      </w:pPr>
-    </w:p>
-    <w:p>
-      <w:pPr>
-        <w:pStyle w:val="NormalWeb"/>
-        <w:spacing w:before="0" w:beforeAutospacing="0" w:after="0" w:afterAutospacing="0"/>
-        <w:ind w:left="360"/>
-        <w:textAlignment w:val="baseline"/>
-        <w:rPr>
-          <w:rFonts w:ascii="Arial" w:hAnsi="Arial" w:cs="Arial"/>
-          <w:color w:val="000000"/>
-        </w:rPr>
-      </w:pPr>
-    </w:p>
-    <w:p>
-      <w:pPr>
-        <w:pStyle w:val="NormalWeb"/>
-        <w:spacing w:before="0" w:beforeAutospacing="0" w:after="0" w:afterAutospacing="0"/>
-        <w:ind w:left="360"/>
-        <w:textAlignment w:val="baseline"/>
-        <w:rPr>
-          <w:rFonts w:ascii="Arial" w:hAnsi="Arial" w:cs="Arial"/>
-          <w:color w:val="000000"/>
-        </w:rPr>
-      </w:pPr>
-    </w:p>
-    <w:p>
-      <w:pPr>
-        <w:pStyle w:val="NormalWeb"/>
-        <w:spacing w:before="0" w:beforeAutospacing="0" w:after="0" w:afterAutospacing="0"/>
-        <w:ind w:left="360"/>
-        <w:textAlignment w:val="baseline"/>
-        <w:rPr>
-          <w:rFonts w:ascii="Arial" w:hAnsi="Arial" w:cs="Arial"/>
-          <w:color w:val="000000"/>
-        </w:rPr>
-      </w:pPr>
-    </w:p>
-    <w:p>
-      <w:pPr>
-        <w:pStyle w:val="NormalWeb"/>
-        <w:spacing w:before="0" w:beforeAutospacing="0" w:after="0" w:afterAutospacing="0"/>
-        <w:ind w:left="360"/>
-        <w:textAlignment w:val="baseline"/>
-        <w:rPr>
-          <w:rFonts w:ascii="Arial" w:hAnsi="Arial" w:cs="Arial"/>
-          <w:color w:val="000000"/>
-        </w:rPr>
-      </w:pPr>
-    </w:p>
+      <w:r>
+        <w:t xml:space="preserve">El diagrama UML representa un sistema de legislatura en C# con tres clases principales: Legislador, Senador y Diputado. Legislador es la clase base y tiene atributos como </w:t>
+      </w:r>
+      <w:proofErr w:type="spellStart"/>
+      <w:r>
+        <w:t>PartidoPolítico</w:t>
+      </w:r>
+      <w:proofErr w:type="spellEnd"/>
+      <w:r>
+        <w:t xml:space="preserve">, Departamento, Nombre, etc. Puede registrar votos, presentar propuestas, votar en proyectos y participar en debates legislativos. Senador hereda de Legislador y agrega un atributo </w:t>
+      </w:r>
+      <w:proofErr w:type="spellStart"/>
+      <w:r>
+        <w:t>NumAsientoCamaraAlta</w:t>
+      </w:r>
+      <w:proofErr w:type="spellEnd"/>
+      <w:r>
+        <w:t xml:space="preserve">. Sobrescribe los métodos de presentar propuestas y participar en debates. Diputado también hereda de Legislador y tiene un atributo adicional, </w:t>
+      </w:r>
+      <w:proofErr w:type="spellStart"/>
+      <w:r>
+        <w:t>NumAsientoCamaraBaja</w:t>
+      </w:r>
+      <w:proofErr w:type="spellEnd"/>
+      <w:r>
+        <w:t xml:space="preserve">. Al igual que Senador, sobrescribe los métodos de presentar propuestas y participar en debates. Parlamento es una clase que maneja una colección de Legisladores. Permite registrar legisladores, contar senadores y diputados, listar las cámaras y verificar legisladores por número de </w:t>
+      </w:r>
+      <w:proofErr w:type="spellStart"/>
+      <w:proofErr w:type="gramStart"/>
+      <w:r>
+        <w:t>despacho.</w:t>
+      </w:r>
+      <w:r>
+        <w:t>E</w:t>
+      </w:r>
+      <w:r>
+        <w:t>este</w:t>
+      </w:r>
+      <w:proofErr w:type="spellEnd"/>
+      <w:proofErr w:type="gramEnd"/>
+      <w:r>
+        <w:t xml:space="preserve"> diagrama UML modela la estructura y relaciones entre legisladores y su gestión en el contexto parlamentario.</w:t>
+      </w:r>
+    </w:p>
+    <w:p>
+      <w:pPr>
+        <w:pStyle w:val="Ttulo2"/>
+      </w:pPr>
+      <w:bookmarkStart w:id="10" w:name="_Toc146816910"/>
+      <w:r>
+        <w:rPr>
+          <w:noProof/>
+          <w:color w:val="auto"/>
+        </w:rPr>
+        <w:lastRenderedPageBreak/>
+        <w:drawing>
+          <wp:anchor distT="0" distB="0" distL="114300" distR="114300" simplePos="0" relativeHeight="251663360" behindDoc="1" locked="0" layoutInCell="1" allowOverlap="1" wp14:anchorId="7D006C26" wp14:editId="5C3BBE21">
+            <wp:simplePos x="0" y="0"/>
+            <wp:positionH relativeFrom="margin">
+              <wp:posOffset>-453390</wp:posOffset>
+            </wp:positionH>
+            <wp:positionV relativeFrom="paragraph">
+              <wp:posOffset>280035</wp:posOffset>
+            </wp:positionV>
+            <wp:extent cx="6762115" cy="4507865"/>
+            <wp:effectExtent l="0" t="0" r="635" b="6985"/>
+            <wp:wrapTight wrapText="bothSides">
+              <wp:wrapPolygon edited="0">
+                <wp:start x="0" y="0"/>
+                <wp:lineTo x="0" y="21542"/>
+                <wp:lineTo x="21541" y="21542"/>
+                <wp:lineTo x="21541" y="0"/>
+                <wp:lineTo x="0" y="0"/>
+              </wp:wrapPolygon>
+            </wp:wrapTight>
+            <wp:docPr id="1621177832" name="Imagen 2"/>
+            <wp:cNvGraphicFramePr>
+              <a:graphicFrameLocks xmlns:a="http://schemas.openxmlformats.org/drawingml/2006/main" noChangeAspect="1"/>
+            </wp:cNvGraphicFramePr>
+            <a:graphic xmlns:a="http://schemas.openxmlformats.org/drawingml/2006/main">
+              <a:graphicData uri="http://schemas.openxmlformats.org/drawingml/2006/picture">
+                <pic:pic xmlns:pic="http://schemas.openxmlformats.org/drawingml/2006/picture">
+                  <pic:nvPicPr>
+                    <pic:cNvPr id="0" name="Picture 2"/>
+                    <pic:cNvPicPr>
+                      <a:picLocks noChangeAspect="1" noChangeArrowheads="1"/>
+                    </pic:cNvPicPr>
+                  </pic:nvPicPr>
+                  <pic:blipFill>
+                    <a:blip r:embed="rId7">
+                      <a:extLst>
+                        <a:ext uri="{28A0092B-C50C-407E-A947-70E740481C1C}">
+                          <a14:useLocalDpi xmlns:a14="http://schemas.microsoft.com/office/drawing/2010/main" val="0"/>
+                        </a:ext>
+                      </a:extLst>
+                    </a:blip>
+                    <a:srcRect/>
+                    <a:stretch>
+                      <a:fillRect/>
+                    </a:stretch>
+                  </pic:blipFill>
+                  <pic:spPr bwMode="auto">
+                    <a:xfrm>
+                      <a:off x="0" y="0"/>
+                      <a:ext cx="6762115" cy="4507865"/>
+                    </a:xfrm>
+                    <a:prstGeom prst="rect">
+                      <a:avLst/>
+                    </a:prstGeom>
+                    <a:noFill/>
+                    <a:ln>
+                      <a:noFill/>
+                    </a:ln>
+                  </pic:spPr>
+                </pic:pic>
+              </a:graphicData>
+            </a:graphic>
+            <wp14:sizeRelH relativeFrom="margin">
+              <wp14:pctWidth>0</wp14:pctWidth>
+            </wp14:sizeRelH>
+            <wp14:sizeRelV relativeFrom="margin">
+              <wp14:pctHeight>0</wp14:pctHeight>
+            </wp14:sizeRelV>
+          </wp:anchor>
+        </w:drawing>
+      </w:r>
+      <w:r>
+        <w:rPr>
+          <w:color w:val="auto"/>
+        </w:rPr>
+        <w:t>2.2. Clase Diputado</w:t>
+      </w:r>
+      <w:bookmarkEnd w:id="10"/>
+    </w:p>
+    <w:p>
+      <w:r>
+        <w:t>2.2.1 Clase Diputado con su atributo, herencia y los métodos con polimorfismo.</w:t>
+      </w:r>
+    </w:p>
+    <w:p/>
+    <w:p/>
+    <w:p>
+      <w:pPr>
+        <w:pStyle w:val="Ttulo2"/>
+        <w:rPr>
+          <w:color w:val="auto"/>
+        </w:rPr>
+      </w:pPr>
+      <w:r>
+        <w:rPr>
+          <w:noProof/>
+        </w:rPr>
+        <w:drawing>
+          <wp:anchor distT="0" distB="0" distL="114300" distR="114300" simplePos="0" relativeHeight="251664384" behindDoc="1" locked="0" layoutInCell="1" allowOverlap="1" wp14:anchorId="76B64246" wp14:editId="5E058132">
+            <wp:simplePos x="0" y="0"/>
+            <wp:positionH relativeFrom="margin">
+              <wp:align>left</wp:align>
+            </wp:positionH>
+            <wp:positionV relativeFrom="paragraph">
+              <wp:posOffset>213995</wp:posOffset>
+            </wp:positionV>
+            <wp:extent cx="5222240" cy="2576830"/>
+            <wp:effectExtent l="0" t="0" r="0" b="0"/>
+            <wp:wrapTight wrapText="bothSides">
+              <wp:wrapPolygon edited="0">
+                <wp:start x="0" y="0"/>
+                <wp:lineTo x="0" y="21398"/>
+                <wp:lineTo x="21511" y="21398"/>
+                <wp:lineTo x="21511" y="0"/>
+                <wp:lineTo x="0" y="0"/>
+              </wp:wrapPolygon>
+            </wp:wrapTight>
+            <wp:docPr id="1851302613" name="Imagen 3"/>
+            <wp:cNvGraphicFramePr>
+              <a:graphicFrameLocks xmlns:a="http://schemas.openxmlformats.org/drawingml/2006/main" noChangeAspect="1"/>
+            </wp:cNvGraphicFramePr>
+            <a:graphic xmlns:a="http://schemas.openxmlformats.org/drawingml/2006/main">
+              <a:graphicData uri="http://schemas.openxmlformats.org/drawingml/2006/picture">
+                <pic:pic xmlns:pic="http://schemas.openxmlformats.org/drawingml/2006/picture">
+                  <pic:nvPicPr>
+                    <pic:cNvPr id="0" name="Picture 3"/>
+                    <pic:cNvPicPr>
+                      <a:picLocks noChangeAspect="1" noChangeArrowheads="1"/>
+                    </pic:cNvPicPr>
+                  </pic:nvPicPr>
+                  <pic:blipFill>
+                    <a:blip r:embed="rId8" cstate="print">
+                      <a:extLst>
+                        <a:ext uri="{28A0092B-C50C-407E-A947-70E740481C1C}">
+                          <a14:useLocalDpi xmlns:a14="http://schemas.microsoft.com/office/drawing/2010/main" val="0"/>
+                        </a:ext>
+                      </a:extLst>
+                    </a:blip>
+                    <a:srcRect/>
+                    <a:stretch>
+                      <a:fillRect/>
+                    </a:stretch>
+                  </pic:blipFill>
+                  <pic:spPr bwMode="auto">
+                    <a:xfrm>
+                      <a:off x="0" y="0"/>
+                      <a:ext cx="5222240" cy="2576830"/>
+                    </a:xfrm>
+                    <a:prstGeom prst="rect">
+                      <a:avLst/>
+                    </a:prstGeom>
+                    <a:noFill/>
+                    <a:ln>
+                      <a:noFill/>
+                    </a:ln>
+                  </pic:spPr>
+                </pic:pic>
+              </a:graphicData>
+            </a:graphic>
+            <wp14:sizeRelH relativeFrom="margin">
+              <wp14:pctWidth>0</wp14:pctWidth>
+            </wp14:sizeRelH>
+            <wp14:sizeRelV relativeFrom="margin">
+              <wp14:pctHeight>0</wp14:pctHeight>
+            </wp14:sizeRelV>
+          </wp:anchor>
+        </w:drawing>
+      </w:r>
+      <w:r>
+        <w:rPr>
+          <w:color w:val="auto"/>
+        </w:rPr>
+        <w:t>2.3. Clase Legislador</w:t>
+      </w:r>
+    </w:p>
+    <w:p>
+      <w:r>
+        <w:t xml:space="preserve">2.2.2 </w:t>
+      </w:r>
+      <w:r>
+        <w:t xml:space="preserve">Clase </w:t>
+      </w:r>
+      <w:r>
+        <w:t>Senador</w:t>
+      </w:r>
+      <w:r>
+        <w:t xml:space="preserve"> con su atributo, herencia y los métodos con polimorfismo.</w:t>
+      </w:r>
+    </w:p>
+    <w:p/>
     <w:p>
       <w:pPr>
         <w:pStyle w:val="Ttulo1"/>
         <w:rPr>
-          <w:rFonts w:ascii="Arial" w:hAnsi="Arial" w:cs="Arial"/>
           <w:b/>
           <w:bCs/>
           <w:color w:val="auto"/>
         </w:rPr>
       </w:pPr>
-      <w:bookmarkStart w:id="10" w:name="_Toc146217024"/>
-      <w:bookmarkStart w:id="11" w:name="_Toc146809238"/>
-      <w:r>
-        <w:rPr>
-          <w:rFonts w:ascii="Arial" w:hAnsi="Arial" w:cs="Arial"/>
+      <w:bookmarkStart w:id="11" w:name="_Toc146816911"/>
+      <w:r>
+        <w:rPr>
           <w:b/>
           <w:bCs/>
           <w:color w:val="auto"/>
         </w:rPr>
-        <w:t>3. Referencias</w:t>
-      </w:r>
-      <w:bookmarkEnd w:id="10"/>
+        <w:t>3. Resultados</w:t>
+      </w:r>
       <w:bookmarkEnd w:id="11"/>
     </w:p>
+    <w:p/>
+    <w:p>
+      <w:pPr>
+        <w:pStyle w:val="NormalWeb"/>
+        <w:spacing w:before="0" w:beforeAutospacing="0" w:after="0" w:afterAutospacing="0"/>
+        <w:ind w:left="360"/>
+        <w:textAlignment w:val="baseline"/>
+        <w:rPr>
+          <w:rFonts w:ascii="Arial" w:hAnsi="Arial" w:cs="Arial"/>
+          <w:color w:val="000000"/>
+        </w:rPr>
+      </w:pPr>
+    </w:p>
+    <w:p>
+      <w:pPr>
+        <w:pStyle w:val="Ttulo2"/>
+      </w:pPr>
+      <w:bookmarkStart w:id="12" w:name="_Toc146816912"/>
+      <w:r>
+        <w:rPr>
+          <w:color w:val="auto"/>
+        </w:rPr>
+        <w:t xml:space="preserve">3.1 </w:t>
+      </w:r>
+      <w:r>
+        <w:rPr>
+          <w:color w:val="auto"/>
+        </w:rPr>
+        <w:t>Menú</w:t>
+      </w:r>
+      <w:bookmarkEnd w:id="12"/>
+    </w:p>
+    <w:p>
+      <w:pPr>
+        <w:pStyle w:val="NormalWeb"/>
+        <w:spacing w:before="0" w:beforeAutospacing="0" w:after="0" w:afterAutospacing="0"/>
+        <w:ind w:left="360"/>
+        <w:textAlignment w:val="baseline"/>
+        <w:rPr>
+          <w:rFonts w:ascii="Arial" w:hAnsi="Arial" w:cs="Arial"/>
+          <w:color w:val="000000"/>
+        </w:rPr>
+      </w:pPr>
+    </w:p>
+    <w:p>
+      <w:pPr>
+        <w:pStyle w:val="NormalWeb"/>
+        <w:spacing w:before="0" w:beforeAutospacing="0" w:after="0" w:afterAutospacing="0"/>
+        <w:ind w:left="360"/>
+        <w:textAlignment w:val="baseline"/>
+        <w:rPr>
+          <w:rFonts w:ascii="Arial" w:hAnsi="Arial" w:cs="Arial"/>
+          <w:color w:val="000000"/>
+        </w:rPr>
+      </w:pPr>
+      <w:r>
+        <w:rPr>
+          <w:noProof/>
+        </w:rPr>
+        <w:drawing>
+          <wp:anchor distT="0" distB="0" distL="114300" distR="114300" simplePos="0" relativeHeight="251665408" behindDoc="1" locked="0" layoutInCell="1" allowOverlap="1" wp14:anchorId="2088B72A" wp14:editId="4A4E2ED1">
+            <wp:simplePos x="0" y="0"/>
+            <wp:positionH relativeFrom="column">
+              <wp:posOffset>226151</wp:posOffset>
+            </wp:positionH>
+            <wp:positionV relativeFrom="paragraph">
+              <wp:posOffset>3785</wp:posOffset>
+            </wp:positionV>
+            <wp:extent cx="5390515" cy="4189095"/>
+            <wp:effectExtent l="0" t="0" r="635" b="1905"/>
+            <wp:wrapTight wrapText="bothSides">
+              <wp:wrapPolygon edited="0">
+                <wp:start x="0" y="0"/>
+                <wp:lineTo x="0" y="21512"/>
+                <wp:lineTo x="21526" y="21512"/>
+                <wp:lineTo x="21526" y="0"/>
+                <wp:lineTo x="0" y="0"/>
+              </wp:wrapPolygon>
+            </wp:wrapTight>
+            <wp:docPr id="2145031458" name="Imagen 1"/>
+            <wp:cNvGraphicFramePr>
+              <a:graphicFrameLocks xmlns:a="http://schemas.openxmlformats.org/drawingml/2006/main" noChangeAspect="1"/>
+            </wp:cNvGraphicFramePr>
+            <a:graphic xmlns:a="http://schemas.openxmlformats.org/drawingml/2006/main">
+              <a:graphicData uri="http://schemas.openxmlformats.org/drawingml/2006/picture">
+                <pic:pic xmlns:pic="http://schemas.openxmlformats.org/drawingml/2006/picture">
+                  <pic:nvPicPr>
+                    <pic:cNvPr id="0" name="Picture 1"/>
+                    <pic:cNvPicPr>
+                      <a:picLocks noChangeAspect="1" noChangeArrowheads="1"/>
+                    </pic:cNvPicPr>
+                  </pic:nvPicPr>
+                  <pic:blipFill>
+                    <a:blip r:embed="rId9">
+                      <a:extLst>
+                        <a:ext uri="{28A0092B-C50C-407E-A947-70E740481C1C}">
+                          <a14:useLocalDpi xmlns:a14="http://schemas.microsoft.com/office/drawing/2010/main" val="0"/>
+                        </a:ext>
+                      </a:extLst>
+                    </a:blip>
+                    <a:srcRect/>
+                    <a:stretch>
+                      <a:fillRect/>
+                    </a:stretch>
+                  </pic:blipFill>
+                  <pic:spPr bwMode="auto">
+                    <a:xfrm>
+                      <a:off x="0" y="0"/>
+                      <a:ext cx="5390515" cy="4189095"/>
+                    </a:xfrm>
+                    <a:prstGeom prst="rect">
+                      <a:avLst/>
+                    </a:prstGeom>
+                    <a:noFill/>
+                    <a:ln>
+                      <a:noFill/>
+                    </a:ln>
+                  </pic:spPr>
+                </pic:pic>
+              </a:graphicData>
+            </a:graphic>
+          </wp:anchor>
+        </w:drawing>
+      </w:r>
+    </w:p>
+    <w:p>
+      <w:pPr>
+        <w:pStyle w:val="NormalWeb"/>
+        <w:spacing w:before="0" w:beforeAutospacing="0" w:after="0" w:afterAutospacing="0"/>
+        <w:ind w:left="360"/>
+        <w:textAlignment w:val="baseline"/>
+        <w:rPr>
+          <w:rFonts w:ascii="Arial" w:hAnsi="Arial" w:cs="Arial"/>
+          <w:color w:val="000000"/>
+        </w:rPr>
+      </w:pPr>
+    </w:p>
+    <w:p>
+      <w:r>
+        <w:t>3</w:t>
+      </w:r>
+      <w:r>
+        <w:t>.</w:t>
+      </w:r>
+      <w:r>
+        <w:t>1</w:t>
+      </w:r>
+      <w:r>
+        <w:t>.</w:t>
+      </w:r>
+      <w:r>
+        <w:t>1</w:t>
+      </w:r>
+      <w:r>
+        <w:t xml:space="preserve"> Parte del código del Menú (se muestra una parte del código porque no cabe la captura de pantalla con el código completo)</w:t>
+      </w:r>
+      <w:r>
+        <w:t>.</w:t>
+      </w:r>
+    </w:p>
+    <w:p>
+      <w:pPr>
+        <w:pStyle w:val="NormalWeb"/>
+        <w:spacing w:before="0" w:beforeAutospacing="0" w:after="0" w:afterAutospacing="0"/>
+        <w:ind w:left="360"/>
+        <w:textAlignment w:val="baseline"/>
+        <w:rPr>
+          <w:rFonts w:ascii="Arial" w:hAnsi="Arial" w:cs="Arial"/>
+          <w:color w:val="000000"/>
+        </w:rPr>
+      </w:pPr>
+    </w:p>
+    <w:p>
+      <w:pPr>
+        <w:pStyle w:val="NormalWeb"/>
+        <w:spacing w:before="0" w:beforeAutospacing="0" w:after="0" w:afterAutospacing="0"/>
+        <w:ind w:left="360"/>
+        <w:textAlignment w:val="baseline"/>
+        <w:rPr>
+          <w:rFonts w:ascii="Arial" w:hAnsi="Arial" w:cs="Arial"/>
+          <w:color w:val="000000"/>
+        </w:rPr>
+      </w:pPr>
+    </w:p>
+    <w:p>
+      <w:pPr>
+        <w:pStyle w:val="NormalWeb"/>
+        <w:spacing w:before="0" w:beforeAutospacing="0" w:after="0" w:afterAutospacing="0"/>
+        <w:ind w:left="360"/>
+        <w:textAlignment w:val="baseline"/>
+        <w:rPr>
+          <w:rFonts w:ascii="Arial" w:hAnsi="Arial" w:cs="Arial"/>
+          <w:color w:val="000000"/>
+        </w:rPr>
+      </w:pPr>
+    </w:p>
+    <w:p>
+      <w:pPr>
+        <w:pStyle w:val="NormalWeb"/>
+        <w:spacing w:before="0" w:beforeAutospacing="0" w:after="0" w:afterAutospacing="0"/>
+        <w:ind w:left="360"/>
+        <w:textAlignment w:val="baseline"/>
+        <w:rPr>
+          <w:rFonts w:ascii="Arial" w:hAnsi="Arial" w:cs="Arial"/>
+          <w:color w:val="000000"/>
+        </w:rPr>
+      </w:pPr>
+    </w:p>
+    <w:p>
+      <w:pPr>
+        <w:pStyle w:val="NormalWeb"/>
+        <w:spacing w:before="0" w:beforeAutospacing="0" w:after="0" w:afterAutospacing="0"/>
+        <w:ind w:left="360"/>
+        <w:textAlignment w:val="baseline"/>
+        <w:rPr>
+          <w:rFonts w:ascii="Arial" w:hAnsi="Arial" w:cs="Arial"/>
+          <w:color w:val="000000"/>
+        </w:rPr>
+      </w:pPr>
+    </w:p>
+    <w:p>
+      <w:pPr>
+        <w:pStyle w:val="NormalWeb"/>
+        <w:spacing w:before="0" w:beforeAutospacing="0" w:after="0" w:afterAutospacing="0"/>
+        <w:ind w:left="360"/>
+        <w:textAlignment w:val="baseline"/>
+        <w:rPr>
+          <w:rFonts w:ascii="Arial" w:hAnsi="Arial" w:cs="Arial"/>
+          <w:color w:val="000000"/>
+        </w:rPr>
+      </w:pPr>
+    </w:p>
+    <w:p>
+      <w:pPr>
+        <w:pStyle w:val="NormalWeb"/>
+        <w:spacing w:before="0" w:beforeAutospacing="0" w:after="0" w:afterAutospacing="0"/>
+        <w:ind w:left="360"/>
+        <w:textAlignment w:val="baseline"/>
+        <w:rPr>
+          <w:rFonts w:ascii="Arial" w:hAnsi="Arial" w:cs="Arial"/>
+          <w:color w:val="000000"/>
+        </w:rPr>
+      </w:pPr>
+    </w:p>
+    <w:p>
+      <w:pPr>
+        <w:pStyle w:val="NormalWeb"/>
+        <w:spacing w:before="0" w:beforeAutospacing="0" w:after="0" w:afterAutospacing="0"/>
+        <w:ind w:left="360"/>
+        <w:textAlignment w:val="baseline"/>
+        <w:rPr>
+          <w:rFonts w:ascii="Arial" w:hAnsi="Arial" w:cs="Arial"/>
+          <w:color w:val="000000"/>
+        </w:rPr>
+      </w:pPr>
+    </w:p>
+    <w:p>
+      <w:pPr>
+        <w:pStyle w:val="NormalWeb"/>
+        <w:spacing w:before="0" w:beforeAutospacing="0" w:after="0" w:afterAutospacing="0"/>
+        <w:ind w:left="360"/>
+        <w:textAlignment w:val="baseline"/>
+        <w:rPr>
+          <w:rFonts w:ascii="Arial" w:hAnsi="Arial" w:cs="Arial"/>
+          <w:color w:val="000000"/>
+        </w:rPr>
+      </w:pPr>
+    </w:p>
+    <w:p>
+      <w:pPr>
+        <w:pStyle w:val="NormalWeb"/>
+        <w:spacing w:before="0" w:beforeAutospacing="0" w:after="0" w:afterAutospacing="0"/>
+        <w:ind w:left="360"/>
+        <w:textAlignment w:val="baseline"/>
+        <w:rPr>
+          <w:rFonts w:ascii="Arial" w:hAnsi="Arial" w:cs="Arial"/>
+          <w:color w:val="000000"/>
+        </w:rPr>
+      </w:pPr>
+    </w:p>
+    <w:p>
+      <w:pPr>
+        <w:pStyle w:val="NormalWeb"/>
+        <w:spacing w:before="0" w:beforeAutospacing="0" w:after="0" w:afterAutospacing="0"/>
+        <w:ind w:left="360"/>
+        <w:textAlignment w:val="baseline"/>
+        <w:rPr>
+          <w:rFonts w:ascii="Arial" w:hAnsi="Arial" w:cs="Arial"/>
+          <w:color w:val="000000"/>
+        </w:rPr>
+      </w:pPr>
+    </w:p>
+    <w:p>
+      <w:pPr>
+        <w:pStyle w:val="NormalWeb"/>
+        <w:spacing w:before="0" w:beforeAutospacing="0" w:after="0" w:afterAutospacing="0"/>
+        <w:ind w:left="360"/>
+        <w:textAlignment w:val="baseline"/>
+        <w:rPr>
+          <w:rFonts w:ascii="Arial" w:hAnsi="Arial" w:cs="Arial"/>
+          <w:color w:val="000000"/>
+        </w:rPr>
+      </w:pPr>
+    </w:p>
+    <w:p>
+      <w:pPr>
+        <w:pStyle w:val="NormalWeb"/>
+        <w:spacing w:before="0" w:beforeAutospacing="0" w:after="0" w:afterAutospacing="0"/>
+        <w:ind w:left="360"/>
+        <w:textAlignment w:val="baseline"/>
+        <w:rPr>
+          <w:rFonts w:ascii="Arial" w:hAnsi="Arial" w:cs="Arial"/>
+          <w:color w:val="000000"/>
+        </w:rPr>
+      </w:pPr>
+    </w:p>
+    <w:p>
+      <w:pPr>
+        <w:pStyle w:val="Ttulo1"/>
+        <w:rPr>
+          <w:rStyle w:val="Ttulo1Car"/>
+          <w:b/>
+          <w:bCs/>
+          <w:color w:val="auto"/>
+        </w:rPr>
+      </w:pPr>
+      <w:bookmarkStart w:id="13" w:name="_Toc146816913"/>
+      <w:r>
+        <w:rPr>
+          <w:rFonts w:ascii="Arial" w:hAnsi="Arial" w:cs="Arial"/>
+          <w:b/>
+          <w:bCs/>
+          <w:color w:val="auto"/>
+        </w:rPr>
+        <w:lastRenderedPageBreak/>
+        <w:t>4</w:t>
+      </w:r>
+      <w:r>
+        <w:rPr>
+          <w:rStyle w:val="Ttulo1Car"/>
+          <w:b/>
+          <w:bCs/>
+          <w:color w:val="auto"/>
+        </w:rPr>
+        <w:t>. Conclusiones</w:t>
+      </w:r>
+      <w:bookmarkEnd w:id="13"/>
+    </w:p>
+    <w:p>
+      <w:pPr>
+        <w:pStyle w:val="NormalWeb"/>
+        <w:spacing w:before="0" w:beforeAutospacing="0" w:after="0" w:afterAutospacing="0"/>
+        <w:ind w:left="360"/>
+        <w:textAlignment w:val="baseline"/>
+        <w:rPr>
+          <w:rFonts w:ascii="Arial" w:hAnsi="Arial" w:cs="Arial"/>
+          <w:color w:val="000000"/>
+        </w:rPr>
+      </w:pPr>
+      <w:r>
+        <w:rPr>
+          <w:rFonts w:ascii="Arial" w:hAnsi="Arial" w:cs="Arial"/>
+          <w:color w:val="000000"/>
+        </w:rPr>
+        <w:t>Aprendimos que es la programación orientada a objetos y como aplicarlo en la practica y facilitar a preparar en como ordenar, escribir el código y reutilizar métodos.</w:t>
+      </w:r>
+    </w:p>
+    <w:p>
+      <w:pPr>
+        <w:pStyle w:val="NormalWeb"/>
+        <w:spacing w:before="0" w:beforeAutospacing="0" w:after="0" w:afterAutospacing="0"/>
+        <w:ind w:left="360"/>
+        <w:textAlignment w:val="baseline"/>
+        <w:rPr>
+          <w:rFonts w:ascii="Arial" w:hAnsi="Arial" w:cs="Arial"/>
+          <w:color w:val="000000"/>
+        </w:rPr>
+      </w:pPr>
+    </w:p>
+    <w:p>
+      <w:pPr>
+        <w:pStyle w:val="NormalWeb"/>
+        <w:spacing w:before="0" w:beforeAutospacing="0" w:after="0" w:afterAutospacing="0"/>
+        <w:ind w:left="360"/>
+        <w:textAlignment w:val="baseline"/>
+        <w:rPr>
+          <w:rFonts w:ascii="Arial" w:hAnsi="Arial" w:cs="Arial"/>
+          <w:color w:val="000000"/>
+        </w:rPr>
+      </w:pPr>
+    </w:p>
+    <w:p>
+      <w:pPr>
+        <w:pStyle w:val="NormalWeb"/>
+        <w:spacing w:before="0" w:beforeAutospacing="0" w:after="0" w:afterAutospacing="0"/>
+        <w:ind w:left="360"/>
+        <w:textAlignment w:val="baseline"/>
+        <w:rPr>
+          <w:rFonts w:ascii="Arial" w:hAnsi="Arial" w:cs="Arial"/>
+          <w:color w:val="000000"/>
+        </w:rPr>
+      </w:pPr>
+    </w:p>
+    <w:p>
+      <w:pPr>
+        <w:pStyle w:val="NormalWeb"/>
+        <w:spacing w:before="0" w:beforeAutospacing="0" w:after="0" w:afterAutospacing="0"/>
+        <w:ind w:left="360"/>
+        <w:textAlignment w:val="baseline"/>
+        <w:rPr>
+          <w:rFonts w:ascii="Arial" w:hAnsi="Arial" w:cs="Arial"/>
+          <w:color w:val="000000"/>
+        </w:rPr>
+      </w:pPr>
+      <w:r>
+        <w:rPr>
+          <w:rFonts w:ascii="Arial" w:hAnsi="Arial" w:cs="Arial"/>
+          <w:color w:val="000000"/>
+          <w:u w:val="single"/>
+        </w:rPr>
+        <w:t>Conclusión personal</w:t>
+      </w:r>
+      <w:r>
+        <w:rPr>
+          <w:rFonts w:ascii="Arial" w:hAnsi="Arial" w:cs="Arial"/>
+          <w:color w:val="000000"/>
+        </w:rPr>
+        <w:t>: Entiendo que faltan cosas en el informe y que no este explicado mas detalladamente, pero sinceramente no me dio tiempo en prepararlo como se debe el informe por enfocarme en escribir el código e intentar arreglar algunos métodos que no funcionaban correctamente en el menú a la hora de invocar.</w:t>
+      </w:r>
+    </w:p>
+    <w:p>
+      <w:pPr>
+        <w:pStyle w:val="NormalWeb"/>
+        <w:spacing w:before="0" w:beforeAutospacing="0" w:after="0" w:afterAutospacing="0"/>
+        <w:ind w:left="360"/>
+        <w:textAlignment w:val="baseline"/>
+        <w:rPr>
+          <w:rFonts w:ascii="Arial" w:hAnsi="Arial" w:cs="Arial"/>
+          <w:color w:val="000000"/>
+        </w:rPr>
+      </w:pPr>
+    </w:p>
+    <w:p>
+      <w:pPr>
+        <w:pStyle w:val="NormalWeb"/>
+        <w:spacing w:before="0" w:beforeAutospacing="0" w:after="0" w:afterAutospacing="0"/>
+        <w:ind w:left="360"/>
+        <w:textAlignment w:val="baseline"/>
+        <w:rPr>
+          <w:rFonts w:ascii="Arial" w:hAnsi="Arial" w:cs="Arial"/>
+          <w:color w:val="000000"/>
+        </w:rPr>
+      </w:pPr>
+    </w:p>
+    <w:p>
+      <w:pPr>
+        <w:pStyle w:val="NormalWeb"/>
+        <w:spacing w:before="0" w:beforeAutospacing="0" w:after="0" w:afterAutospacing="0"/>
+        <w:ind w:left="360"/>
+        <w:textAlignment w:val="baseline"/>
+        <w:rPr>
+          <w:rFonts w:ascii="Arial" w:hAnsi="Arial" w:cs="Arial"/>
+          <w:color w:val="000000"/>
+        </w:rPr>
+      </w:pPr>
+    </w:p>
+    <w:p>
+      <w:pPr>
+        <w:pStyle w:val="Ttulo1"/>
+        <w:rPr>
+          <w:rFonts w:ascii="Arial" w:hAnsi="Arial" w:cs="Arial"/>
+          <w:b/>
+          <w:bCs/>
+          <w:color w:val="auto"/>
+        </w:rPr>
+      </w:pPr>
+      <w:bookmarkStart w:id="14" w:name="_Toc146217024"/>
+      <w:bookmarkStart w:id="15" w:name="_Toc146816914"/>
+    </w:p>
+    <w:p>
+      <w:pPr>
+        <w:pStyle w:val="Ttulo1"/>
+        <w:rPr>
+          <w:rFonts w:ascii="Arial" w:hAnsi="Arial" w:cs="Arial"/>
+          <w:b/>
+          <w:bCs/>
+          <w:color w:val="auto"/>
+        </w:rPr>
+      </w:pPr>
+    </w:p>
+    <w:p>
+      <w:pPr>
+        <w:pStyle w:val="Ttulo1"/>
+        <w:rPr>
+          <w:rFonts w:ascii="Arial" w:hAnsi="Arial" w:cs="Arial"/>
+          <w:b/>
+          <w:bCs/>
+          <w:color w:val="auto"/>
+        </w:rPr>
+      </w:pPr>
+    </w:p>
+    <w:p>
+      <w:pPr>
+        <w:pStyle w:val="Ttulo1"/>
+        <w:rPr>
+          <w:rFonts w:ascii="Arial" w:hAnsi="Arial" w:cs="Arial"/>
+          <w:b/>
+          <w:bCs/>
+          <w:color w:val="auto"/>
+        </w:rPr>
+      </w:pPr>
+    </w:p>
+    <w:p>
+      <w:pPr>
+        <w:pStyle w:val="Ttulo1"/>
+        <w:rPr>
+          <w:rFonts w:ascii="Arial" w:hAnsi="Arial" w:cs="Arial"/>
+          <w:b/>
+          <w:bCs/>
+          <w:color w:val="auto"/>
+        </w:rPr>
+      </w:pPr>
+    </w:p>
+    <w:p>
+      <w:pPr>
+        <w:pStyle w:val="Ttulo1"/>
+        <w:rPr>
+          <w:rFonts w:ascii="Arial" w:hAnsi="Arial" w:cs="Arial"/>
+          <w:b/>
+          <w:bCs/>
+          <w:color w:val="auto"/>
+        </w:rPr>
+      </w:pPr>
+    </w:p>
+    <w:p>
+      <w:pPr>
+        <w:pStyle w:val="Ttulo1"/>
+        <w:rPr>
+          <w:rFonts w:ascii="Arial" w:hAnsi="Arial" w:cs="Arial"/>
+          <w:b/>
+          <w:bCs/>
+          <w:color w:val="auto"/>
+        </w:rPr>
+      </w:pPr>
+    </w:p>
+    <w:p>
+      <w:pPr>
+        <w:pStyle w:val="Ttulo1"/>
+        <w:rPr>
+          <w:rFonts w:ascii="Arial" w:hAnsi="Arial" w:cs="Arial"/>
+          <w:b/>
+          <w:bCs/>
+          <w:color w:val="auto"/>
+        </w:rPr>
+      </w:pPr>
+    </w:p>
+    <w:p>
+      <w:pPr>
+        <w:pStyle w:val="Ttulo1"/>
+        <w:rPr>
+          <w:rFonts w:ascii="Arial" w:hAnsi="Arial" w:cs="Arial"/>
+          <w:b/>
+          <w:bCs/>
+          <w:color w:val="auto"/>
+        </w:rPr>
+      </w:pPr>
+    </w:p>
+    <w:p>
+      <w:pPr>
+        <w:pStyle w:val="Ttulo1"/>
+        <w:rPr>
+          <w:rFonts w:ascii="Arial" w:hAnsi="Arial" w:cs="Arial"/>
+          <w:b/>
+          <w:bCs/>
+          <w:color w:val="auto"/>
+        </w:rPr>
+      </w:pPr>
+    </w:p>
+    <w:p>
+      <w:pPr>
+        <w:pStyle w:val="Ttulo1"/>
+        <w:rPr>
+          <w:rFonts w:ascii="Arial" w:hAnsi="Arial" w:cs="Arial"/>
+          <w:b/>
+          <w:bCs/>
+          <w:color w:val="auto"/>
+        </w:rPr>
+      </w:pPr>
+    </w:p>
+    <w:p/>
+    <w:p/>
+    <w:p/>
+    <w:p/>
+    <w:p/>
+    <w:p>
+      <w:pPr>
+        <w:pStyle w:val="Ttulo1"/>
+        <w:rPr>
+          <w:rFonts w:ascii="Arial" w:hAnsi="Arial" w:cs="Arial"/>
+          <w:b/>
+          <w:bCs/>
+          <w:color w:val="auto"/>
+        </w:rPr>
+      </w:pPr>
+      <w:r>
+        <w:rPr>
+          <w:rFonts w:ascii="Arial" w:hAnsi="Arial" w:cs="Arial"/>
+          <w:b/>
+          <w:bCs/>
+          <w:color w:val="auto"/>
+        </w:rPr>
+        <w:lastRenderedPageBreak/>
+        <w:t>5</w:t>
+      </w:r>
+      <w:r>
+        <w:rPr>
+          <w:rFonts w:ascii="Arial" w:hAnsi="Arial" w:cs="Arial"/>
+          <w:b/>
+          <w:bCs/>
+          <w:color w:val="auto"/>
+        </w:rPr>
+        <w:t>. Referencias</w:t>
+      </w:r>
+      <w:bookmarkEnd w:id="14"/>
+      <w:bookmarkEnd w:id="15"/>
+    </w:p>
     <w:p>
       <w:pPr>
         <w:pStyle w:val="NormalWeb"/>
@@ -2701,7 +3421,7 @@
         </w:rPr>
         <w:t xml:space="preserve">[2] </w:t>
       </w:r>
-      <w:hyperlink r:id="rId7" w:history="1">
+      <w:hyperlink r:id="rId10" w:anchor=":~:text=La%20programaci%C3%B3n%20orientada%20a%20objetos%20(POO)%20es%20un%20paradigma%20de,%2C%20C%2B%2B%2C%20entre%20otros" w:history="1">
         <w:r>
           <w:rPr>
             <w:rStyle w:val="Hipervnculo"/>
@@ -2729,7 +3449,7 @@
         </w:rPr>
         <w:t xml:space="preserve">[3] </w:t>
       </w:r>
-      <w:hyperlink r:id="rId8" w:history="1">
+      <w:hyperlink r:id="rId11" w:history="1">
         <w:r>
           <w:rPr>
             <w:rStyle w:val="Hipervnculo"/>

</xml_diff>

<commit_message>
cambios en el uml y codigo
</commit_message>
<xml_diff>
--- a/TrabajoPractico1/InformeTrabajoPractico1.docx
+++ b/TrabajoPractico1/InformeTrabajoPractico1.docx
@@ -2596,71 +2596,30 @@
     </w:p>
     <w:p>
       <w:r>
-        <w:t xml:space="preserve">El diagrama UML representa un sistema de legislatura en C# con tres clases principales: Legislador, Senador y Diputado. Legislador es la clase base y tiene atributos como </w:t>
-      </w:r>
-      <w:proofErr w:type="spellStart"/>
-      <w:r>
-        <w:t>PartidoPolítico</w:t>
-      </w:r>
-      <w:proofErr w:type="spellEnd"/>
-      <w:r>
-        <w:t xml:space="preserve">, Departamento, Nombre, etc. Puede registrar votos, presentar propuestas, votar en proyectos y participar en debates legislativos. Senador hereda de Legislador y agrega un atributo </w:t>
-      </w:r>
-      <w:proofErr w:type="spellStart"/>
-      <w:r>
-        <w:t>NumAsientoCamaraAlta</w:t>
-      </w:r>
-      <w:proofErr w:type="spellEnd"/>
-      <w:r>
-        <w:t xml:space="preserve">. Sobrescribe los métodos de presentar propuestas y participar en debates. Diputado también hereda de Legislador y tiene un atributo adicional, </w:t>
-      </w:r>
-      <w:proofErr w:type="spellStart"/>
-      <w:r>
-        <w:t>NumAsientoCamaraBaja</w:t>
-      </w:r>
-      <w:proofErr w:type="spellEnd"/>
-      <w:r>
-        <w:t>. Al igual que Senador, sobrescribe los métodos de presentar propuestas y participar en debates. Parlamento es una clase que maneja una colección de Legisladores. Permite registrar legisladores, con</w:t>
-      </w:r>
-      <w:r>
-        <w:t>ec</w:t>
-      </w:r>
-      <w:r>
-        <w:t>tar senadores y diputados, listar las cámaras y verificar legisladores por número de despacho</w:t>
-      </w:r>
-      <w:r>
-        <w:t>. E</w:t>
-      </w:r>
-      <w:r>
-        <w:t>ste diagrama UML modela la estructura y relaciones entre legisladores y su gestión en el contexto parlamentario.</w:t>
-      </w:r>
-    </w:p>
-    <w:p>
-      <w:r>
         <w:rPr>
           <w:noProof/>
         </w:rPr>
         <w:drawing>
-          <wp:anchor distT="0" distB="0" distL="114300" distR="114300" simplePos="0" relativeHeight="251666432" behindDoc="1" locked="0" layoutInCell="1" allowOverlap="1" wp14:anchorId="237020CB" wp14:editId="3F28712D">
+          <wp:anchor distT="0" distB="0" distL="114300" distR="114300" simplePos="0" relativeHeight="251666432" behindDoc="1" locked="0" layoutInCell="1" allowOverlap="1" wp14:anchorId="1722774A" wp14:editId="252EF07D">
             <wp:simplePos x="0" y="0"/>
-            <wp:positionH relativeFrom="margin">
-              <wp:align>left</wp:align>
+            <wp:positionH relativeFrom="column">
+              <wp:posOffset>-166254</wp:posOffset>
             </wp:positionH>
             <wp:positionV relativeFrom="paragraph">
-              <wp:posOffset>10160</wp:posOffset>
+              <wp:posOffset>2087715</wp:posOffset>
             </wp:positionV>
-            <wp:extent cx="4410075" cy="2882900"/>
-            <wp:effectExtent l="0" t="0" r="9525" b="0"/>
+            <wp:extent cx="5391150" cy="3265805"/>
+            <wp:effectExtent l="0" t="0" r="0" b="0"/>
             <wp:wrapTight wrapText="bothSides">
               <wp:wrapPolygon edited="0">
                 <wp:start x="0" y="0"/>
-                <wp:lineTo x="0" y="21410"/>
-                <wp:lineTo x="21553" y="21410"/>
-                <wp:lineTo x="21553" y="0"/>
+                <wp:lineTo x="0" y="21419"/>
+                <wp:lineTo x="21524" y="21419"/>
+                <wp:lineTo x="21524" y="0"/>
                 <wp:lineTo x="0" y="0"/>
               </wp:wrapPolygon>
             </wp:wrapTight>
-            <wp:docPr id="126602789" name="Imagen 2"/>
+            <wp:docPr id="394477937" name="Imagen 1"/>
             <wp:cNvGraphicFramePr>
               <a:graphicFrameLocks xmlns:a="http://schemas.openxmlformats.org/drawingml/2006/main" noChangeAspect="1"/>
             </wp:cNvGraphicFramePr>
@@ -2668,13 +2627,13 @@
               <a:graphicData uri="http://schemas.openxmlformats.org/drawingml/2006/picture">
                 <pic:pic xmlns:pic="http://schemas.openxmlformats.org/drawingml/2006/picture">
                   <pic:nvPicPr>
-                    <pic:cNvPr id="0" name="Picture 2"/>
+                    <pic:cNvPr id="0" name="Picture 1"/>
                     <pic:cNvPicPr>
                       <a:picLocks noChangeAspect="1" noChangeArrowheads="1"/>
                     </pic:cNvPicPr>
                   </pic:nvPicPr>
                   <pic:blipFill>
-                    <a:blip r:embed="rId6" cstate="print">
+                    <a:blip r:embed="rId6">
                       <a:extLst>
                         <a:ext uri="{28A0092B-C50C-407E-A947-70E740481C1C}">
                           <a14:useLocalDpi xmlns:a14="http://schemas.microsoft.com/office/drawing/2010/main" val="0"/>
@@ -2689,7 +2648,7 @@
                   <pic:spPr bwMode="auto">
                     <a:xfrm>
                       <a:off x="0" y="0"/>
-                      <a:ext cx="4410075" cy="2882900"/>
+                      <a:ext cx="5391150" cy="3265805"/>
                     </a:xfrm>
                     <a:prstGeom prst="rect">
                       <a:avLst/>
@@ -2702,16 +2661,50 @@
                 </pic:pic>
               </a:graphicData>
             </a:graphic>
-            <wp14:sizeRelH relativeFrom="margin">
-              <wp14:pctWidth>0</wp14:pctWidth>
-            </wp14:sizeRelH>
-            <wp14:sizeRelV relativeFrom="margin">
-              <wp14:pctHeight>0</wp14:pctHeight>
-            </wp14:sizeRelV>
           </wp:anchor>
         </w:drawing>
       </w:r>
-    </w:p>
+      <w:r>
+        <w:t xml:space="preserve">El diagrama UML representa un sistema de legislatura en C# con tres clases principales: Legislador, Senador y Diputado. Legislador es la clase base y tiene atributos como </w:t>
+      </w:r>
+      <w:proofErr w:type="spellStart"/>
+      <w:r>
+        <w:t>PartidoPolítico</w:t>
+      </w:r>
+      <w:proofErr w:type="spellEnd"/>
+      <w:r>
+        <w:t xml:space="preserve">, Departamento, Nombre, etc. Puede registrar votos, presentar propuestas, votar en proyectos y participar en debates legislativos. Senador hereda de Legislador y agrega un atributo </w:t>
+      </w:r>
+      <w:proofErr w:type="spellStart"/>
+      <w:r>
+        <w:t>NumAsientoCamaraAlta</w:t>
+      </w:r>
+      <w:proofErr w:type="spellEnd"/>
+      <w:r>
+        <w:t xml:space="preserve">. Sobrescribe los métodos de presentar propuestas y participar en debates. Diputado también hereda de Legislador y tiene un atributo adicional, </w:t>
+      </w:r>
+      <w:proofErr w:type="spellStart"/>
+      <w:r>
+        <w:t>NumAsientoCamaraBaja</w:t>
+      </w:r>
+      <w:proofErr w:type="spellEnd"/>
+      <w:r>
+        <w:t>. Al igual que Senador, sobrescribe los métodos de presentar propuestas y participar en debates. Parlamento es una clase que maneja una colección de Legisladores. Permite registrar legisladores, con</w:t>
+      </w:r>
+      <w:r>
+        <w:t>ec</w:t>
+      </w:r>
+      <w:r>
+        <w:t>tar senadores y diputados, listar las cámaras y verificar legisladores por número de despacho</w:t>
+      </w:r>
+      <w:r>
+        <w:t>. E</w:t>
+      </w:r>
+      <w:r>
+        <w:t>ste diagrama UML modela la estructura y relaciones entre legisladores y su gestión en el contexto parlamentario.</w:t>
+      </w:r>
+    </w:p>
+    <w:p/>
     <w:p>
       <w:pPr>
         <w:pStyle w:val="Ttulo2"/>
@@ -2722,7 +2715,6 @@
           <w:noProof/>
           <w:color w:val="auto"/>
         </w:rPr>
-        <w:lastRenderedPageBreak/>
         <w:drawing>
           <wp:anchor distT="0" distB="0" distL="114300" distR="114300" simplePos="0" relativeHeight="251663360" behindDoc="1" locked="0" layoutInCell="1" allowOverlap="1" wp14:anchorId="7D006C26" wp14:editId="5C3BBE21">
             <wp:simplePos x="0" y="0"/>
@@ -2821,8 +2813,9 @@
         <w:rPr>
           <w:noProof/>
         </w:rPr>
+        <w:lastRenderedPageBreak/>
         <w:drawing>
-          <wp:anchor distT="0" distB="0" distL="114300" distR="114300" simplePos="0" relativeHeight="251664384" behindDoc="1" locked="0" layoutInCell="1" allowOverlap="1" wp14:anchorId="76B64246" wp14:editId="779E3D46">
+          <wp:anchor distT="0" distB="0" distL="114300" distR="114300" simplePos="0" relativeHeight="251664384" behindDoc="1" locked="0" layoutInCell="1" allowOverlap="1" wp14:anchorId="76B64246" wp14:editId="78C69B7D">
             <wp:simplePos x="0" y="0"/>
             <wp:positionH relativeFrom="margin">
               <wp:align>left</wp:align>
@@ -2985,6 +2978,7 @@
         <w:rPr>
           <w:noProof/>
         </w:rPr>
+        <w:lastRenderedPageBreak/>
         <w:drawing>
           <wp:anchor distT="0" distB="0" distL="114300" distR="114300" simplePos="0" relativeHeight="251665408" behindDoc="1" locked="0" layoutInCell="1" allowOverlap="1" wp14:anchorId="2088B72A" wp14:editId="4A4E2ED1">
             <wp:simplePos x="0" y="0"/>
@@ -3241,7 +3235,6 @@
           <w:bCs/>
           <w:color w:val="auto"/>
         </w:rPr>
-        <w:lastRenderedPageBreak/>
         <w:t>4</w:t>
       </w:r>
       <w:r>
@@ -3327,6 +3320,7 @@
           <w:color w:val="000000"/>
           <w:u w:val="single"/>
         </w:rPr>
+        <w:lastRenderedPageBreak/>
         <w:t>Conclusión personal</w:t>
       </w:r>
       <w:r>
@@ -3518,7 +3512,6 @@
           <w:bCs/>
           <w:color w:val="auto"/>
         </w:rPr>
-        <w:lastRenderedPageBreak/>
         <w:t>5</w:t>
       </w:r>
       <w:r>
@@ -3610,6 +3603,7 @@
         <w:rPr>
           <w:rFonts w:ascii="Arial" w:hAnsi="Arial" w:cs="Arial"/>
         </w:rPr>
+        <w:lastRenderedPageBreak/>
         <w:t xml:space="preserve">[4] </w:t>
       </w:r>
       <w:r>

</xml_diff>